<commit_message>
changed the place of Co-Founder
</commit_message>
<xml_diff>
--- a/pdf/resume_UTSHAB KUMAR GHOSH_B.Sc. in CSE.docx
+++ b/pdf/resume_UTSHAB KUMAR GHOSH_B.Sc. in CSE.docx
@@ -132,27 +132,14 @@
                         <w:sz w:val="16"/>
                       </w:rPr>
                     </w:pPr>
-                    <w:r>
-                      <w:fldChar w:fldCharType="begin"/>
-                    </w:r>
-                    <w:r>
-                      <w:instrText xml:space="preserve"> HYPERLINK "mailto:kumarutshab@gmail.com" \h </w:instrText>
-                    </w:r>
-                    <w:r>
-                      <w:fldChar w:fldCharType="separate"/>
-                    </w:r>
-                    <w:r>
-                      <w:rPr>
-                        <w:sz w:val="16"/>
-                      </w:rPr>
-                      <w:t>kumarutshab@gmail.com</w:t>
-                    </w:r>
-                    <w:r>
-                      <w:rPr>
-                        <w:sz w:val="16"/>
-                      </w:rPr>
-                      <w:fldChar w:fldCharType="end"/>
-                    </w:r>
+                    <w:hyperlink r:id="rId14">
+                      <w:r>
+                        <w:rPr>
+                          <w:sz w:val="16"/>
+                        </w:rPr>
+                        <w:t>kumarutshab@gmail.com</w:t>
+                      </w:r>
+                    </w:hyperlink>
                   </w:p>
                 </w:txbxContent>
               </v:textbox>
@@ -205,19 +192,11 @@
                         <w:sz w:val="16"/>
                       </w:rPr>
                     </w:pPr>
-                    <w:proofErr w:type="spellStart"/>
                     <w:r>
                       <w:rPr>
                         <w:sz w:val="16"/>
                       </w:rPr>
-                      <w:t>Rajshahi</w:t>
-                    </w:r>
-                    <w:proofErr w:type="spellEnd"/>
-                    <w:r>
-                      <w:rPr>
-                        <w:sz w:val="16"/>
-                      </w:rPr>
-                      <w:t>,</w:t>
+                      <w:t>Rajshahi,</w:t>
                     </w:r>
                     <w:r>
                       <w:rPr>
@@ -246,7 +225,7 @@
                         <w:sz w:val="16"/>
                       </w:rPr>
                     </w:pPr>
-                    <w:hyperlink r:id="rId14">
+                    <w:hyperlink r:id="rId15">
                       <w:r>
                         <w:rPr>
                           <w:w w:val="105"/>
@@ -269,23 +248,14 @@
                         <w:sz w:val="16"/>
                       </w:rPr>
                     </w:pPr>
-                    <w:hyperlink r:id="rId15">
+                    <w:hyperlink r:id="rId16">
                       <w:r>
                         <w:rPr>
                           <w:w w:val="105"/>
                           <w:sz w:val="16"/>
                         </w:rPr>
-                        <w:t>linkedin.com/in/</w:t>
+                        <w:t>linkedin.com/in/utshabkg</w:t>
                       </w:r>
-                      <w:proofErr w:type="spellStart"/>
-                      <w:r>
-                        <w:rPr>
-                          <w:w w:val="105"/>
-                          <w:sz w:val="16"/>
-                        </w:rPr>
-                        <w:t>utshabkg</w:t>
-                      </w:r>
-                      <w:proofErr w:type="spellEnd"/>
                     </w:hyperlink>
                   </w:p>
                 </w:txbxContent>
@@ -301,21 +271,13 @@
                         <w:sz w:val="16"/>
                       </w:rPr>
                     </w:pPr>
-                    <w:hyperlink r:id="rId16">
+                    <w:hyperlink r:id="rId17">
                       <w:r>
                         <w:rPr>
                           <w:sz w:val="16"/>
                         </w:rPr>
-                        <w:t>@</w:t>
+                        <w:t>@utshabkg</w:t>
                       </w:r>
-                      <w:proofErr w:type="gramStart"/>
-                      <w:r>
-                        <w:rPr>
-                          <w:sz w:val="16"/>
-                        </w:rPr>
-                        <w:t>utshabkg</w:t>
-                      </w:r>
-                      <w:proofErr w:type="gramEnd"/>
                     </w:hyperlink>
                     <w:r>
                       <w:rPr>
@@ -337,23 +299,14 @@
                         <w:sz w:val="16"/>
                       </w:rPr>
                     </w:pPr>
-                    <w:hyperlink r:id="rId17">
+                    <w:hyperlink r:id="rId18">
                       <w:r>
                         <w:rPr>
                           <w:w w:val="105"/>
                           <w:sz w:val="16"/>
                         </w:rPr>
-                        <w:t>github.com/</w:t>
+                        <w:t>github.com/utshabkg</w:t>
                       </w:r>
-                      <w:proofErr w:type="spellStart"/>
-                      <w:r>
-                        <w:rPr>
-                          <w:w w:val="105"/>
-                          <w:sz w:val="16"/>
-                        </w:rPr>
-                        <w:t>utshabkg</w:t>
-                      </w:r>
-                      <w:proofErr w:type="spellEnd"/>
                     </w:hyperlink>
                   </w:p>
                 </w:txbxContent>
@@ -369,7 +322,7 @@
                         <w:sz w:val="16"/>
                       </w:rPr>
                     </w:pPr>
-                    <w:hyperlink r:id="rId18">
+                    <w:hyperlink r:id="rId19">
                       <w:r>
                         <w:rPr>
                           <w:spacing w:val="-2"/>
@@ -508,19 +461,11 @@
       <w:pPr>
         <w:pStyle w:val="Heading3"/>
       </w:pPr>
-      <w:proofErr w:type="spellStart"/>
       <w:r>
         <w:rPr>
           <w:w w:val="105"/>
         </w:rPr>
-        <w:t>Rajshahi</w:t>
-      </w:r>
-      <w:proofErr w:type="spellEnd"/>
-      <w:r>
-        <w:rPr>
-          <w:w w:val="105"/>
-        </w:rPr>
-        <w:t xml:space="preserve"> University of Engineering &amp; Technology</w:t>
+        <w:t>Rajshahi University of Engineering &amp; Technology</w:t>
       </w:r>
     </w:p>
     <w:p>
@@ -576,19 +521,11 @@
         </w:rPr>
         <w:tab/>
       </w:r>
-      <w:proofErr w:type="spellStart"/>
       <w:r>
         <w:rPr>
           <w:color w:val="666766"/>
         </w:rPr>
-        <w:t>Rajshahi</w:t>
-      </w:r>
-      <w:proofErr w:type="spellEnd"/>
-      <w:r>
-        <w:rPr>
-          <w:color w:val="666766"/>
-        </w:rPr>
-        <w:t>,</w:t>
+        <w:t>Rajshahi,</w:t>
       </w:r>
       <w:r>
         <w:rPr>
@@ -945,11 +882,9 @@
         <w:spacing w:before="3"/>
         <w:ind w:left="118"/>
       </w:pPr>
-      <w:proofErr w:type="spellStart"/>
       <w:r>
         <w:t>MyMedicalHUB</w:t>
       </w:r>
-      <w:proofErr w:type="spellEnd"/>
     </w:p>
     <w:p>
       <w:pPr>
@@ -1004,19 +939,11 @@
         </w:rPr>
         <w:tab/>
       </w:r>
-      <w:proofErr w:type="spellStart"/>
       <w:r>
         <w:rPr>
           <w:color w:val="666766"/>
         </w:rPr>
-        <w:t>FLorida</w:t>
-      </w:r>
-      <w:proofErr w:type="spellEnd"/>
-      <w:r>
-        <w:rPr>
-          <w:color w:val="666766"/>
-        </w:rPr>
-        <w:t>,</w:t>
+        <w:t>FLorida,</w:t>
       </w:r>
       <w:r>
         <w:rPr>
@@ -1104,7 +1031,7 @@
         </w:rPr>
         <w:t xml:space="preserve">Contact: </w:t>
       </w:r>
-      <w:hyperlink r:id="rId19">
+      <w:hyperlink r:id="rId20">
         <w:r>
           <w:rPr>
             <w:w w:val="105"/>
@@ -1124,159 +1051,6 @@
     <w:p>
       <w:pPr>
         <w:pStyle w:val="Heading2"/>
-        <w:spacing w:before="1"/>
-      </w:pPr>
-      <w:r>
-        <w:t>Co-Founder</w:t>
-      </w:r>
-    </w:p>
-    <w:p>
-      <w:pPr>
-        <w:pStyle w:val="Heading3"/>
-      </w:pPr>
-      <w:r>
-        <w:rPr>
-          <w:spacing w:val="-2"/>
-        </w:rPr>
-        <w:t>Code</w:t>
-      </w:r>
-      <w:r>
-        <w:rPr>
-          <w:spacing w:val="7"/>
-        </w:rPr>
-        <w:t xml:space="preserve"> </w:t>
-      </w:r>
-      <w:r>
-        <w:rPr>
-          <w:spacing w:val="-1"/>
-        </w:rPr>
-        <w:t>Studio</w:t>
-      </w:r>
-    </w:p>
-    <w:p>
-      <w:pPr>
-        <w:pStyle w:val="BodyText"/>
-        <w:tabs>
-          <w:tab w:val="left" w:pos="3774"/>
-        </w:tabs>
-        <w:spacing w:before="50"/>
-        <w:ind w:left="118"/>
-      </w:pPr>
-      <w:r>
-        <w:rPr>
-          <w:color w:val="666766"/>
-        </w:rPr>
-        <w:t>01/2019</w:t>
-      </w:r>
-      <w:r>
-        <w:rPr>
-          <w:color w:val="666766"/>
-          <w:spacing w:val="-8"/>
-        </w:rPr>
-        <w:t xml:space="preserve"> </w:t>
-      </w:r>
-      <w:r>
-        <w:rPr>
-          <w:color w:val="666766"/>
-        </w:rPr>
-        <w:t>-</w:t>
-      </w:r>
-      <w:r>
-        <w:rPr>
-          <w:color w:val="666766"/>
-          <w:spacing w:val="-7"/>
-        </w:rPr>
-        <w:t xml:space="preserve"> </w:t>
-      </w:r>
-      <w:r>
-        <w:rPr>
-          <w:color w:val="666766"/>
-        </w:rPr>
-        <w:t>Present</w:t>
-      </w:r>
-      <w:r>
-        <w:rPr>
-          <w:i w:val="0"/>
-        </w:rPr>
-        <w:t>,</w:t>
-      </w:r>
-      <w:r>
-        <w:rPr>
-          <w:i w:val="0"/>
-        </w:rPr>
-        <w:tab/>
-      </w:r>
-      <w:proofErr w:type="spellStart"/>
-      <w:r>
-        <w:rPr>
-          <w:color w:val="666766"/>
-        </w:rPr>
-        <w:t>Rajshahi</w:t>
-      </w:r>
-      <w:proofErr w:type="spellEnd"/>
-      <w:r>
-        <w:rPr>
-          <w:color w:val="666766"/>
-        </w:rPr>
-        <w:t>,</w:t>
-      </w:r>
-      <w:r>
-        <w:rPr>
-          <w:color w:val="666766"/>
-          <w:spacing w:val="-25"/>
-        </w:rPr>
-        <w:t xml:space="preserve"> </w:t>
-      </w:r>
-      <w:r>
-        <w:rPr>
-          <w:color w:val="666766"/>
-        </w:rPr>
-        <w:t>Bangladesh</w:t>
-      </w:r>
-    </w:p>
-    <w:p>
-      <w:pPr>
-        <w:pStyle w:val="BodyText"/>
-        <w:spacing w:before="77"/>
-        <w:ind w:left="122"/>
-      </w:pPr>
-      <w:r>
-        <w:rPr>
-          <w:color w:val="666766"/>
-          <w:w w:val="105"/>
-        </w:rPr>
-        <w:t xml:space="preserve">Contact: </w:t>
-      </w:r>
-      <w:r>
-        <w:rPr>
-          <w:w w:val="105"/>
-        </w:rPr>
-        <w:t>https://code-studi</w:t>
-      </w:r>
-      <w:r>
-        <w:rPr>
-          <w:w w:val="105"/>
-        </w:rPr>
-        <w:t>o</w:t>
-      </w:r>
-      <w:r>
-        <w:rPr>
-          <w:w w:val="105"/>
-        </w:rPr>
-        <w:t>4.com/</w:t>
-      </w:r>
-    </w:p>
-    <w:p>
-      <w:pPr>
-        <w:rPr>
-          <w:i/>
-          <w:sz w:val="20"/>
-        </w:rPr>
-      </w:pPr>
-    </w:p>
-    <w:p>
-      <w:pPr>
-        <w:pStyle w:val="Heading2"/>
       </w:pPr>
       <w:r>
         <w:rPr>
@@ -1405,6 +1179,87 @@
     </w:p>
     <w:p>
       <w:pPr>
+        <w:pStyle w:val="Heading2"/>
+        <w:spacing w:before="1"/>
+        <w:ind w:left="0"/>
+      </w:pPr>
+    </w:p>
+    <w:p>
+      <w:pPr>
+        <w:pStyle w:val="Heading2"/>
+        <w:spacing w:before="1"/>
+        <w:ind w:left="0"/>
+      </w:pPr>
+      <w:r>
+        <w:t>Co-Founder</w:t>
+      </w:r>
+    </w:p>
+    <w:p>
+      <w:pPr>
+        <w:pStyle w:val="Heading3"/>
+        <w:ind w:left="0"/>
+        <w:rPr>
+          <w:color w:val="7F7F7F" w:themeColor="text1" w:themeTint="80"/>
+        </w:rPr>
+      </w:pPr>
+      <w:r>
+        <w:rPr>
+          <w:spacing w:val="-2"/>
+        </w:rPr>
+        <w:t>Code</w:t>
+      </w:r>
+      <w:r>
+        <w:rPr>
+          <w:spacing w:val="7"/>
+        </w:rPr>
+        <w:t xml:space="preserve"> </w:t>
+      </w:r>
+      <w:r>
+        <w:rPr>
+          <w:spacing w:val="-1"/>
+        </w:rPr>
+        <w:t>Studio</w:t>
+      </w:r>
+    </w:p>
+    <w:p>
+      <w:pPr>
+        <w:rPr>
+          <w:rFonts w:eastAsia="Times New Roman"/>
+          <w:iCs/>
+          <w:color w:val="7F7F7F" w:themeColor="text1" w:themeTint="80"/>
+          <w:sz w:val="14"/>
+          <w:szCs w:val="14"/>
+        </w:rPr>
+      </w:pPr>
+      <w:r>
+        <w:rPr>
+          <w:color w:val="7F7F7F" w:themeColor="text1" w:themeTint="80"/>
+          <w:sz w:val="14"/>
+          <w:szCs w:val="14"/>
+        </w:rPr>
+        <w:t xml:space="preserve">A </w:t>
+      </w:r>
+      <w:r>
+        <w:rPr>
+          <w:color w:val="7F7F7F" w:themeColor="text1" w:themeTint="80"/>
+          <w:sz w:val="14"/>
+          <w:szCs w:val="14"/>
+          <w:shd w:val="clear" w:color="auto" w:fill="FFFFFF"/>
+        </w:rPr>
+        <w:t>software startup that builds Mobile and Web Application</w:t>
+      </w:r>
+    </w:p>
+    <w:p>
+      <w:pPr>
+        <w:rPr>
+          <w:b/>
+          <w:bCs/>
+          <w:shd w:val="clear" w:color="auto" w:fill="FFFFFF"/>
+        </w:rPr>
+      </w:pPr>
+    </w:p>
+    <w:p>
+      <w:pPr>
         <w:rPr>
           <w:i/>
           <w:sz w:val="18"/>
@@ -1544,21 +1399,12 @@
           <w:i/>
         </w:rPr>
       </w:pPr>
-      <w:proofErr w:type="spellStart"/>
       <w:r>
         <w:rPr>
           <w:rFonts w:eastAsia="Times New Roman"/>
           <w:i/>
         </w:rPr>
-        <w:t>Onuronon</w:t>
-      </w:r>
-      <w:proofErr w:type="spellEnd"/>
-      <w:r>
-        <w:rPr>
-          <w:rFonts w:eastAsia="Times New Roman"/>
-          <w:i/>
-        </w:rPr>
-        <w:t>, RUET Cultural Club</w:t>
+        <w:t>Onuronon, RUET Cultural Club</w:t>
       </w:r>
     </w:p>
     <w:p>
@@ -1602,6 +1448,13 @@
         </w:rPr>
         <w:t>Plectrum Band</w:t>
       </w:r>
+    </w:p>
+    <w:p>
+      <w:pPr>
+        <w:pStyle w:val="Heading2"/>
+        <w:spacing w:before="1"/>
+        <w:ind w:left="0"/>
+      </w:pPr>
     </w:p>
     <w:p>
       <w:pPr>
@@ -2018,7 +1871,7 @@
         <w:pict w14:anchorId="713A087A">
           <v:group id="_x0000_s1073" style="width:18.75pt;height:15.8pt;mso-position-horizontal-relative:char;mso-position-vertical-relative:line" coordsize="375,316">
             <v:shape id="_x0000_s1075" type="#_x0000_t75" style="position:absolute;width:375;height:316">
-              <v:imagedata r:id="rId20" o:title=""/>
+              <v:imagedata r:id="rId21" o:title=""/>
             </v:shape>
             <v:shape id="_x0000_s1074" type="#_x0000_t202" style="position:absolute;width:375;height:316" filled="f" stroked="f">
               <v:textbox style="mso-next-textbox:#_x0000_s1074" inset="0,0,0,0">
@@ -2083,7 +1936,6 @@
                         <w:sz w:val="16"/>
                       </w:rPr>
                     </w:pPr>
-                    <w:proofErr w:type="spellStart"/>
                     <w:r>
                       <w:rPr>
                         <w:color w:val="181818"/>
@@ -2092,7 +1944,6 @@
                       </w:rPr>
                       <w:t>Javascript</w:t>
                     </w:r>
-                    <w:proofErr w:type="spellEnd"/>
                   </w:p>
                 </w:txbxContent>
               </v:textbox>
@@ -2412,16 +2263,7 @@
           <w:color w:val="7C7C7C"/>
           <w:sz w:val="14"/>
         </w:rPr>
-        <w:t>Biome</w:t>
-      </w:r>
-      <w:r>
-        <w:rPr>
-          <w:b/>
-          <w:i/>
-          <w:color w:val="7C7C7C"/>
-          <w:sz w:val="14"/>
-        </w:rPr>
-        <w:t>trics</w:t>
+        <w:t>Biometrics</w:t>
       </w:r>
     </w:p>
     <w:p>
@@ -2481,16 +2323,7 @@
           <w:color w:val="7C7C7C"/>
           <w:sz w:val="14"/>
         </w:rPr>
-        <w:t>Bio</w:t>
-      </w:r>
-      <w:r>
-        <w:rPr>
-          <w:b/>
-          <w:i/>
-          <w:color w:val="7C7C7C"/>
-          <w:sz w:val="14"/>
-        </w:rPr>
-        <w:t>informatics</w:t>
+        <w:t>Bioinformatics</w:t>
       </w:r>
     </w:p>
     <w:p>
@@ -2506,7 +2339,7 @@
           <w:u w:val="none"/>
         </w:rPr>
       </w:pPr>
-      <w:hyperlink r:id="rId21" w:history="1">
+      <w:hyperlink r:id="rId22" w:history="1">
         <w:r>
           <w:rPr>
             <w:rStyle w:val="Hyperlink"/>
@@ -3156,19 +2989,8 @@
           <w:color w:val="7C7C7C"/>
           <w:sz w:val="14"/>
         </w:rPr>
-        <w:t xml:space="preserve">Provided by </w:t>
-      </w:r>
-      <w:proofErr w:type="spellStart"/>
-      <w:r>
-        <w:rPr>
-          <w:b/>
-          <w:i/>
-          <w:color w:val="7C7C7C"/>
-          <w:sz w:val="14"/>
-        </w:rPr>
-        <w:t>Datacamp</w:t>
-      </w:r>
-      <w:proofErr w:type="spellEnd"/>
+        <w:t>Provided by Datacamp</w:t>
+      </w:r>
     </w:p>
     <w:p>
       <w:pPr>
@@ -3372,7 +3194,6 @@
           <w:szCs w:val="28"/>
         </w:rPr>
       </w:pPr>
-      <w:proofErr w:type="spellStart"/>
       <w:r>
         <w:rPr>
           <w:b/>
@@ -3380,17 +3201,7 @@
           <w:w w:val="105"/>
           <w:szCs w:val="28"/>
         </w:rPr>
-        <w:t>Kaagle</w:t>
-      </w:r>
-      <w:proofErr w:type="spellEnd"/>
-      <w:r>
-        <w:rPr>
-          <w:b/>
-          <w:bCs/>
-          <w:w w:val="105"/>
-          <w:szCs w:val="28"/>
-        </w:rPr>
-        <w:t xml:space="preserve"> Expert</w:t>
+        <w:t>Kaagle Expert</w:t>
       </w:r>
     </w:p>
     <w:p>
@@ -5602,6 +5413,7 @@
   <w:style w:type="paragraph" w:styleId="Heading2">
     <w:name w:val="heading 2"/>
     <w:basedOn w:val="Normal"/>
+    <w:link w:val="Heading2Char"/>
     <w:uiPriority w:val="9"/>
     <w:unhideWhenUsed/>
     <w:qFormat/>
@@ -5617,6 +5429,7 @@
   <w:style w:type="paragraph" w:styleId="Heading3">
     <w:name w:val="heading 3"/>
     <w:basedOn w:val="Normal"/>
+    <w:link w:val="Heading3Char"/>
     <w:uiPriority w:val="9"/>
     <w:unhideWhenUsed/>
     <w:qFormat/>
@@ -5661,6 +5474,7 @@
   <w:style w:type="character" w:default="1" w:styleId="DefaultParagraphFont">
     <w:name w:val="Default Paragraph Font"/>
     <w:uiPriority w:val="1"/>
+    <w:semiHidden/>
     <w:unhideWhenUsed/>
   </w:style>
   <w:style w:type="table" w:default="1" w:styleId="TableNormal">
@@ -5687,6 +5501,7 @@
   <w:style w:type="paragraph" w:styleId="BodyText">
     <w:name w:val="Body Text"/>
     <w:basedOn w:val="Normal"/>
+    <w:link w:val="BodyTextChar"/>
     <w:uiPriority w:val="1"/>
     <w:qFormat/>
     <w:rPr>
@@ -5799,6 +5614,41 @@
       <w:bCs/>
       <w:sz w:val="28"/>
       <w:szCs w:val="28"/>
+    </w:rPr>
+  </w:style>
+  <w:style w:type="character" w:customStyle="1" w:styleId="Heading2Char">
+    <w:name w:val="Heading 2 Char"/>
+    <w:basedOn w:val="DefaultParagraphFont"/>
+    <w:link w:val="Heading2"/>
+    <w:uiPriority w:val="9"/>
+    <w:rsid w:val="00040B5B"/>
+    <w:rPr>
+      <w:rFonts w:ascii="Arial" w:eastAsia="Arial" w:hAnsi="Arial" w:cs="Arial"/>
+      <w:b/>
+      <w:bCs/>
+    </w:rPr>
+  </w:style>
+  <w:style w:type="character" w:customStyle="1" w:styleId="Heading3Char">
+    <w:name w:val="Heading 3 Char"/>
+    <w:basedOn w:val="DefaultParagraphFont"/>
+    <w:link w:val="Heading3"/>
+    <w:uiPriority w:val="9"/>
+    <w:rsid w:val="00040B5B"/>
+    <w:rPr>
+      <w:rFonts w:ascii="Arial" w:eastAsia="Arial" w:hAnsi="Arial" w:cs="Arial"/>
+    </w:rPr>
+  </w:style>
+  <w:style w:type="character" w:customStyle="1" w:styleId="BodyTextChar">
+    <w:name w:val="Body Text Char"/>
+    <w:basedOn w:val="DefaultParagraphFont"/>
+    <w:link w:val="BodyText"/>
+    <w:uiPriority w:val="1"/>
+    <w:rsid w:val="00040B5B"/>
+    <w:rPr>
+      <w:rFonts w:ascii="Arial" w:eastAsia="Arial" w:hAnsi="Arial" w:cs="Arial"/>
+      <w:i/>
+      <w:sz w:val="14"/>
+      <w:szCs w:val="14"/>
     </w:rPr>
   </w:style>
 </w:styles>

</xml_diff>

<commit_message>
added full new cv and updated resume
</commit_message>
<xml_diff>
--- a/pdf/resume_UTSHAB KUMAR GHOSH_B.Sc. in CSE.docx
+++ b/pdf/resume_UTSHAB KUMAR GHOSH_B.Sc. in CSE.docx
@@ -1498,7 +1498,7 @@
                                 <w:tab w:val="left" w:pos="4812"/>
                               </w:tabs>
                               <w:spacing w:before="180" w:line="249" w:lineRule="auto"/>
-                              <w:ind w:right="118"/>
+                              <w:ind w:left="450" w:right="118" w:hanging="450"/>
                               <w:rPr>
                                 <w:rFonts w:eastAsia="Times New Roman"/>
                                 <w:b/>
@@ -1522,12 +1522,11 @@
                                 <w:tab w:val="left" w:pos="4812"/>
                               </w:tabs>
                               <w:spacing w:before="180" w:line="249" w:lineRule="auto"/>
-                              <w:ind w:left="720" w:right="118"/>
+                              <w:ind w:left="450" w:right="118"/>
                               <w:rPr>
                                 <w:rFonts w:eastAsia="Times New Roman"/>
                                 <w:b/>
                                 <w:bCs/>
-                                <w:color w:val="7F7F7F" w:themeColor="text1" w:themeTint="80"/>
                               </w:rPr>
                             </w:pPr>
                             <w:r>
@@ -1559,7 +1558,7 @@
                                 <w:tab w:val="left" w:pos="4812"/>
                               </w:tabs>
                               <w:spacing w:before="180" w:line="249" w:lineRule="auto"/>
-                              <w:ind w:right="118"/>
+                              <w:ind w:left="450" w:right="118" w:hanging="450"/>
                               <w:rPr>
                                 <w:rFonts w:eastAsia="Times New Roman"/>
                               </w:rPr>
@@ -1595,10 +1594,9 @@
                                 <w:tab w:val="left" w:pos="4812"/>
                               </w:tabs>
                               <w:spacing w:before="180" w:line="249" w:lineRule="auto"/>
-                              <w:ind w:left="720" w:right="118"/>
+                              <w:ind w:left="450" w:right="118"/>
                               <w:rPr>
                                 <w:rFonts w:eastAsia="Times New Roman"/>
-                                <w:color w:val="7F7F7F" w:themeColor="text1" w:themeTint="80"/>
                               </w:rPr>
                             </w:pPr>
                             <w:r>
@@ -1629,7 +1627,7 @@
                                 <w:tab w:val="left" w:pos="2591"/>
                               </w:tabs>
                               <w:spacing w:before="180" w:line="249" w:lineRule="auto"/>
-                              <w:ind w:right="118"/>
+                              <w:ind w:left="450" w:right="118" w:hanging="450"/>
                             </w:pPr>
                             <w:r>
                               <w:rPr>
@@ -1647,10 +1645,7 @@
                                 <w:tab w:val="left" w:pos="2591"/>
                               </w:tabs>
                               <w:spacing w:before="180" w:line="249" w:lineRule="auto"/>
-                              <w:ind w:left="720" w:right="118"/>
-                              <w:rPr>
-                                <w:color w:val="7F7F7F" w:themeColor="text1" w:themeTint="80"/>
-                              </w:rPr>
+                              <w:ind w:left="450" w:right="118"/>
                             </w:pPr>
                             <w:r>
                               <w:rPr>
@@ -1688,7 +1683,7 @@
                                 <w:tab w:val="left" w:pos="4812"/>
                               </w:tabs>
                               <w:spacing w:before="180" w:line="249" w:lineRule="auto"/>
-                              <w:ind w:right="118"/>
+                              <w:ind w:left="450" w:right="118" w:hanging="450"/>
                               <w:rPr>
                                 <w:rFonts w:eastAsia="Times New Roman"/>
                                 <w:b/>
@@ -1712,10 +1707,11 @@
                                 <w:tab w:val="left" w:pos="4812"/>
                               </w:tabs>
                               <w:spacing w:before="180" w:line="249" w:lineRule="auto"/>
-                              <w:ind w:left="720" w:right="118"/>
+                              <w:ind w:left="450" w:right="118"/>
                               <w:rPr>
                                 <w:rFonts w:eastAsia="Times New Roman"/>
-                                <w:color w:val="7F7F7F" w:themeColor="text1" w:themeTint="80"/>
+                                <w:b/>
+                                <w:bCs/>
                               </w:rPr>
                             </w:pPr>
                             <w:r>
@@ -1784,6 +1780,7 @@
                               </w:numPr>
                               <w:shd w:val="clear" w:color="auto" w:fill="FFFFFF"/>
                               <w:spacing w:before="0" w:beforeAutospacing="0" w:after="75" w:afterAutospacing="0"/>
+                              <w:ind w:left="450" w:hanging="450"/>
                               <w:rPr>
                                 <w:rFonts w:ascii="Arial" w:hAnsi="Arial" w:cs="Arial"/>
                                 <w:color w:val="46464E"/>
@@ -1810,6 +1807,7 @@
                               </w:numPr>
                               <w:shd w:val="clear" w:color="auto" w:fill="FFFFFF"/>
                               <w:spacing w:before="0" w:beforeAutospacing="0" w:after="75" w:afterAutospacing="0"/>
+                              <w:ind w:left="450" w:hanging="450"/>
                               <w:rPr>
                                 <w:rFonts w:ascii="Arial" w:hAnsi="Arial" w:cs="Arial"/>
                                 <w:color w:val="46464E"/>
@@ -1836,6 +1834,7 @@
                               </w:numPr>
                               <w:shd w:val="clear" w:color="auto" w:fill="FFFFFF"/>
                               <w:spacing w:before="0" w:beforeAutospacing="0" w:after="75" w:afterAutospacing="0"/>
+                              <w:ind w:left="450" w:hanging="450"/>
                               <w:rPr>
                                 <w:rFonts w:ascii="Arial" w:hAnsi="Arial" w:cs="Arial"/>
                                 <w:color w:val="46464E"/>
@@ -1862,6 +1861,7 @@
                               </w:numPr>
                               <w:shd w:val="clear" w:color="auto" w:fill="FFFFFF"/>
                               <w:spacing w:before="0" w:beforeAutospacing="0" w:after="75" w:afterAutospacing="0"/>
+                              <w:ind w:left="450" w:hanging="450"/>
                               <w:rPr>
                                 <w:rFonts w:ascii="Arial" w:hAnsi="Arial" w:cs="Arial"/>
                                 <w:color w:val="46464E"/>
@@ -1928,6 +1928,7 @@
                               </w:numPr>
                               <w:shd w:val="clear" w:color="auto" w:fill="FFFFFF"/>
                               <w:spacing w:before="0" w:beforeAutospacing="0" w:after="75" w:afterAutospacing="0"/>
+                              <w:ind w:left="450" w:hanging="450"/>
                               <w:rPr>
                                 <w:rFonts w:ascii="Arial" w:hAnsi="Arial" w:cs="Arial"/>
                                 <w:color w:val="46464E"/>
@@ -1954,6 +1955,7 @@
                               </w:numPr>
                               <w:shd w:val="clear" w:color="auto" w:fill="FFFFFF"/>
                               <w:spacing w:before="0" w:beforeAutospacing="0" w:after="75" w:afterAutospacing="0"/>
+                              <w:ind w:left="450" w:hanging="450"/>
                               <w:rPr>
                                 <w:rFonts w:ascii="Arial" w:hAnsi="Arial" w:cs="Arial"/>
                                 <w:color w:val="46464E"/>
@@ -2020,7 +2022,7 @@
                               </w:numPr>
                               <w:shd w:val="clear" w:color="auto" w:fill="FFFFFF"/>
                               <w:spacing w:before="0" w:beforeAutospacing="0" w:after="75" w:afterAutospacing="0"/>
-                              <w:ind w:firstLine="90"/>
+                              <w:ind w:left="450" w:hanging="450"/>
                               <w:rPr>
                                 <w:rFonts w:ascii="Arial" w:hAnsi="Arial" w:cs="Arial"/>
                                 <w:color w:val="46464E"/>
@@ -2047,7 +2049,7 @@
                               </w:numPr>
                               <w:shd w:val="clear" w:color="auto" w:fill="FFFFFF"/>
                               <w:spacing w:before="0" w:beforeAutospacing="0" w:after="75" w:afterAutospacing="0"/>
-                              <w:ind w:firstLine="90"/>
+                              <w:ind w:left="450" w:hanging="450"/>
                               <w:rPr>
                                 <w:rFonts w:ascii="Arial" w:hAnsi="Arial" w:cs="Arial"/>
                                 <w:color w:val="46464E"/>
@@ -2154,7 +2156,7 @@
                           <w:tab w:val="left" w:pos="4812"/>
                         </w:tabs>
                         <w:spacing w:before="180" w:line="249" w:lineRule="auto"/>
-                        <w:ind w:right="118"/>
+                        <w:ind w:left="450" w:right="118" w:hanging="450"/>
                         <w:rPr>
                           <w:rFonts w:eastAsia="Times New Roman"/>
                           <w:b/>
@@ -2178,12 +2180,11 @@
                           <w:tab w:val="left" w:pos="4812"/>
                         </w:tabs>
                         <w:spacing w:before="180" w:line="249" w:lineRule="auto"/>
-                        <w:ind w:left="720" w:right="118"/>
+                        <w:ind w:left="450" w:right="118"/>
                         <w:rPr>
                           <w:rFonts w:eastAsia="Times New Roman"/>
                           <w:b/>
                           <w:bCs/>
-                          <w:color w:val="7F7F7F" w:themeColor="text1" w:themeTint="80"/>
                         </w:rPr>
                       </w:pPr>
                       <w:r>
@@ -2215,7 +2216,7 @@
                           <w:tab w:val="left" w:pos="4812"/>
                         </w:tabs>
                         <w:spacing w:before="180" w:line="249" w:lineRule="auto"/>
-                        <w:ind w:right="118"/>
+                        <w:ind w:left="450" w:right="118" w:hanging="450"/>
                         <w:rPr>
                           <w:rFonts w:eastAsia="Times New Roman"/>
                         </w:rPr>
@@ -2251,10 +2252,9 @@
                           <w:tab w:val="left" w:pos="4812"/>
                         </w:tabs>
                         <w:spacing w:before="180" w:line="249" w:lineRule="auto"/>
-                        <w:ind w:left="720" w:right="118"/>
+                        <w:ind w:left="450" w:right="118"/>
                         <w:rPr>
                           <w:rFonts w:eastAsia="Times New Roman"/>
-                          <w:color w:val="7F7F7F" w:themeColor="text1" w:themeTint="80"/>
                         </w:rPr>
                       </w:pPr>
                       <w:r>
@@ -2285,7 +2285,7 @@
                           <w:tab w:val="left" w:pos="2591"/>
                         </w:tabs>
                         <w:spacing w:before="180" w:line="249" w:lineRule="auto"/>
-                        <w:ind w:right="118"/>
+                        <w:ind w:left="450" w:right="118" w:hanging="450"/>
                       </w:pPr>
                       <w:r>
                         <w:rPr>
@@ -2303,10 +2303,7 @@
                           <w:tab w:val="left" w:pos="2591"/>
                         </w:tabs>
                         <w:spacing w:before="180" w:line="249" w:lineRule="auto"/>
-                        <w:ind w:left="720" w:right="118"/>
-                        <w:rPr>
-                          <w:color w:val="7F7F7F" w:themeColor="text1" w:themeTint="80"/>
-                        </w:rPr>
+                        <w:ind w:left="450" w:right="118"/>
                       </w:pPr>
                       <w:r>
                         <w:rPr>
@@ -2344,7 +2341,7 @@
                           <w:tab w:val="left" w:pos="4812"/>
                         </w:tabs>
                         <w:spacing w:before="180" w:line="249" w:lineRule="auto"/>
-                        <w:ind w:right="118"/>
+                        <w:ind w:left="450" w:right="118" w:hanging="450"/>
                         <w:rPr>
                           <w:rFonts w:eastAsia="Times New Roman"/>
                           <w:b/>
@@ -2368,10 +2365,11 @@
                           <w:tab w:val="left" w:pos="4812"/>
                         </w:tabs>
                         <w:spacing w:before="180" w:line="249" w:lineRule="auto"/>
-                        <w:ind w:left="720" w:right="118"/>
+                        <w:ind w:left="450" w:right="118"/>
                         <w:rPr>
                           <w:rFonts w:eastAsia="Times New Roman"/>
-                          <w:color w:val="7F7F7F" w:themeColor="text1" w:themeTint="80"/>
+                          <w:b/>
+                          <w:bCs/>
                         </w:rPr>
                       </w:pPr>
                       <w:r>
@@ -2440,6 +2438,7 @@
                         </w:numPr>
                         <w:shd w:val="clear" w:color="auto" w:fill="FFFFFF"/>
                         <w:spacing w:before="0" w:beforeAutospacing="0" w:after="75" w:afterAutospacing="0"/>
+                        <w:ind w:left="450" w:hanging="450"/>
                         <w:rPr>
                           <w:rFonts w:ascii="Arial" w:hAnsi="Arial" w:cs="Arial"/>
                           <w:color w:val="46464E"/>
@@ -2466,6 +2465,7 @@
                         </w:numPr>
                         <w:shd w:val="clear" w:color="auto" w:fill="FFFFFF"/>
                         <w:spacing w:before="0" w:beforeAutospacing="0" w:after="75" w:afterAutospacing="0"/>
+                        <w:ind w:left="450" w:hanging="450"/>
                         <w:rPr>
                           <w:rFonts w:ascii="Arial" w:hAnsi="Arial" w:cs="Arial"/>
                           <w:color w:val="46464E"/>
@@ -2492,6 +2492,7 @@
                         </w:numPr>
                         <w:shd w:val="clear" w:color="auto" w:fill="FFFFFF"/>
                         <w:spacing w:before="0" w:beforeAutospacing="0" w:after="75" w:afterAutospacing="0"/>
+                        <w:ind w:left="450" w:hanging="450"/>
                         <w:rPr>
                           <w:rFonts w:ascii="Arial" w:hAnsi="Arial" w:cs="Arial"/>
                           <w:color w:val="46464E"/>
@@ -2518,6 +2519,7 @@
                         </w:numPr>
                         <w:shd w:val="clear" w:color="auto" w:fill="FFFFFF"/>
                         <w:spacing w:before="0" w:beforeAutospacing="0" w:after="75" w:afterAutospacing="0"/>
+                        <w:ind w:left="450" w:hanging="450"/>
                         <w:rPr>
                           <w:rFonts w:ascii="Arial" w:hAnsi="Arial" w:cs="Arial"/>
                           <w:color w:val="46464E"/>
@@ -2584,6 +2586,7 @@
                         </w:numPr>
                         <w:shd w:val="clear" w:color="auto" w:fill="FFFFFF"/>
                         <w:spacing w:before="0" w:beforeAutospacing="0" w:after="75" w:afterAutospacing="0"/>
+                        <w:ind w:left="450" w:hanging="450"/>
                         <w:rPr>
                           <w:rFonts w:ascii="Arial" w:hAnsi="Arial" w:cs="Arial"/>
                           <w:color w:val="46464E"/>
@@ -2610,6 +2613,7 @@
                         </w:numPr>
                         <w:shd w:val="clear" w:color="auto" w:fill="FFFFFF"/>
                         <w:spacing w:before="0" w:beforeAutospacing="0" w:after="75" w:afterAutospacing="0"/>
+                        <w:ind w:left="450" w:hanging="450"/>
                         <w:rPr>
                           <w:rFonts w:ascii="Arial" w:hAnsi="Arial" w:cs="Arial"/>
                           <w:color w:val="46464E"/>
@@ -2676,7 +2680,7 @@
                         </w:numPr>
                         <w:shd w:val="clear" w:color="auto" w:fill="FFFFFF"/>
                         <w:spacing w:before="0" w:beforeAutospacing="0" w:after="75" w:afterAutospacing="0"/>
-                        <w:ind w:firstLine="90"/>
+                        <w:ind w:left="450" w:hanging="450"/>
                         <w:rPr>
                           <w:rFonts w:ascii="Arial" w:hAnsi="Arial" w:cs="Arial"/>
                           <w:color w:val="46464E"/>
@@ -2703,7 +2707,7 @@
                         </w:numPr>
                         <w:shd w:val="clear" w:color="auto" w:fill="FFFFFF"/>
                         <w:spacing w:before="0" w:beforeAutospacing="0" w:after="75" w:afterAutospacing="0"/>
-                        <w:ind w:firstLine="90"/>
+                        <w:ind w:left="450" w:hanging="450"/>
                         <w:rPr>
                           <w:rFonts w:ascii="Arial" w:hAnsi="Arial" w:cs="Arial"/>
                           <w:color w:val="46464E"/>
@@ -2761,7 +2765,7 @@
           <w:ilvl w:val="0"/>
           <w:numId w:val="22"/>
         </w:numPr>
-        <w:ind w:left="720" w:hanging="720"/>
+        <w:ind w:left="630" w:hanging="630"/>
         <w:jc w:val="both"/>
         <w:rPr>
           <w:rFonts w:ascii="Poppins" w:hAnsi="Poppins" w:cs="Poppins"/>
@@ -2777,16 +2781,16 @@
         <mc:AlternateContent>
           <mc:Choice Requires="wps">
             <w:drawing>
-              <wp:anchor distT="0" distB="0" distL="114300" distR="114300" simplePos="0" relativeHeight="251668480" behindDoc="0" locked="0" layoutInCell="1" allowOverlap="1" wp14:anchorId="460E3823" wp14:editId="5792E0FB">
+              <wp:anchor distT="0" distB="0" distL="114300" distR="114300" simplePos="0" relativeHeight="251668480" behindDoc="0" locked="0" layoutInCell="1" allowOverlap="1" wp14:anchorId="460E3823" wp14:editId="109FC21F">
                 <wp:simplePos x="0" y="0"/>
                 <wp:positionH relativeFrom="column">
-                  <wp:posOffset>7007571</wp:posOffset>
+                  <wp:posOffset>6779436</wp:posOffset>
                 </wp:positionH>
                 <wp:positionV relativeFrom="paragraph">
-                  <wp:posOffset>205740</wp:posOffset>
+                  <wp:posOffset>209893</wp:posOffset>
                 </wp:positionV>
-                <wp:extent cx="0" cy="2230120"/>
-                <wp:effectExtent l="0" t="0" r="38100" b="36830"/>
+                <wp:extent cx="0" cy="2182338"/>
+                <wp:effectExtent l="0" t="0" r="38100" b="27940"/>
                 <wp:wrapNone/>
                 <wp:docPr id="22" name="Straight Connector 22"/>
                 <wp:cNvGraphicFramePr/>
@@ -2797,7 +2801,7 @@
                       <wps:spPr>
                         <a:xfrm>
                           <a:off x="0" y="0"/>
-                          <a:ext cx="0" cy="2230120"/>
+                          <a:ext cx="0" cy="2182338"/>
                         </a:xfrm>
                         <a:prstGeom prst="line">
                           <a:avLst/>
@@ -2839,7 +2843,7 @@
           </mc:Choice>
           <mc:Fallback>
             <w:pict>
-              <v:line w14:anchorId="589B60D0" id="Straight Connector 22" o:spid="_x0000_s1026" style="position:absolute;z-index:251668480;visibility:visible;mso-wrap-style:square;mso-width-percent:0;mso-height-percent:0;mso-wrap-distance-left:9pt;mso-wrap-distance-top:0;mso-wrap-distance-right:9pt;mso-wrap-distance-bottom:0;mso-position-horizontal:absolute;mso-position-horizontal-relative:text;mso-position-vertical:absolute;mso-position-vertical-relative:text;mso-width-percent:0;mso-height-percent:0;mso-width-relative:margin;mso-height-relative:margin" from="551.8pt,16.2pt" to="551.8pt,191.8pt" o:gfxdata="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" strokecolor="#2f5496 [2404]" strokeweight="1pt">
+              <v:line w14:anchorId="65CF5CF5" id="Straight Connector 22" o:spid="_x0000_s1026" style="position:absolute;z-index:251668480;visibility:visible;mso-wrap-style:square;mso-width-percent:0;mso-height-percent:0;mso-wrap-distance-left:9pt;mso-wrap-distance-top:0;mso-wrap-distance-right:9pt;mso-wrap-distance-bottom:0;mso-position-horizontal:absolute;mso-position-horizontal-relative:text;mso-position-vertical:absolute;mso-position-vertical-relative:text;mso-width-percent:0;mso-height-percent:0;mso-width-relative:margin;mso-height-relative:margin" from="533.8pt,16.55pt" to="533.8pt,188.4pt" o:gfxdata="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" strokecolor="#2f5496 [2404]" strokeweight="1pt">
                 <v:stroke joinstyle="miter"/>
               </v:line>
             </w:pict>
@@ -2972,7 +2976,7 @@
     </w:p>
     <w:p>
       <w:pPr>
-        <w:ind w:left="720"/>
+        <w:ind w:left="630"/>
         <w:jc w:val="both"/>
         <w:rPr>
           <w:rFonts w:ascii="Poppins" w:hAnsi="Poppins" w:cs="Poppins"/>
@@ -3063,7 +3067,7 @@
           <w:ilvl w:val="0"/>
           <w:numId w:val="22"/>
         </w:numPr>
-        <w:ind w:left="720" w:hanging="720"/>
+        <w:ind w:left="630" w:hanging="630"/>
         <w:jc w:val="both"/>
         <w:rPr>
           <w:rFonts w:ascii="Poppins" w:hAnsi="Poppins" w:cs="Poppins"/>
@@ -3191,7 +3195,7 @@
     </w:p>
     <w:p>
       <w:pPr>
-        <w:ind w:left="720"/>
+        <w:ind w:left="630"/>
         <w:jc w:val="both"/>
         <w:rPr>
           <w:rFonts w:ascii="Poppins" w:hAnsi="Poppins" w:cs="Poppins"/>
@@ -3205,7 +3209,16 @@
           <w:bCs/>
           <w:color w:val="7F7F7F" w:themeColor="text1" w:themeTint="80"/>
         </w:rPr>
-        <w:t xml:space="preserve">Nov </w:t>
+        <w:t>Sep</w:t>
+      </w:r>
+      <w:r>
+        <w:rPr>
+          <w:rFonts w:ascii="Poppins" w:hAnsi="Poppins" w:cs="Poppins"/>
+          <w:b/>
+          <w:bCs/>
+          <w:color w:val="7F7F7F" w:themeColor="text1" w:themeTint="80"/>
+        </w:rPr>
+        <w:t xml:space="preserve"> </w:t>
       </w:r>
       <w:r>
         <w:rPr>
@@ -3245,11 +3258,18 @@
     <w:p>
       <w:pPr>
         <w:pStyle w:val="ListParagraph"/>
-        <w:ind w:left="360"/>
+        <w:ind w:left="630" w:hanging="630"/>
         <w:rPr>
           <w:rFonts w:ascii="Poppins" w:eastAsia="Times New Roman" w:hAnsi="Poppins" w:cs="Poppins"/>
         </w:rPr>
       </w:pPr>
+      <w:r>
+        <w:rPr>
+          <w:rFonts w:ascii="Poppins" w:hAnsi="Poppins" w:cs="Poppins"/>
+          <w:color w:val="7F7F7F" w:themeColor="text1" w:themeTint="80"/>
+        </w:rPr>
+        <w:tab/>
+      </w:r>
       <w:r>
         <w:rPr>
           <w:rFonts w:ascii="Poppins" w:hAnsi="Poppins" w:cs="Poppins"/>
@@ -3299,14 +3319,14 @@
       <w:pPr>
         <w:pStyle w:val="ListParagraph"/>
         <w:numPr>
-          <w:ilvl w:val="0"/>
-          <w:numId w:val="5"/>
+          <w:ilvl w:val="3"/>
+          <w:numId w:val="23"/>
         </w:numPr>
         <w:tabs>
           <w:tab w:val="num" w:pos="2160"/>
           <w:tab w:val="left" w:pos="2520"/>
         </w:tabs>
-        <w:ind w:hanging="1170"/>
+        <w:ind w:hanging="720"/>
         <w:rPr>
           <w:rFonts w:ascii="Poppins" w:eastAsia="Times New Roman" w:hAnsi="Poppins" w:cs="Poppins"/>
         </w:rPr>
@@ -3322,14 +3342,14 @@
       <w:pPr>
         <w:pStyle w:val="ListParagraph"/>
         <w:numPr>
-          <w:ilvl w:val="0"/>
-          <w:numId w:val="5"/>
+          <w:ilvl w:val="3"/>
+          <w:numId w:val="23"/>
         </w:numPr>
         <w:tabs>
           <w:tab w:val="num" w:pos="2160"/>
           <w:tab w:val="left" w:pos="2520"/>
         </w:tabs>
-        <w:ind w:hanging="1170"/>
+        <w:ind w:hanging="720"/>
         <w:rPr>
           <w:rFonts w:ascii="Poppins" w:eastAsia="Times New Roman" w:hAnsi="Poppins" w:cs="Poppins"/>
         </w:rPr>
@@ -3345,14 +3365,14 @@
       <w:pPr>
         <w:pStyle w:val="ListParagraph"/>
         <w:numPr>
-          <w:ilvl w:val="0"/>
-          <w:numId w:val="5"/>
+          <w:ilvl w:val="3"/>
+          <w:numId w:val="23"/>
         </w:numPr>
         <w:tabs>
           <w:tab w:val="num" w:pos="2160"/>
           <w:tab w:val="left" w:pos="2520"/>
         </w:tabs>
-        <w:ind w:hanging="1170"/>
+        <w:ind w:hanging="720"/>
         <w:rPr>
           <w:rFonts w:ascii="Poppins" w:eastAsia="Times New Roman" w:hAnsi="Poppins" w:cs="Poppins"/>
         </w:rPr>
@@ -3387,13 +3407,13 @@
         <mc:AlternateContent>
           <mc:Choice Requires="wps">
             <w:drawing>
-              <wp:anchor distT="0" distB="0" distL="114300" distR="114300" simplePos="0" relativeHeight="251670528" behindDoc="0" locked="0" layoutInCell="1" allowOverlap="1" wp14:anchorId="4F926077" wp14:editId="2CBD8B7D">
+              <wp:anchor distT="0" distB="0" distL="114300" distR="114300" simplePos="0" relativeHeight="251670528" behindDoc="0" locked="0" layoutInCell="1" allowOverlap="1" wp14:anchorId="4F926077" wp14:editId="0A883E5F">
                 <wp:simplePos x="0" y="0"/>
                 <wp:positionH relativeFrom="column">
-                  <wp:posOffset>7009303</wp:posOffset>
+                  <wp:posOffset>6777802</wp:posOffset>
                 </wp:positionH>
                 <wp:positionV relativeFrom="paragraph">
-                  <wp:posOffset>427355</wp:posOffset>
+                  <wp:posOffset>431719</wp:posOffset>
                 </wp:positionV>
                 <wp:extent cx="0" cy="854110"/>
                 <wp:effectExtent l="0" t="0" r="38100" b="22225"/>
@@ -3449,7 +3469,7 @@
           </mc:Choice>
           <mc:Fallback>
             <w:pict>
-              <v:line w14:anchorId="1BA51B69" id="Straight Connector 23" o:spid="_x0000_s1026" style="position:absolute;z-index:251670528;visibility:visible;mso-wrap-style:square;mso-width-percent:0;mso-height-percent:0;mso-wrap-distance-left:9pt;mso-wrap-distance-top:0;mso-wrap-distance-right:9pt;mso-wrap-distance-bottom:0;mso-position-horizontal:absolute;mso-position-horizontal-relative:text;mso-position-vertical:absolute;mso-position-vertical-relative:text;mso-width-percent:0;mso-height-percent:0;mso-width-relative:margin;mso-height-relative:margin" from="551.9pt,33.65pt" to="551.9pt,100.9pt" o:gfxdata="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" strokecolor="#2f5496 [2404]" strokeweight="1pt">
+              <v:line w14:anchorId="45D7FEF8" id="Straight Connector 23" o:spid="_x0000_s1026" style="position:absolute;z-index:251670528;visibility:visible;mso-wrap-style:square;mso-width-percent:0;mso-height-percent:0;mso-wrap-distance-left:9pt;mso-wrap-distance-top:0;mso-wrap-distance-right:9pt;mso-wrap-distance-bottom:0;mso-position-horizontal:absolute;mso-position-horizontal-relative:text;mso-position-vertical:absolute;mso-position-vertical-relative:text;mso-width-percent:0;mso-height-percent:0;mso-width-relative:margin;mso-height-relative:margin" from="533.7pt,34pt" to="533.7pt,101.25pt" o:gfxdata="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" strokecolor="#2f5496 [2404]" strokeweight="1pt">
                 <v:stroke joinstyle="miter"/>
               </v:line>
             </w:pict>
@@ -3465,6 +3485,17 @@
           <w:sz w:val="32"/>
           <w:szCs w:val="32"/>
         </w:rPr>
+        <w:t xml:space="preserve">Technical </w:t>
+      </w:r>
+      <w:r>
+        <w:rPr>
+          <w:rFonts w:ascii="Poppins" w:hAnsi="Poppins" w:cs="Poppins"/>
+          <w:b/>
+          <w:bCs/>
+          <w:color w:val="2F5496" w:themeColor="accent1" w:themeShade="BF"/>
+          <w:sz w:val="32"/>
+          <w:szCs w:val="32"/>
+        </w:rPr>
         <w:t>Skills</w:t>
       </w:r>
     </w:p>
@@ -3475,7 +3506,7 @@
           <w:ilvl w:val="1"/>
           <w:numId w:val="20"/>
         </w:numPr>
-        <w:ind w:left="720" w:hanging="720"/>
+        <w:ind w:left="630" w:hanging="630"/>
         <w:jc w:val="both"/>
         <w:rPr>
           <w:rFonts w:ascii="Poppins" w:hAnsi="Poppins" w:cs="Poppins"/>
@@ -3601,6 +3632,7 @@
     <w:p>
       <w:pPr>
         <w:pStyle w:val="ListParagraph"/>
+        <w:ind w:left="630"/>
         <w:jc w:val="both"/>
         <w:rPr>
           <w:rFonts w:ascii="Poppins" w:hAnsi="Poppins" w:cs="Poppins"/>
@@ -3632,6 +3664,15 @@
       <w:r>
         <w:rPr>
           <w:rFonts w:ascii="Poppins" w:hAnsi="Poppins" w:cs="Poppins"/>
+          <w:b/>
+          <w:bCs/>
+          <w:color w:val="7F7F7F" w:themeColor="text1" w:themeTint="80"/>
+        </w:rPr>
+        <w:tab/>
+      </w:r>
+      <w:r>
+        <w:rPr>
+          <w:rFonts w:ascii="Poppins" w:hAnsi="Poppins" w:cs="Poppins"/>
         </w:rPr>
         <w:t>Supervised &amp; Unsupervised Learning Algos,</w:t>
       </w:r>
@@ -3639,6 +3680,7 @@
     <w:p>
       <w:pPr>
         <w:pStyle w:val="ListParagraph"/>
+        <w:ind w:left="630"/>
         <w:jc w:val="both"/>
         <w:rPr>
           <w:rFonts w:ascii="Poppins" w:eastAsia="Times New Roman" w:hAnsi="Poppins" w:cs="Poppins"/>
@@ -3708,7 +3750,7 @@
           <w:ilvl w:val="1"/>
           <w:numId w:val="20"/>
         </w:numPr>
-        <w:ind w:left="720" w:hanging="720"/>
+        <w:ind w:left="630" w:hanging="630"/>
         <w:jc w:val="both"/>
         <w:rPr>
           <w:rFonts w:ascii="Poppins" w:eastAsia="Times New Roman" w:hAnsi="Poppins" w:cs="Poppins"/>
@@ -3734,17 +3776,17 @@
           <w:bCs/>
           <w:color w:val="7F7F7F" w:themeColor="text1" w:themeTint="80"/>
         </w:rPr>
+        <w:t>&amp; Library</w:t>
+      </w:r>
+      <w:r>
+        <w:rPr>
+          <w:rFonts w:ascii="Poppins" w:hAnsi="Poppins" w:cs="Poppins"/>
+          <w:b/>
+          <w:bCs/>
+          <w:color w:val="7F7F7F" w:themeColor="text1" w:themeTint="80"/>
+        </w:rPr>
         <w:tab/>
       </w:r>
-      <w:r>
-        <w:rPr>
-          <w:rFonts w:ascii="Poppins" w:hAnsi="Poppins" w:cs="Poppins"/>
-          <w:b/>
-          <w:bCs/>
-          <w:color w:val="7F7F7F" w:themeColor="text1" w:themeTint="80"/>
-        </w:rPr>
-        <w:tab/>
-      </w:r>
       <w:proofErr w:type="spellStart"/>
       <w:r>
         <w:rPr>
@@ -3771,7 +3813,27 @@
         <w:rPr>
           <w:rFonts w:ascii="Poppins" w:hAnsi="Poppins" w:cs="Poppins"/>
         </w:rPr>
-        <w:t>, NumPy, Pandas, Scikit-Learn</w:t>
+        <w:t xml:space="preserve">, </w:t>
+      </w:r>
+      <w:proofErr w:type="spellStart"/>
+      <w:r>
+        <w:rPr>
+          <w:rFonts w:ascii="Poppins" w:hAnsi="Poppins" w:cs="Poppins"/>
+        </w:rPr>
+        <w:t>OpeCV</w:t>
+      </w:r>
+      <w:proofErr w:type="spellEnd"/>
+      <w:r>
+        <w:rPr>
+          <w:rFonts w:ascii="Poppins" w:hAnsi="Poppins" w:cs="Poppins"/>
+        </w:rPr>
+        <w:t xml:space="preserve">, </w:t>
+      </w:r>
+      <w:r>
+        <w:rPr>
+          <w:rFonts w:ascii="Poppins" w:hAnsi="Poppins" w:cs="Poppins"/>
+        </w:rPr>
+        <w:t>NumPy, Pandas, Scikit-Learn</w:t>
       </w:r>
     </w:p>
     <w:p>
@@ -3781,7 +3843,7 @@
           <w:ilvl w:val="1"/>
           <w:numId w:val="20"/>
         </w:numPr>
-        <w:ind w:left="720" w:hanging="720"/>
+        <w:ind w:left="630" w:hanging="630"/>
         <w:jc w:val="both"/>
         <w:rPr>
           <w:rFonts w:ascii="Poppins" w:eastAsia="Times New Roman" w:hAnsi="Poppins" w:cs="Poppins"/>
@@ -3839,7 +3901,7 @@
           <w:ilvl w:val="1"/>
           <w:numId w:val="20"/>
         </w:numPr>
-        <w:ind w:left="720" w:hanging="720"/>
+        <w:ind w:left="630" w:hanging="630"/>
         <w:jc w:val="both"/>
         <w:rPr>
           <w:rFonts w:ascii="Poppins" w:eastAsia="Times New Roman" w:hAnsi="Poppins" w:cs="Poppins"/>
@@ -3919,7 +3981,7 @@
           <w:ilvl w:val="1"/>
           <w:numId w:val="20"/>
         </w:numPr>
-        <w:ind w:left="720" w:hanging="720"/>
+        <w:ind w:left="630" w:hanging="630"/>
         <w:jc w:val="both"/>
         <w:rPr>
           <w:rFonts w:ascii="Poppins" w:eastAsia="Times New Roman" w:hAnsi="Poppins" w:cs="Poppins"/>
@@ -3940,13 +4002,13 @@
         <mc:AlternateContent>
           <mc:Choice Requires="wps">
             <w:drawing>
-              <wp:anchor distT="0" distB="0" distL="114300" distR="114300" simplePos="0" relativeHeight="251672576" behindDoc="0" locked="0" layoutInCell="1" allowOverlap="1" wp14:anchorId="6D335EDE" wp14:editId="201A196C">
+              <wp:anchor distT="0" distB="0" distL="114300" distR="114300" simplePos="0" relativeHeight="251672576" behindDoc="0" locked="0" layoutInCell="1" allowOverlap="1" wp14:anchorId="6D335EDE" wp14:editId="22851754">
                 <wp:simplePos x="0" y="0"/>
                 <wp:positionH relativeFrom="column">
-                  <wp:posOffset>7005840</wp:posOffset>
+                  <wp:posOffset>6780539</wp:posOffset>
                 </wp:positionH>
                 <wp:positionV relativeFrom="paragraph">
-                  <wp:posOffset>204874</wp:posOffset>
+                  <wp:posOffset>204470</wp:posOffset>
                 </wp:positionV>
                 <wp:extent cx="0" cy="310515"/>
                 <wp:effectExtent l="0" t="0" r="38100" b="32385"/>
@@ -4002,7 +4064,7 @@
           </mc:Choice>
           <mc:Fallback>
             <w:pict>
-              <v:line w14:anchorId="707FA79C" id="Straight Connector 24" o:spid="_x0000_s1026" style="position:absolute;z-index:251672576;visibility:visible;mso-wrap-style:square;mso-width-percent:0;mso-height-percent:0;mso-wrap-distance-left:9pt;mso-wrap-distance-top:0;mso-wrap-distance-right:9pt;mso-wrap-distance-bottom:0;mso-position-horizontal:absolute;mso-position-horizontal-relative:text;mso-position-vertical:absolute;mso-position-vertical-relative:text;mso-width-percent:0;mso-height-percent:0;mso-width-relative:margin;mso-height-relative:margin" from="551.65pt,16.15pt" to="551.65pt,40.6pt" o:gfxdata="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" strokecolor="#2f5496 [2404]" strokeweight="1pt">
+              <v:line w14:anchorId="4EB5318A" id="Straight Connector 24" o:spid="_x0000_s1026" style="position:absolute;z-index:251672576;visibility:visible;mso-wrap-style:square;mso-width-percent:0;mso-height-percent:0;mso-wrap-distance-left:9pt;mso-wrap-distance-top:0;mso-wrap-distance-right:9pt;mso-wrap-distance-bottom:0;mso-position-horizontal:absolute;mso-position-horizontal-relative:text;mso-position-vertical:absolute;mso-position-vertical-relative:text;mso-width-percent:0;mso-height-percent:0;mso-width-relative:margin;mso-height-relative:margin" from="533.9pt,16.1pt" to="533.9pt,40.55pt" o:gfxdata="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" strokecolor="#2f5496 [2404]" strokeweight="1pt">
                 <v:stroke joinstyle="miter"/>
               </v:line>
             </w:pict>
@@ -4056,7 +4118,7 @@
           <w:ilvl w:val="1"/>
           <w:numId w:val="20"/>
         </w:numPr>
-        <w:ind w:left="720" w:hanging="720"/>
+        <w:ind w:left="630" w:hanging="630"/>
         <w:jc w:val="both"/>
         <w:rPr>
           <w:rFonts w:ascii="Poppins" w:eastAsia="Times New Roman" w:hAnsi="Poppins" w:cs="Poppins"/>
@@ -4117,7 +4179,7 @@
           <w:ilvl w:val="1"/>
           <w:numId w:val="20"/>
         </w:numPr>
-        <w:ind w:left="720" w:hanging="720"/>
+        <w:ind w:left="630" w:hanging="630"/>
         <w:jc w:val="both"/>
         <w:rPr>
           <w:rFonts w:ascii="Poppins" w:eastAsia="Times New Roman" w:hAnsi="Poppins" w:cs="Poppins"/>
@@ -4236,6 +4298,9 @@
           <w:ilvl w:val="0"/>
           <w:numId w:val="15"/>
         </w:numPr>
+        <w:tabs>
+          <w:tab w:val="left" w:pos="630"/>
+        </w:tabs>
         <w:ind w:left="720" w:hanging="720"/>
         <w:jc w:val="both"/>
         <w:rPr>
@@ -4258,13 +4323,93 @@
         <mc:AlternateContent>
           <mc:Choice Requires="wps">
             <w:drawing>
-              <wp:anchor distT="0" distB="0" distL="114300" distR="114300" simplePos="0" relativeHeight="251674624" behindDoc="0" locked="0" layoutInCell="1" allowOverlap="1" wp14:anchorId="7CD93CED" wp14:editId="4294D51D">
+              <wp:anchor distT="0" distB="0" distL="114300" distR="114300" simplePos="0" relativeHeight="251661312" behindDoc="0" locked="0" layoutInCell="1" allowOverlap="1" wp14:anchorId="295643E2" wp14:editId="722FADF7">
                 <wp:simplePos x="0" y="0"/>
                 <wp:positionH relativeFrom="column">
-                  <wp:posOffset>7062161</wp:posOffset>
+                  <wp:posOffset>44738</wp:posOffset>
                 </wp:positionH>
                 <wp:positionV relativeFrom="paragraph">
-                  <wp:posOffset>60960</wp:posOffset>
+                  <wp:posOffset>134520</wp:posOffset>
+                </wp:positionV>
+                <wp:extent cx="0" cy="774730"/>
+                <wp:effectExtent l="0" t="0" r="38100" b="25400"/>
+                <wp:wrapNone/>
+                <wp:docPr id="17" name="Straight Connector 17"/>
+                <wp:cNvGraphicFramePr/>
+                <a:graphic xmlns:a="http://schemas.openxmlformats.org/drawingml/2006/main">
+                  <a:graphicData uri="http://schemas.microsoft.com/office/word/2010/wordprocessingShape">
+                    <wps:wsp>
+                      <wps:cNvCnPr/>
+                      <wps:spPr>
+                        <a:xfrm>
+                          <a:off x="0" y="0"/>
+                          <a:ext cx="0" cy="774730"/>
+                        </a:xfrm>
+                        <a:prstGeom prst="line">
+                          <a:avLst/>
+                        </a:prstGeom>
+                        <a:ln w="12700">
+                          <a:solidFill>
+                            <a:schemeClr val="accent1">
+                              <a:lumMod val="75000"/>
+                            </a:schemeClr>
+                          </a:solidFill>
+                        </a:ln>
+                      </wps:spPr>
+                      <wps:style>
+                        <a:lnRef idx="1">
+                          <a:schemeClr val="accent1"/>
+                        </a:lnRef>
+                        <a:fillRef idx="0">
+                          <a:schemeClr val="accent1"/>
+                        </a:fillRef>
+                        <a:effectRef idx="0">
+                          <a:schemeClr val="accent1"/>
+                        </a:effectRef>
+                        <a:fontRef idx="minor">
+                          <a:schemeClr val="tx1"/>
+                        </a:fontRef>
+                      </wps:style>
+                      <wps:bodyPr/>
+                    </wps:wsp>
+                  </a:graphicData>
+                </a:graphic>
+                <wp14:sizeRelH relativeFrom="margin">
+                  <wp14:pctWidth>0</wp14:pctWidth>
+                </wp14:sizeRelH>
+                <wp14:sizeRelV relativeFrom="margin">
+                  <wp14:pctHeight>0</wp14:pctHeight>
+                </wp14:sizeRelV>
+              </wp:anchor>
+            </w:drawing>
+          </mc:Choice>
+          <mc:Fallback>
+            <w:pict>
+              <v:line w14:anchorId="67A3A434" id="Straight Connector 17" o:spid="_x0000_s1026" style="position:absolute;z-index:251661312;visibility:visible;mso-wrap-style:square;mso-width-percent:0;mso-height-percent:0;mso-wrap-distance-left:9pt;mso-wrap-distance-top:0;mso-wrap-distance-right:9pt;mso-wrap-distance-bottom:0;mso-position-horizontal:absolute;mso-position-horizontal-relative:text;mso-position-vertical:absolute;mso-position-vertical-relative:text;mso-width-percent:0;mso-height-percent:0;mso-width-relative:margin;mso-height-relative:margin" from="3.5pt,10.6pt" to="3.5pt,71.6pt" o:gfxdata="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" strokecolor="#2f5496 [2404]" strokeweight="1pt">
+                <v:stroke joinstyle="miter"/>
+              </v:line>
+            </w:pict>
+          </mc:Fallback>
+        </mc:AlternateContent>
+      </w:r>
+      <w:r>
+        <w:rPr>
+          <w:rFonts w:ascii="Poppins" w:eastAsia="Times New Roman" w:hAnsi="Poppins" w:cs="Poppins"/>
+          <w:b/>
+          <w:bCs/>
+          <w:noProof/>
+          <w:color w:val="000000" w:themeColor="text1"/>
+        </w:rPr>
+        <mc:AlternateContent>
+          <mc:Choice Requires="wps">
+            <w:drawing>
+              <wp:anchor distT="0" distB="0" distL="114300" distR="114300" simplePos="0" relativeHeight="251674624" behindDoc="0" locked="0" layoutInCell="1" allowOverlap="1" wp14:anchorId="7CD93CED" wp14:editId="2523FE5F">
+                <wp:simplePos x="0" y="0"/>
+                <wp:positionH relativeFrom="column">
+                  <wp:posOffset>6779260</wp:posOffset>
+                </wp:positionH>
+                <wp:positionV relativeFrom="paragraph">
+                  <wp:posOffset>64770</wp:posOffset>
                 </wp:positionV>
                 <wp:extent cx="0" cy="310515"/>
                 <wp:effectExtent l="0" t="0" r="38100" b="32385"/>
@@ -4320,7 +4465,7 @@
           </mc:Choice>
           <mc:Fallback>
             <w:pict>
-              <v:line w14:anchorId="2C512F2A" id="Straight Connector 25" o:spid="_x0000_s1026" style="position:absolute;z-index:251674624;visibility:visible;mso-wrap-style:square;mso-width-percent:0;mso-height-percent:0;mso-wrap-distance-left:9pt;mso-wrap-distance-top:0;mso-wrap-distance-right:9pt;mso-wrap-distance-bottom:0;mso-position-horizontal:absolute;mso-position-horizontal-relative:text;mso-position-vertical:absolute;mso-position-vertical-relative:text;mso-width-percent:0;mso-height-percent:0;mso-width-relative:margin;mso-height-relative:margin" from="556.1pt,4.8pt" to="556.1pt,29.25pt" o:gfxdata="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" strokecolor="#2f5496 [2404]" strokeweight="1pt">
+              <v:line w14:anchorId="53140FEA" id="Straight Connector 25" o:spid="_x0000_s1026" style="position:absolute;z-index:251674624;visibility:visible;mso-wrap-style:square;mso-width-percent:0;mso-height-percent:0;mso-wrap-distance-left:9pt;mso-wrap-distance-top:0;mso-wrap-distance-right:9pt;mso-wrap-distance-bottom:0;mso-position-horizontal:absolute;mso-position-horizontal-relative:text;mso-position-vertical:absolute;mso-position-vertical-relative:text;mso-width-percent:0;mso-height-percent:0;mso-width-relative:margin;mso-height-relative:margin" from="533.8pt,5.1pt" to="533.8pt,29.55pt" o:gfxdata="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" strokecolor="#2f5496 [2404]" strokeweight="1pt">
                 <v:stroke joinstyle="miter"/>
               </v:line>
             </w:pict>
@@ -4332,86 +4477,6 @@
           <w:rFonts w:ascii="Poppins" w:eastAsia="Times New Roman" w:hAnsi="Poppins" w:cs="Poppins"/>
           <w:b/>
           <w:bCs/>
-          <w:noProof/>
-          <w:color w:val="000000" w:themeColor="text1"/>
-        </w:rPr>
-        <mc:AlternateContent>
-          <mc:Choice Requires="wps">
-            <w:drawing>
-              <wp:anchor distT="0" distB="0" distL="114300" distR="114300" simplePos="0" relativeHeight="251661312" behindDoc="0" locked="0" layoutInCell="1" allowOverlap="1" wp14:anchorId="295643E2" wp14:editId="14241772">
-                <wp:simplePos x="0" y="0"/>
-                <wp:positionH relativeFrom="column">
-                  <wp:posOffset>45720</wp:posOffset>
-                </wp:positionH>
-                <wp:positionV relativeFrom="paragraph">
-                  <wp:posOffset>133985</wp:posOffset>
-                </wp:positionV>
-                <wp:extent cx="0" cy="839470"/>
-                <wp:effectExtent l="0" t="0" r="38100" b="36830"/>
-                <wp:wrapNone/>
-                <wp:docPr id="17" name="Straight Connector 17"/>
-                <wp:cNvGraphicFramePr/>
-                <a:graphic xmlns:a="http://schemas.openxmlformats.org/drawingml/2006/main">
-                  <a:graphicData uri="http://schemas.microsoft.com/office/word/2010/wordprocessingShape">
-                    <wps:wsp>
-                      <wps:cNvCnPr/>
-                      <wps:spPr>
-                        <a:xfrm>
-                          <a:off x="0" y="0"/>
-                          <a:ext cx="0" cy="839470"/>
-                        </a:xfrm>
-                        <a:prstGeom prst="line">
-                          <a:avLst/>
-                        </a:prstGeom>
-                        <a:ln w="12700">
-                          <a:solidFill>
-                            <a:schemeClr val="accent1">
-                              <a:lumMod val="75000"/>
-                            </a:schemeClr>
-                          </a:solidFill>
-                        </a:ln>
-                      </wps:spPr>
-                      <wps:style>
-                        <a:lnRef idx="1">
-                          <a:schemeClr val="accent1"/>
-                        </a:lnRef>
-                        <a:fillRef idx="0">
-                          <a:schemeClr val="accent1"/>
-                        </a:fillRef>
-                        <a:effectRef idx="0">
-                          <a:schemeClr val="accent1"/>
-                        </a:effectRef>
-                        <a:fontRef idx="minor">
-                          <a:schemeClr val="tx1"/>
-                        </a:fontRef>
-                      </wps:style>
-                      <wps:bodyPr/>
-                    </wps:wsp>
-                  </a:graphicData>
-                </a:graphic>
-                <wp14:sizeRelH relativeFrom="margin">
-                  <wp14:pctWidth>0</wp14:pctWidth>
-                </wp14:sizeRelH>
-                <wp14:sizeRelV relativeFrom="margin">
-                  <wp14:pctHeight>0</wp14:pctHeight>
-                </wp14:sizeRelV>
-              </wp:anchor>
-            </w:drawing>
-          </mc:Choice>
-          <mc:Fallback>
-            <w:pict>
-              <v:line w14:anchorId="6CD4B624" id="Straight Connector 17" o:spid="_x0000_s1026" style="position:absolute;z-index:251661312;visibility:visible;mso-wrap-style:square;mso-width-percent:0;mso-height-percent:0;mso-wrap-distance-left:9pt;mso-wrap-distance-top:0;mso-wrap-distance-right:9pt;mso-wrap-distance-bottom:0;mso-position-horizontal:absolute;mso-position-horizontal-relative:text;mso-position-vertical:absolute;mso-position-vertical-relative:text;mso-width-percent:0;mso-height-percent:0;mso-width-relative:margin;mso-height-relative:margin" from="3.6pt,10.55pt" to="3.6pt,76.65pt" o:gfxdata="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" strokecolor="#2f5496 [2404]" strokeweight="1pt">
-                <v:stroke joinstyle="miter"/>
-              </v:line>
-            </w:pict>
-          </mc:Fallback>
-        </mc:AlternateContent>
-      </w:r>
-      <w:r>
-        <w:rPr>
-          <w:rFonts w:ascii="Poppins" w:eastAsia="Times New Roman" w:hAnsi="Poppins" w:cs="Poppins"/>
-          <w:b/>
-          <w:bCs/>
           <w:color w:val="000000" w:themeColor="text1"/>
         </w:rPr>
         <w:t>Accurate Gait Recognition with Inertial Sensors using a New FCN-</w:t>
@@ -4440,6 +4505,9 @@
     <w:p>
       <w:pPr>
         <w:pStyle w:val="ListParagraph"/>
+        <w:tabs>
+          <w:tab w:val="left" w:pos="630"/>
+        </w:tabs>
         <w:jc w:val="both"/>
         <w:rPr>
           <w:rFonts w:ascii="Poppins" w:hAnsi="Poppins" w:cs="Poppins"/>
@@ -4537,6 +4605,9 @@
           <w:ilvl w:val="0"/>
           <w:numId w:val="15"/>
         </w:numPr>
+        <w:tabs>
+          <w:tab w:val="left" w:pos="630"/>
+        </w:tabs>
         <w:ind w:left="720" w:hanging="720"/>
         <w:jc w:val="both"/>
         <w:rPr>
@@ -4557,6 +4628,9 @@
     <w:p>
       <w:pPr>
         <w:pStyle w:val="ListParagraph"/>
+        <w:tabs>
+          <w:tab w:val="left" w:pos="630"/>
+        </w:tabs>
         <w:jc w:val="both"/>
         <w:rPr>
           <w:rFonts w:ascii="Poppins" w:eastAsia="Times New Roman" w:hAnsi="Poppins" w:cs="Poppins"/>
@@ -4953,7 +5027,7 @@
         </w:numPr>
         <w:shd w:val="clear" w:color="auto" w:fill="FFFFFF"/>
         <w:spacing w:before="0" w:beforeAutospacing="0" w:after="75" w:afterAutospacing="0"/>
-        <w:ind w:left="630" w:hanging="720"/>
+        <w:ind w:left="630" w:hanging="540"/>
         <w:rPr>
           <w:rFonts w:ascii="Poppins" w:hAnsi="Poppins" w:cs="Poppins"/>
           <w:color w:val="7F7F7F" w:themeColor="text1" w:themeTint="80"/>
@@ -4972,13 +5046,13 @@
         <mc:AlternateContent>
           <mc:Choice Requires="wps">
             <w:drawing>
-              <wp:anchor distT="0" distB="0" distL="114300" distR="114300" simplePos="0" relativeHeight="251665408" behindDoc="0" locked="0" layoutInCell="1" allowOverlap="1" wp14:anchorId="79D586DB" wp14:editId="424ACA69">
+              <wp:anchor distT="0" distB="0" distL="114300" distR="114300" simplePos="0" relativeHeight="251665408" behindDoc="0" locked="0" layoutInCell="1" allowOverlap="1" wp14:anchorId="79D586DB" wp14:editId="7E5A26C3">
                 <wp:simplePos x="0" y="0"/>
                 <wp:positionH relativeFrom="column">
-                  <wp:posOffset>-14333</wp:posOffset>
+                  <wp:posOffset>103863</wp:posOffset>
                 </wp:positionH>
                 <wp:positionV relativeFrom="paragraph">
-                  <wp:posOffset>147320</wp:posOffset>
+                  <wp:posOffset>149502</wp:posOffset>
                 </wp:positionV>
                 <wp:extent cx="0" cy="1493875"/>
                 <wp:effectExtent l="0" t="0" r="38100" b="30480"/>
@@ -5034,7 +5108,7 @@
           </mc:Choice>
           <mc:Fallback>
             <w:pict>
-              <v:line w14:anchorId="1E534AB4" id="Straight Connector 20" o:spid="_x0000_s1026" style="position:absolute;z-index:251665408;visibility:visible;mso-wrap-style:square;mso-width-percent:0;mso-height-percent:0;mso-wrap-distance-left:9pt;mso-wrap-distance-top:0;mso-wrap-distance-right:9pt;mso-wrap-distance-bottom:0;mso-position-horizontal:absolute;mso-position-horizontal-relative:text;mso-position-vertical:absolute;mso-position-vertical-relative:text;mso-width-percent:0;mso-height-percent:0;mso-width-relative:margin;mso-height-relative:margin" from="-1.15pt,11.6pt" to="-1.15pt,129.25pt" o:gfxdata="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" strokecolor="#2f5496 [2404]" strokeweight="1pt">
+              <v:line w14:anchorId="427A2291" id="Straight Connector 20" o:spid="_x0000_s1026" style="position:absolute;z-index:251665408;visibility:visible;mso-wrap-style:square;mso-width-percent:0;mso-height-percent:0;mso-wrap-distance-left:9pt;mso-wrap-distance-top:0;mso-wrap-distance-right:9pt;mso-wrap-distance-bottom:0;mso-position-horizontal:absolute;mso-position-horizontal-relative:text;mso-position-vertical:absolute;mso-position-vertical-relative:text;mso-width-percent:0;mso-height-percent:0;mso-width-relative:margin;mso-height-relative:margin" from="8.2pt,11.75pt" to="8.2pt,129.4pt" o:gfxdata="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" strokecolor="#2f5496 [2404]" strokeweight="1pt">
                 <v:stroke joinstyle="miter"/>
               </v:line>
             </w:pict>
@@ -5094,7 +5168,7 @@
         </w:numPr>
         <w:shd w:val="clear" w:color="auto" w:fill="FFFFFF"/>
         <w:spacing w:before="0" w:beforeAutospacing="0" w:after="75" w:afterAutospacing="0"/>
-        <w:ind w:left="630" w:hanging="720"/>
+        <w:ind w:left="630" w:hanging="540"/>
         <w:rPr>
           <w:rFonts w:ascii="Poppins" w:hAnsi="Poppins" w:cs="Poppins"/>
           <w:color w:val="7F7F7F" w:themeColor="text1" w:themeTint="80"/>
@@ -5203,7 +5277,7 @@
         </w:numPr>
         <w:shd w:val="clear" w:color="auto" w:fill="FFFFFF"/>
         <w:spacing w:before="0" w:beforeAutospacing="0" w:after="75" w:afterAutospacing="0"/>
-        <w:ind w:left="630" w:hanging="720"/>
+        <w:ind w:left="630" w:hanging="540"/>
         <w:rPr>
           <w:rFonts w:ascii="Poppins" w:hAnsi="Poppins" w:cs="Poppins"/>
           <w:color w:val="7F7F7F" w:themeColor="text1" w:themeTint="80"/>
@@ -5268,7 +5342,7 @@
         </w:numPr>
         <w:shd w:val="clear" w:color="auto" w:fill="FFFFFF"/>
         <w:spacing w:before="0" w:beforeAutospacing="0" w:after="75" w:afterAutospacing="0"/>
-        <w:ind w:left="630" w:hanging="720"/>
+        <w:ind w:left="630" w:hanging="540"/>
         <w:rPr>
           <w:rFonts w:ascii="Poppins" w:hAnsi="Poppins" w:cs="Poppins"/>
           <w:color w:val="7F7F7F" w:themeColor="text1" w:themeTint="80"/>
@@ -5331,7 +5405,7 @@
         </w:numPr>
         <w:shd w:val="clear" w:color="auto" w:fill="FFFFFF"/>
         <w:spacing w:before="0" w:beforeAutospacing="0" w:after="75" w:afterAutospacing="0"/>
-        <w:ind w:left="630" w:hanging="720"/>
+        <w:ind w:left="630" w:hanging="540"/>
         <w:rPr>
           <w:rFonts w:ascii="Poppins" w:hAnsi="Poppins" w:cs="Poppins"/>
           <w:color w:val="7F7F7F" w:themeColor="text1" w:themeTint="80"/>
@@ -5394,7 +5468,7 @@
         </w:numPr>
         <w:shd w:val="clear" w:color="auto" w:fill="FFFFFF"/>
         <w:spacing w:before="0" w:beforeAutospacing="0" w:after="75" w:afterAutospacing="0"/>
-        <w:ind w:left="630" w:hanging="720"/>
+        <w:ind w:left="630" w:hanging="540"/>
         <w:rPr>
           <w:rFonts w:ascii="Poppins" w:hAnsi="Poppins" w:cs="Poppins"/>
           <w:color w:val="7F7F7F" w:themeColor="text1" w:themeTint="80"/>
@@ -5618,28 +5692,28 @@
         <v:path o:extrusionok="f" gradientshapeok="t" o:connecttype="rect"/>
         <o:lock v:ext="edit" aspectratio="t"/>
       </v:shapetype>
-      <v:shape id="_x0000_i1214" type="#_x0000_t75" style="width:21.25pt;height:21.25pt;visibility:visible;mso-wrap-style:square" o:bullet="t">
+      <v:shape id="_x0000_i2822" type="#_x0000_t75" style="width:21.1pt;height:21.1pt;visibility:visible;mso-wrap-style:square" o:bullet="t">
         <v:imagedata r:id="rId1" o:title=""/>
       </v:shape>
     </w:pict>
   </w:numPicBullet>
   <w:numPicBullet w:numPicBulletId="1">
     <w:pict>
-      <v:shape id="_x0000_i1215" type="#_x0000_t75" style="width:22.9pt;height:18.8pt;visibility:visible;mso-wrap-style:square" o:bullet="t">
+      <v:shape id="_x0000_i2823" type="#_x0000_t75" style="width:23.05pt;height:19.2pt;visibility:visible;mso-wrap-style:square" o:bullet="t">
         <v:imagedata r:id="rId2" o:title=""/>
       </v:shape>
     </w:pict>
   </w:numPicBullet>
   <w:numPicBullet w:numPicBulletId="2">
     <w:pict>
-      <v:shape id="_x0000_i1216" type="#_x0000_t75" style="width:75.25pt;height:75.25pt;visibility:visible;mso-wrap-style:square" o:bullet="t">
+      <v:shape id="_x0000_i2824" type="#_x0000_t75" style="width:74.9pt;height:74.9pt;visibility:visible;mso-wrap-style:square" o:bullet="t">
         <v:imagedata r:id="rId3" o:title=""/>
       </v:shape>
     </w:pict>
   </w:numPicBullet>
   <w:numPicBullet w:numPicBulletId="3">
     <w:pict>
-      <v:shape id="_x0000_i1217" type="#_x0000_t75" style="width:11.45pt;height:11.45pt" o:bullet="t">
+      <v:shape id="_x0000_i2825" type="#_x0000_t75" style="width:11.5pt;height:11.5pt" o:bullet="t">
         <v:imagedata r:id="rId4" o:title="mso5527"/>
       </v:shape>
     </w:pict>
@@ -5985,6 +6059,119 @@
     </w:lvl>
   </w:abstractNum>
   <w:abstractNum w:abstractNumId="3" w15:restartNumberingAfterBreak="0">
+    <w:nsid w:val="20911E01"/>
+    <w:multiLevelType w:val="hybridMultilevel"/>
+    <w:tmpl w:val="7BD63906"/>
+    <w:lvl w:ilvl="0" w:tplc="04090001">
+      <w:start w:val="1"/>
+      <w:numFmt w:val="bullet"/>
+      <w:lvlText w:val=""/>
+      <w:lvlJc w:val="left"/>
+      <w:pPr>
+        <w:ind w:left="720" w:hanging="360"/>
+      </w:pPr>
+      <w:rPr>
+        <w:rFonts w:ascii="Symbol" w:hAnsi="Symbol" w:hint="default"/>
+      </w:rPr>
+    </w:lvl>
+    <w:lvl w:ilvl="1" w:tplc="04090003" w:tentative="1">
+      <w:start w:val="1"/>
+      <w:numFmt w:val="bullet"/>
+      <w:lvlText w:val="o"/>
+      <w:lvlJc w:val="left"/>
+      <w:pPr>
+        <w:ind w:left="1440" w:hanging="360"/>
+      </w:pPr>
+      <w:rPr>
+        <w:rFonts w:ascii="Courier New" w:hAnsi="Courier New" w:cs="Courier New" w:hint="default"/>
+      </w:rPr>
+    </w:lvl>
+    <w:lvl w:ilvl="2" w:tplc="04090005" w:tentative="1">
+      <w:start w:val="1"/>
+      <w:numFmt w:val="bullet"/>
+      <w:lvlText w:val=""/>
+      <w:lvlJc w:val="left"/>
+      <w:pPr>
+        <w:ind w:left="2160" w:hanging="360"/>
+      </w:pPr>
+      <w:rPr>
+        <w:rFonts w:ascii="Wingdings" w:hAnsi="Wingdings" w:hint="default"/>
+      </w:rPr>
+    </w:lvl>
+    <w:lvl w:ilvl="3" w:tplc="04090001">
+      <w:start w:val="1"/>
+      <w:numFmt w:val="bullet"/>
+      <w:lvlText w:val=""/>
+      <w:lvlJc w:val="left"/>
+      <w:pPr>
+        <w:ind w:left="2880" w:hanging="360"/>
+      </w:pPr>
+      <w:rPr>
+        <w:rFonts w:ascii="Symbol" w:hAnsi="Symbol" w:hint="default"/>
+      </w:rPr>
+    </w:lvl>
+    <w:lvl w:ilvl="4" w:tplc="04090003" w:tentative="1">
+      <w:start w:val="1"/>
+      <w:numFmt w:val="bullet"/>
+      <w:lvlText w:val="o"/>
+      <w:lvlJc w:val="left"/>
+      <w:pPr>
+        <w:ind w:left="3600" w:hanging="360"/>
+      </w:pPr>
+      <w:rPr>
+        <w:rFonts w:ascii="Courier New" w:hAnsi="Courier New" w:cs="Courier New" w:hint="default"/>
+      </w:rPr>
+    </w:lvl>
+    <w:lvl w:ilvl="5" w:tplc="04090005" w:tentative="1">
+      <w:start w:val="1"/>
+      <w:numFmt w:val="bullet"/>
+      <w:lvlText w:val=""/>
+      <w:lvlJc w:val="left"/>
+      <w:pPr>
+        <w:ind w:left="4320" w:hanging="360"/>
+      </w:pPr>
+      <w:rPr>
+        <w:rFonts w:ascii="Wingdings" w:hAnsi="Wingdings" w:hint="default"/>
+      </w:rPr>
+    </w:lvl>
+    <w:lvl w:ilvl="6" w:tplc="04090001" w:tentative="1">
+      <w:start w:val="1"/>
+      <w:numFmt w:val="bullet"/>
+      <w:lvlText w:val=""/>
+      <w:lvlJc w:val="left"/>
+      <w:pPr>
+        <w:ind w:left="5040" w:hanging="360"/>
+      </w:pPr>
+      <w:rPr>
+        <w:rFonts w:ascii="Symbol" w:hAnsi="Symbol" w:hint="default"/>
+      </w:rPr>
+    </w:lvl>
+    <w:lvl w:ilvl="7" w:tplc="04090003" w:tentative="1">
+      <w:start w:val="1"/>
+      <w:numFmt w:val="bullet"/>
+      <w:lvlText w:val="o"/>
+      <w:lvlJc w:val="left"/>
+      <w:pPr>
+        <w:ind w:left="5760" w:hanging="360"/>
+      </w:pPr>
+      <w:rPr>
+        <w:rFonts w:ascii="Courier New" w:hAnsi="Courier New" w:cs="Courier New" w:hint="default"/>
+      </w:rPr>
+    </w:lvl>
+    <w:lvl w:ilvl="8" w:tplc="04090005" w:tentative="1">
+      <w:start w:val="1"/>
+      <w:numFmt w:val="bullet"/>
+      <w:lvlText w:val=""/>
+      <w:lvlJc w:val="left"/>
+      <w:pPr>
+        <w:ind w:left="6480" w:hanging="360"/>
+      </w:pPr>
+      <w:rPr>
+        <w:rFonts w:ascii="Wingdings" w:hAnsi="Wingdings" w:hint="default"/>
+      </w:rPr>
+    </w:lvl>
+  </w:abstractNum>
+  <w:abstractNum w:abstractNumId="4" w15:restartNumberingAfterBreak="0">
     <w:nsid w:val="2BD4218E"/>
     <w:multiLevelType w:val="hybridMultilevel"/>
     <w:tmpl w:val="BE1A8C84"/>
@@ -6100,7 +6287,7 @@
       </w:rPr>
     </w:lvl>
   </w:abstractNum>
-  <w:abstractNum w:abstractNumId="4" w15:restartNumberingAfterBreak="0">
+  <w:abstractNum w:abstractNumId="5" w15:restartNumberingAfterBreak="0">
     <w:nsid w:val="2F6A3CE2"/>
     <w:multiLevelType w:val="hybridMultilevel"/>
     <w:tmpl w:val="E2DA781C"/>
@@ -6216,7 +6403,7 @@
       </w:rPr>
     </w:lvl>
   </w:abstractNum>
-  <w:abstractNum w:abstractNumId="5" w15:restartNumberingAfterBreak="0">
+  <w:abstractNum w:abstractNumId="6" w15:restartNumberingAfterBreak="0">
     <w:nsid w:val="38D1787A"/>
     <w:multiLevelType w:val="hybridMultilevel"/>
     <w:tmpl w:val="54166498"/>
@@ -6227,9 +6414,9 @@
       <w:lvlJc w:val="left"/>
       <w:pPr>
         <w:tabs>
-          <w:tab w:val="num" w:pos="3330"/>
+          <w:tab w:val="num" w:pos="7740"/>
         </w:tabs>
-        <w:ind w:left="3330" w:hanging="360"/>
+        <w:ind w:left="7740" w:hanging="360"/>
       </w:pPr>
       <w:rPr>
         <w:rFonts w:ascii="Symbol" w:hAnsi="Symbol" w:hint="default"/>
@@ -6241,7 +6428,7 @@
       <w:lvlText w:val="o"/>
       <w:lvlJc w:val="left"/>
       <w:pPr>
-        <w:ind w:left="4050" w:hanging="360"/>
+        <w:ind w:left="8460" w:hanging="360"/>
       </w:pPr>
       <w:rPr>
         <w:rFonts w:ascii="Courier New" w:hAnsi="Courier New" w:cs="Courier New" w:hint="default"/>
@@ -6253,7 +6440,7 @@
       <w:lvlText w:val=""/>
       <w:lvlJc w:val="left"/>
       <w:pPr>
-        <w:ind w:left="4770" w:hanging="360"/>
+        <w:ind w:left="9180" w:hanging="360"/>
       </w:pPr>
       <w:rPr>
         <w:rFonts w:ascii="Wingdings" w:hAnsi="Wingdings" w:hint="default"/>
@@ -6265,7 +6452,7 @@
       <w:lvlText w:val=""/>
       <w:lvlJc w:val="left"/>
       <w:pPr>
-        <w:ind w:left="5490" w:hanging="360"/>
+        <w:ind w:left="9900" w:hanging="360"/>
       </w:pPr>
       <w:rPr>
         <w:rFonts w:ascii="Symbol" w:hAnsi="Symbol" w:hint="default"/>
@@ -6277,7 +6464,7 @@
       <w:lvlText w:val="o"/>
       <w:lvlJc w:val="left"/>
       <w:pPr>
-        <w:ind w:left="6210" w:hanging="360"/>
+        <w:ind w:left="10620" w:hanging="360"/>
       </w:pPr>
       <w:rPr>
         <w:rFonts w:ascii="Courier New" w:hAnsi="Courier New" w:cs="Courier New" w:hint="default"/>
@@ -6289,7 +6476,7 @@
       <w:lvlText w:val=""/>
       <w:lvlJc w:val="left"/>
       <w:pPr>
-        <w:ind w:left="6930" w:hanging="360"/>
+        <w:ind w:left="11340" w:hanging="360"/>
       </w:pPr>
       <w:rPr>
         <w:rFonts w:ascii="Wingdings" w:hAnsi="Wingdings" w:hint="default"/>
@@ -6301,7 +6488,7 @@
       <w:lvlText w:val=""/>
       <w:lvlJc w:val="left"/>
       <w:pPr>
-        <w:ind w:left="7650" w:hanging="360"/>
+        <w:ind w:left="12060" w:hanging="360"/>
       </w:pPr>
       <w:rPr>
         <w:rFonts w:ascii="Symbol" w:hAnsi="Symbol" w:hint="default"/>
@@ -6313,7 +6500,7 @@
       <w:lvlText w:val="o"/>
       <w:lvlJc w:val="left"/>
       <w:pPr>
-        <w:ind w:left="8370" w:hanging="360"/>
+        <w:ind w:left="12780" w:hanging="360"/>
       </w:pPr>
       <w:rPr>
         <w:rFonts w:ascii="Courier New" w:hAnsi="Courier New" w:cs="Courier New" w:hint="default"/>
@@ -6325,14 +6512,14 @@
       <w:lvlText w:val=""/>
       <w:lvlJc w:val="left"/>
       <w:pPr>
-        <w:ind w:left="9090" w:hanging="360"/>
+        <w:ind w:left="13500" w:hanging="360"/>
       </w:pPr>
       <w:rPr>
         <w:rFonts w:ascii="Wingdings" w:hAnsi="Wingdings" w:hint="default"/>
       </w:rPr>
     </w:lvl>
   </w:abstractNum>
-  <w:abstractNum w:abstractNumId="6" w15:restartNumberingAfterBreak="0">
+  <w:abstractNum w:abstractNumId="7" w15:restartNumberingAfterBreak="0">
     <w:nsid w:val="39257469"/>
     <w:multiLevelType w:val="hybridMultilevel"/>
     <w:tmpl w:val="66F09174"/>
@@ -6448,7 +6635,7 @@
       </w:rPr>
     </w:lvl>
   </w:abstractNum>
-  <w:abstractNum w:abstractNumId="7" w15:restartNumberingAfterBreak="0">
+  <w:abstractNum w:abstractNumId="8" w15:restartNumberingAfterBreak="0">
     <w:nsid w:val="3B492449"/>
     <w:multiLevelType w:val="hybridMultilevel"/>
     <w:tmpl w:val="954AC5E2"/>
@@ -6589,7 +6776,7 @@
       </w:rPr>
     </w:lvl>
   </w:abstractNum>
-  <w:abstractNum w:abstractNumId="8" w15:restartNumberingAfterBreak="0">
+  <w:abstractNum w:abstractNumId="9" w15:restartNumberingAfterBreak="0">
     <w:nsid w:val="4548314A"/>
     <w:multiLevelType w:val="hybridMultilevel"/>
     <w:tmpl w:val="62EE9A08"/>
@@ -6705,7 +6892,7 @@
       </w:rPr>
     </w:lvl>
   </w:abstractNum>
-  <w:abstractNum w:abstractNumId="9" w15:restartNumberingAfterBreak="0">
+  <w:abstractNum w:abstractNumId="10" w15:restartNumberingAfterBreak="0">
     <w:nsid w:val="4CD83E59"/>
     <w:multiLevelType w:val="multilevel"/>
     <w:tmpl w:val="5614C4BC"/>
@@ -6854,7 +7041,7 @@
       </w:rPr>
     </w:lvl>
   </w:abstractNum>
-  <w:abstractNum w:abstractNumId="10" w15:restartNumberingAfterBreak="0">
+  <w:abstractNum w:abstractNumId="11" w15:restartNumberingAfterBreak="0">
     <w:nsid w:val="4EA26EF2"/>
     <w:multiLevelType w:val="multilevel"/>
     <w:tmpl w:val="F2D8C92E"/>
@@ -7003,7 +7190,7 @@
       </w:rPr>
     </w:lvl>
   </w:abstractNum>
-  <w:abstractNum w:abstractNumId="11" w15:restartNumberingAfterBreak="0">
+  <w:abstractNum w:abstractNumId="12" w15:restartNumberingAfterBreak="0">
     <w:nsid w:val="4FC929E3"/>
     <w:multiLevelType w:val="hybridMultilevel"/>
     <w:tmpl w:val="315ADAAC"/>
@@ -7144,7 +7331,7 @@
       </w:rPr>
     </w:lvl>
   </w:abstractNum>
-  <w:abstractNum w:abstractNumId="12" w15:restartNumberingAfterBreak="0">
+  <w:abstractNum w:abstractNumId="13" w15:restartNumberingAfterBreak="0">
     <w:nsid w:val="57B2002B"/>
     <w:multiLevelType w:val="hybridMultilevel"/>
     <w:tmpl w:val="5C2C687C"/>
@@ -7285,7 +7472,7 @@
       </w:rPr>
     </w:lvl>
   </w:abstractNum>
-  <w:abstractNum w:abstractNumId="13" w15:restartNumberingAfterBreak="0">
+  <w:abstractNum w:abstractNumId="14" w15:restartNumberingAfterBreak="0">
     <w:nsid w:val="59736157"/>
     <w:multiLevelType w:val="hybridMultilevel"/>
     <w:tmpl w:val="E62CC584"/>
@@ -7401,7 +7588,7 @@
       </w:rPr>
     </w:lvl>
   </w:abstractNum>
-  <w:abstractNum w:abstractNumId="14" w15:restartNumberingAfterBreak="0">
+  <w:abstractNum w:abstractNumId="15" w15:restartNumberingAfterBreak="0">
     <w:nsid w:val="658E4B85"/>
     <w:multiLevelType w:val="hybridMultilevel"/>
     <w:tmpl w:val="DE96B584"/>
@@ -7517,7 +7704,7 @@
       </w:rPr>
     </w:lvl>
   </w:abstractNum>
-  <w:abstractNum w:abstractNumId="15" w15:restartNumberingAfterBreak="0">
+  <w:abstractNum w:abstractNumId="16" w15:restartNumberingAfterBreak="0">
     <w:nsid w:val="6A865A2C"/>
     <w:multiLevelType w:val="hybridMultilevel"/>
     <w:tmpl w:val="0E86786E"/>
@@ -7633,7 +7820,7 @@
       </w:rPr>
     </w:lvl>
   </w:abstractNum>
-  <w:abstractNum w:abstractNumId="16" w15:restartNumberingAfterBreak="0">
+  <w:abstractNum w:abstractNumId="17" w15:restartNumberingAfterBreak="0">
     <w:nsid w:val="71C61632"/>
     <w:multiLevelType w:val="multilevel"/>
     <w:tmpl w:val="A77E3C1A"/>
@@ -7784,7 +7971,7 @@
       </w:rPr>
     </w:lvl>
   </w:abstractNum>
-  <w:abstractNum w:abstractNumId="17" w15:restartNumberingAfterBreak="0">
+  <w:abstractNum w:abstractNumId="18" w15:restartNumberingAfterBreak="0">
     <w:nsid w:val="737A605D"/>
     <w:multiLevelType w:val="hybridMultilevel"/>
     <w:tmpl w:val="1BA29564"/>
@@ -7900,7 +8087,7 @@
       </w:rPr>
     </w:lvl>
   </w:abstractNum>
-  <w:abstractNum w:abstractNumId="18" w15:restartNumberingAfterBreak="0">
+  <w:abstractNum w:abstractNumId="19" w15:restartNumberingAfterBreak="0">
     <w:nsid w:val="747B675A"/>
     <w:multiLevelType w:val="hybridMultilevel"/>
     <w:tmpl w:val="48D8FE14"/>
@@ -8016,7 +8203,7 @@
       </w:rPr>
     </w:lvl>
   </w:abstractNum>
-  <w:abstractNum w:abstractNumId="19" w15:restartNumberingAfterBreak="0">
+  <w:abstractNum w:abstractNumId="20" w15:restartNumberingAfterBreak="0">
     <w:nsid w:val="75231218"/>
     <w:multiLevelType w:val="hybridMultilevel"/>
     <w:tmpl w:val="AD226504"/>
@@ -8135,7 +8322,7 @@
       </w:rPr>
     </w:lvl>
   </w:abstractNum>
-  <w:abstractNum w:abstractNumId="20" w15:restartNumberingAfterBreak="0">
+  <w:abstractNum w:abstractNumId="21" w15:restartNumberingAfterBreak="0">
     <w:nsid w:val="763B0D32"/>
     <w:multiLevelType w:val="hybridMultilevel"/>
     <w:tmpl w:val="BB345902"/>
@@ -8251,7 +8438,7 @@
       </w:rPr>
     </w:lvl>
   </w:abstractNum>
-  <w:abstractNum w:abstractNumId="21" w15:restartNumberingAfterBreak="0">
+  <w:abstractNum w:abstractNumId="22" w15:restartNumberingAfterBreak="0">
     <w:nsid w:val="7A747691"/>
     <w:multiLevelType w:val="hybridMultilevel"/>
     <w:tmpl w:val="62FE43E0"/>
@@ -8365,70 +8552,73 @@
     </w:lvl>
   </w:abstractNum>
   <w:num w:numId="1" w16cid:durableId="449740349">
-    <w:abstractNumId w:val="12"/>
+    <w:abstractNumId w:val="13"/>
   </w:num>
   <w:num w:numId="2" w16cid:durableId="1737127032">
-    <w:abstractNumId w:val="7"/>
+    <w:abstractNumId w:val="8"/>
   </w:num>
   <w:num w:numId="3" w16cid:durableId="1036933544">
-    <w:abstractNumId w:val="11"/>
+    <w:abstractNumId w:val="12"/>
   </w:num>
   <w:num w:numId="4" w16cid:durableId="1847556923">
     <w:abstractNumId w:val="2"/>
   </w:num>
   <w:num w:numId="5" w16cid:durableId="873662128">
-    <w:abstractNumId w:val="5"/>
+    <w:abstractNumId w:val="6"/>
   </w:num>
   <w:num w:numId="6" w16cid:durableId="1357120030">
-    <w:abstractNumId w:val="18"/>
+    <w:abstractNumId w:val="19"/>
   </w:num>
   <w:num w:numId="7" w16cid:durableId="2055765745">
-    <w:abstractNumId w:val="3"/>
+    <w:abstractNumId w:val="4"/>
   </w:num>
   <w:num w:numId="8" w16cid:durableId="708996733">
-    <w:abstractNumId w:val="9"/>
+    <w:abstractNumId w:val="10"/>
   </w:num>
   <w:num w:numId="9" w16cid:durableId="1026371535">
-    <w:abstractNumId w:val="16"/>
+    <w:abstractNumId w:val="17"/>
   </w:num>
   <w:num w:numId="10" w16cid:durableId="1004011536">
     <w:abstractNumId w:val="1"/>
   </w:num>
   <w:num w:numId="11" w16cid:durableId="259608368">
-    <w:abstractNumId w:val="21"/>
+    <w:abstractNumId w:val="22"/>
   </w:num>
   <w:num w:numId="12" w16cid:durableId="948664971">
     <w:abstractNumId w:val="0"/>
   </w:num>
   <w:num w:numId="13" w16cid:durableId="319357407">
+    <w:abstractNumId w:val="16"/>
+  </w:num>
+  <w:num w:numId="14" w16cid:durableId="1665545721">
+    <w:abstractNumId w:val="9"/>
+  </w:num>
+  <w:num w:numId="15" w16cid:durableId="1252396177">
+    <w:abstractNumId w:val="7"/>
+  </w:num>
+  <w:num w:numId="16" w16cid:durableId="1052584708">
+    <w:abstractNumId w:val="18"/>
+  </w:num>
+  <w:num w:numId="17" w16cid:durableId="197671316">
+    <w:abstractNumId w:val="11"/>
+  </w:num>
+  <w:num w:numId="18" w16cid:durableId="1204290301">
     <w:abstractNumId w:val="15"/>
   </w:num>
-  <w:num w:numId="14" w16cid:durableId="1665545721">
-    <w:abstractNumId w:val="8"/>
+  <w:num w:numId="19" w16cid:durableId="252907496">
+    <w:abstractNumId w:val="21"/>
   </w:num>
-  <w:num w:numId="15" w16cid:durableId="1252396177">
-    <w:abstractNumId w:val="6"/>
+  <w:num w:numId="20" w16cid:durableId="1716419727">
+    <w:abstractNumId w:val="20"/>
   </w:num>
-  <w:num w:numId="16" w16cid:durableId="1052584708">
-    <w:abstractNumId w:val="17"/>
+  <w:num w:numId="21" w16cid:durableId="1768114885">
+    <w:abstractNumId w:val="5"/>
   </w:num>
-  <w:num w:numId="17" w16cid:durableId="197671316">
-    <w:abstractNumId w:val="10"/>
-  </w:num>
-  <w:num w:numId="18" w16cid:durableId="1204290301">
+  <w:num w:numId="22" w16cid:durableId="1599866491">
     <w:abstractNumId w:val="14"/>
   </w:num>
-  <w:num w:numId="19" w16cid:durableId="252907496">
-    <w:abstractNumId w:val="20"/>
-  </w:num>
-  <w:num w:numId="20" w16cid:durableId="1716419727">
-    <w:abstractNumId w:val="19"/>
-  </w:num>
-  <w:num w:numId="21" w16cid:durableId="1768114885">
-    <w:abstractNumId w:val="4"/>
-  </w:num>
-  <w:num w:numId="22" w16cid:durableId="1599866491">
-    <w:abstractNumId w:val="13"/>
+  <w:num w:numId="23" w16cid:durableId="1220508554">
+    <w:abstractNumId w:val="3"/>
   </w:num>
 </w:numbering>
 </file>

</xml_diff>

<commit_message>
modify resume and changed code studio web address
</commit_message>
<xml_diff>
--- a/pdf/resume_UTSHAB KUMAR GHOSH_B.Sc. in CSE.docx
+++ b/pdf/resume_UTSHAB KUMAR GHOSH_B.Sc. in CSE.docx
@@ -1,6 +1,6 @@
 
 <file path=word/document.xml><?xml version="1.0" encoding="utf-8"?>
-<w:document xmlns:wpc="http://schemas.microsoft.com/office/word/2010/wordprocessingCanvas" xmlns:cx="http://schemas.microsoft.com/office/drawing/2014/chartex" xmlns:cx1="http://schemas.microsoft.com/office/drawing/2015/9/8/chartex" xmlns:cx2="http://schemas.microsoft.com/office/drawing/2015/10/21/chartex" xmlns:cx3="http://schemas.microsoft.com/office/drawing/2016/5/9/chartex" xmlns:cx4="http://schemas.microsoft.com/office/drawing/2016/5/10/chartex" xmlns:cx5="http://schemas.microsoft.com/office/drawing/2016/5/11/chartex" xmlns:cx6="http://schemas.microsoft.com/office/drawing/2016/5/12/chartex" xmlns:cx7="http://schemas.microsoft.com/office/drawing/2016/5/13/chartex" xmlns:cx8="http://schemas.microsoft.com/office/drawing/2016/5/14/chartex" xmlns:mc="http://schemas.openxmlformats.org/markup-compatibility/2006" xmlns:aink="http://schemas.microsoft.com/office/drawing/2016/ink" xmlns:am3d="http://schemas.microsoft.com/office/drawing/2017/model3d" xmlns:o="urn:schemas-microsoft-com:office:office" xmlns:oel="http://schemas.microsoft.com/office/2019/extlst" xmlns:r="http://schemas.openxmlformats.org/officeDocument/2006/relationships" xmlns:m="http://schemas.openxmlformats.org/officeDocument/2006/math" xmlns:v="urn:schemas-microsoft-com:vml" xmlns:wp14="http://schemas.microsoft.com/office/word/2010/wordprocessingDrawing" xmlns:wp="http://schemas.openxmlformats.org/drawingml/2006/wordprocessingDrawing" xmlns:w10="urn:schemas-microsoft-com:office:word" xmlns:w="http://schemas.openxmlformats.org/wordprocessingml/2006/main" xmlns:w14="http://schemas.microsoft.com/office/word/2010/wordml" xmlns:w15="http://schemas.microsoft.com/office/word/2012/wordml" xmlns:w16cex="http://schemas.microsoft.com/office/word/2018/wordml/cex" xmlns:w16cid="http://schemas.microsoft.com/office/word/2016/wordml/cid" xmlns:w16="http://schemas.microsoft.com/office/word/2018/wordml" xmlns:w16sdtdh="http://schemas.microsoft.com/office/word/2020/wordml/sdtdatahash" xmlns:w16se="http://schemas.microsoft.com/office/word/2015/wordml/symex" xmlns:wpg="http://schemas.microsoft.com/office/word/2010/wordprocessingGroup" xmlns:wpi="http://schemas.microsoft.com/office/word/2010/wordprocessingInk" xmlns:wne="http://schemas.microsoft.com/office/word/2006/wordml" xmlns:wps="http://schemas.microsoft.com/office/word/2010/wordprocessingShape" mc:Ignorable="w14 w15 w16se w16cid w16 w16cex w16sdtdh wp14">
+<w:document xmlns:wpc="http://schemas.microsoft.com/office/word/2010/wordprocessingCanvas" xmlns:cx="http://schemas.microsoft.com/office/drawing/2014/chartex" xmlns:cx1="http://schemas.microsoft.com/office/drawing/2015/9/8/chartex" xmlns:cx2="http://schemas.microsoft.com/office/drawing/2015/10/21/chartex" xmlns:cx3="http://schemas.microsoft.com/office/drawing/2016/5/9/chartex" xmlns:cx4="http://schemas.microsoft.com/office/drawing/2016/5/10/chartex" xmlns:cx5="http://schemas.microsoft.com/office/drawing/2016/5/11/chartex" xmlns:cx6="http://schemas.microsoft.com/office/drawing/2016/5/12/chartex" xmlns:cx7="http://schemas.microsoft.com/office/drawing/2016/5/13/chartex" xmlns:cx8="http://schemas.microsoft.com/office/drawing/2016/5/14/chartex" xmlns:mc="http://schemas.openxmlformats.org/markup-compatibility/2006" xmlns:aink="http://schemas.microsoft.com/office/drawing/2016/ink" xmlns:am3d="http://schemas.microsoft.com/office/drawing/2017/model3d" xmlns:o="urn:schemas-microsoft-com:office:office" xmlns:oel="http://schemas.microsoft.com/office/2019/extlst" xmlns:r="http://schemas.openxmlformats.org/officeDocument/2006/relationships" xmlns:m="http://schemas.openxmlformats.org/officeDocument/2006/math" xmlns:v="urn:schemas-microsoft-com:vml" xmlns:wp14="http://schemas.microsoft.com/office/word/2010/wordprocessingDrawing" xmlns:wp="http://schemas.openxmlformats.org/drawingml/2006/wordprocessingDrawing" xmlns:w10="urn:schemas-microsoft-com:office:word" xmlns:w="http://schemas.openxmlformats.org/wordprocessingml/2006/main" xmlns:w14="http://schemas.microsoft.com/office/word/2010/wordml" xmlns:w15="http://schemas.microsoft.com/office/word/2012/wordml" xmlns:w16cex="http://schemas.microsoft.com/office/word/2018/wordml/cex" xmlns:w16cid="http://schemas.microsoft.com/office/word/2016/wordml/cid" xmlns:w16="http://schemas.microsoft.com/office/word/2018/wordml" xmlns:w16du="http://schemas.microsoft.com/office/word/2023/wordml/word16du" xmlns:w16sdtdh="http://schemas.microsoft.com/office/word/2020/wordml/sdtdatahash" xmlns:w16se="http://schemas.microsoft.com/office/word/2015/wordml/symex" xmlns:wpg="http://schemas.microsoft.com/office/word/2010/wordprocessingGroup" xmlns:wpi="http://schemas.microsoft.com/office/word/2010/wordprocessingInk" xmlns:wne="http://schemas.microsoft.com/office/word/2006/wordml" xmlns:wps="http://schemas.microsoft.com/office/word/2010/wordprocessingShape" mc:Ignorable="w14 w15 w16se w16cid w16 w16cex w16sdtdh w16du wp14">
   <w:body>
     <w:p>
       <w:r>
@@ -1954,7 +1954,6 @@
                               </w:rPr>
                               <w:t xml:space="preserve"> </w:t>
                             </w:r>
-                            <w:proofErr w:type="spellStart"/>
                             <w:r>
                               <w:rPr>
                                 <w:rFonts w:eastAsia="Times New Roman"/>
@@ -1962,7 +1961,6 @@
                               </w:rPr>
                               <w:t>Datacamp</w:t>
                             </w:r>
-                            <w:proofErr w:type="spellEnd"/>
                           </w:p>
                           <w:p>
                             <w:pPr>
@@ -2599,7 +2597,6 @@
                         </w:rPr>
                         <w:t xml:space="preserve"> </w:t>
                       </w:r>
-                      <w:proofErr w:type="spellStart"/>
                       <w:r>
                         <w:rPr>
                           <w:rFonts w:eastAsia="Times New Roman"/>
@@ -2607,7 +2604,6 @@
                         </w:rPr>
                         <w:t>Datacamp</w:t>
                       </w:r>
-                      <w:proofErr w:type="spellEnd"/>
                     </w:p>
                     <w:p>
                       <w:pPr>
@@ -3213,10 +3209,10 @@
         <mc:AlternateContent>
           <mc:Choice Requires="wps">
             <w:drawing>
-              <wp:anchor distT="0" distB="0" distL="114300" distR="114300" simplePos="0" relativeHeight="251668480" behindDoc="0" locked="0" layoutInCell="1" allowOverlap="1" wp14:anchorId="460E3823" wp14:editId="03358508">
+              <wp:anchor distT="0" distB="0" distL="114300" distR="114300" simplePos="0" relativeHeight="251668480" behindDoc="0" locked="0" layoutInCell="1" allowOverlap="1" wp14:anchorId="460E3823" wp14:editId="1B60CC8F">
                 <wp:simplePos x="0" y="0"/>
                 <wp:positionH relativeFrom="column">
-                  <wp:posOffset>6775670</wp:posOffset>
+                  <wp:posOffset>6778849</wp:posOffset>
                 </wp:positionH>
                 <wp:positionV relativeFrom="paragraph">
                   <wp:posOffset>69215</wp:posOffset>
@@ -3275,7 +3271,7 @@
           </mc:Choice>
           <mc:Fallback>
             <w:pict>
-              <v:line w14:anchorId="5DC650F1" id="Straight Connector 22" o:spid="_x0000_s1026" style="position:absolute;z-index:251668480;visibility:visible;mso-wrap-style:square;mso-width-percent:0;mso-height-percent:0;mso-wrap-distance-left:9pt;mso-wrap-distance-top:0;mso-wrap-distance-right:9pt;mso-wrap-distance-bottom:0;mso-position-horizontal:absolute;mso-position-horizontal-relative:text;mso-position-vertical:absolute;mso-position-vertical-relative:text;mso-width-percent:0;mso-height-percent:0;mso-width-relative:margin;mso-height-relative:margin" from="533.5pt,5.45pt" to="533.5pt,179.6pt" o:gfxdata="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" strokecolor="#2f5496 [2404]" strokeweight="1pt">
+              <v:line w14:anchorId="1569EDE9" id="Straight Connector 22" o:spid="_x0000_s1026" style="position:absolute;z-index:251668480;visibility:visible;mso-wrap-style:square;mso-width-percent:0;mso-height-percent:0;mso-wrap-distance-left:9pt;mso-wrap-distance-top:0;mso-wrap-distance-right:9pt;mso-wrap-distance-bottom:0;mso-position-horizontal:absolute;mso-position-horizontal-relative:text;mso-position-vertical:absolute;mso-position-vertical-relative:text;mso-width-percent:0;mso-height-percent:0;mso-width-relative:margin;mso-height-relative:margin" from="533.75pt,5.45pt" to="533.75pt,179.6pt" o:gfxdata="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" strokecolor="#2f5496 [2404]" strokeweight="1pt">
                 <v:stroke joinstyle="miter"/>
               </v:line>
             </w:pict>
@@ -3374,13 +3370,13 @@
         <mc:AlternateContent>
           <mc:Choice Requires="wps">
             <w:drawing>
-              <wp:anchor distT="0" distB="0" distL="114300" distR="114300" simplePos="0" relativeHeight="251683840" behindDoc="0" locked="0" layoutInCell="1" allowOverlap="1" wp14:anchorId="6E07BC32" wp14:editId="2A206FD6">
+              <wp:anchor distT="0" distB="0" distL="114300" distR="114300" simplePos="0" relativeHeight="251683840" behindDoc="0" locked="0" layoutInCell="1" allowOverlap="1" wp14:anchorId="6E07BC32" wp14:editId="60BCEC33">
                 <wp:simplePos x="0" y="0"/>
                 <wp:positionH relativeFrom="column">
-                  <wp:posOffset>43962</wp:posOffset>
+                  <wp:posOffset>45720</wp:posOffset>
                 </wp:positionH>
                 <wp:positionV relativeFrom="paragraph">
-                  <wp:posOffset>129052</wp:posOffset>
+                  <wp:posOffset>128905</wp:posOffset>
                 </wp:positionV>
                 <wp:extent cx="0" cy="5090746"/>
                 <wp:effectExtent l="0" t="0" r="38100" b="34290"/>
@@ -3436,7 +3432,7 @@
           </mc:Choice>
           <mc:Fallback>
             <w:pict>
-              <v:line w14:anchorId="50251259" id="Straight Connector 3" o:spid="_x0000_s1026" style="position:absolute;z-index:251683840;visibility:visible;mso-wrap-style:square;mso-width-percent:0;mso-height-percent:0;mso-wrap-distance-left:9pt;mso-wrap-distance-top:0;mso-wrap-distance-right:9pt;mso-wrap-distance-bottom:0;mso-position-horizontal:absolute;mso-position-horizontal-relative:text;mso-position-vertical:absolute;mso-position-vertical-relative:text;mso-width-percent:0;mso-height-percent:0;mso-width-relative:margin;mso-height-relative:margin" from="3.45pt,10.15pt" to="3.45pt,411pt" o:gfxdata="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" strokecolor="#2f5496 [2404]" strokeweight="1pt">
+              <v:line w14:anchorId="4002FA54" id="Straight Connector 3" o:spid="_x0000_s1026" style="position:absolute;z-index:251683840;visibility:visible;mso-wrap-style:square;mso-width-percent:0;mso-height-percent:0;mso-wrap-distance-left:9pt;mso-wrap-distance-top:0;mso-wrap-distance-right:9pt;mso-wrap-distance-bottom:0;mso-position-horizontal:absolute;mso-position-horizontal-relative:text;mso-position-vertical:absolute;mso-position-vertical-relative:text;mso-width-percent:0;mso-height-percent:0;mso-width-relative:margin;mso-height-relative:margin" from="3.6pt,10.15pt" to="3.6pt,411pt" o:gfxdata="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" strokecolor="#2f5496 [2404]" strokeweight="1pt">
                 <v:stroke joinstyle="miter"/>
               </v:line>
             </w:pict>
@@ -3553,7 +3549,6 @@
         </w:rPr>
         <w:tab/>
       </w:r>
-      <w:proofErr w:type="spellStart"/>
       <w:r>
         <w:rPr>
           <w:rFonts w:ascii="Poppins" w:hAnsi="Poppins" w:cs="Poppins"/>
@@ -3563,19 +3558,7 @@
           <w:sz w:val="20"/>
           <w:szCs w:val="20"/>
         </w:rPr>
-        <w:t>Nascenia</w:t>
-      </w:r>
-      <w:proofErr w:type="spellEnd"/>
-      <w:r>
-        <w:rPr>
-          <w:rFonts w:ascii="Poppins" w:hAnsi="Poppins" w:cs="Poppins"/>
-          <w:b/>
-          <w:bCs/>
-          <w:color w:val="7F7F7F" w:themeColor="text1" w:themeTint="80"/>
-          <w:sz w:val="20"/>
-          <w:szCs w:val="20"/>
-        </w:rPr>
-        <w:t xml:space="preserve"> Ltd.</w:t>
+        <w:t>Nascenia Ltd.</w:t>
       </w:r>
       <w:r>
         <w:rPr>
@@ -3657,6 +3640,240 @@
       </w:pPr>
       <w:r>
         <w:rPr>
+          <w:rFonts w:ascii="Poppins" w:eastAsia="Times New Roman" w:hAnsi="Poppins" w:cs="Poppins"/>
+          <w:b/>
+          <w:bCs/>
+          <w:sz w:val="16"/>
+          <w:szCs w:val="16"/>
+          <w:lang w:bidi="en-US"/>
+        </w:rPr>
+        <w:t>A2I Chatbot for Govt. sites</w:t>
+      </w:r>
+      <w:r>
+        <w:rPr>
+          <w:rFonts w:ascii="Poppins" w:eastAsia="Times New Roman" w:hAnsi="Poppins" w:cs="Poppins"/>
+          <w:b/>
+          <w:bCs/>
+          <w:sz w:val="16"/>
+          <w:szCs w:val="16"/>
+          <w:lang w:bidi="en-US"/>
+        </w:rPr>
+        <w:t xml:space="preserve">: </w:t>
+      </w:r>
+      <w:r>
+        <w:rPr>
+          <w:rFonts w:ascii="Poppins" w:eastAsia="Times New Roman" w:hAnsi="Poppins" w:cs="Poppins"/>
+          <w:sz w:val="16"/>
+          <w:szCs w:val="16"/>
+        </w:rPr>
+        <w:t xml:space="preserve">In collaboration with </w:t>
+      </w:r>
+      <w:r>
+        <w:rPr>
+          <w:rFonts w:ascii="Poppins" w:eastAsia="Times New Roman" w:hAnsi="Poppins" w:cs="Poppins"/>
+          <w:sz w:val="16"/>
+          <w:szCs w:val="16"/>
+        </w:rPr>
+        <w:t>a</w:t>
+      </w:r>
+      <w:r>
+        <w:rPr>
+          <w:rFonts w:ascii="Poppins" w:eastAsia="Times New Roman" w:hAnsi="Poppins" w:cs="Poppins"/>
+          <w:sz w:val="16"/>
+          <w:szCs w:val="16"/>
+        </w:rPr>
+        <w:t>2</w:t>
+      </w:r>
+      <w:r>
+        <w:rPr>
+          <w:rFonts w:ascii="Poppins" w:eastAsia="Times New Roman" w:hAnsi="Poppins" w:cs="Poppins"/>
+          <w:sz w:val="16"/>
+          <w:szCs w:val="16"/>
+        </w:rPr>
+        <w:t>i</w:t>
+      </w:r>
+      <w:r>
+        <w:rPr>
+          <w:rFonts w:ascii="Poppins" w:eastAsia="Times New Roman" w:hAnsi="Poppins" w:cs="Poppins"/>
+          <w:sz w:val="16"/>
+          <w:szCs w:val="16"/>
+        </w:rPr>
+        <w:t xml:space="preserve">, we're pioneering the development of multilingual conversational chatbots, including Bengali, tailored specifically for government websites. Our focus is on serving organizations such as Muktopaath and MyGov, aiming to enhance public service delivery in Bangladesh. </w:t>
+      </w:r>
+      <w:r>
+        <w:rPr>
+          <w:rFonts w:ascii="Poppins" w:eastAsia="Times New Roman" w:hAnsi="Poppins" w:cs="Poppins"/>
+          <w:sz w:val="16"/>
+          <w:szCs w:val="16"/>
+        </w:rPr>
+        <w:t>We are using</w:t>
+      </w:r>
+      <w:r>
+        <w:rPr>
+          <w:rFonts w:ascii="Poppins" w:eastAsia="Times New Roman" w:hAnsi="Poppins" w:cs="Poppins"/>
+          <w:sz w:val="16"/>
+          <w:szCs w:val="16"/>
+        </w:rPr>
+        <w:t xml:space="preserve"> the RAG architecture and Large Language Models (LLMs) through LangChai</w:t>
+      </w:r>
+      <w:r>
+        <w:rPr>
+          <w:rFonts w:ascii="Poppins" w:eastAsia="Times New Roman" w:hAnsi="Poppins" w:cs="Poppins"/>
+          <w:sz w:val="16"/>
+          <w:szCs w:val="16"/>
+        </w:rPr>
+        <w:t>n.</w:t>
+      </w:r>
+      <w:r>
+        <w:rPr>
+          <w:rFonts w:ascii="Poppins" w:eastAsia="Times New Roman" w:hAnsi="Poppins" w:cs="Poppins"/>
+          <w:sz w:val="16"/>
+          <w:szCs w:val="16"/>
+        </w:rPr>
+        <w:t xml:space="preserve"> This involves advanced research in LLMs like Llama-</w:t>
+      </w:r>
+      <w:r>
+        <w:rPr>
+          <w:rFonts w:ascii="Poppins" w:eastAsia="Times New Roman" w:hAnsi="Poppins" w:cs="Poppins"/>
+          <w:sz w:val="16"/>
+          <w:szCs w:val="16"/>
+        </w:rPr>
+        <w:t>2/3</w:t>
+      </w:r>
+      <w:r>
+        <w:rPr>
+          <w:rFonts w:ascii="Poppins" w:eastAsia="Times New Roman" w:hAnsi="Poppins" w:cs="Poppins"/>
+          <w:sz w:val="16"/>
+          <w:szCs w:val="16"/>
+        </w:rPr>
+        <w:t>, mBart, and GPT-3.5, coupled with technical pursuits such as data scraping, preprocessing, and fine-tuning. Our efforts also extend to developing Full Stack solutions, including Flask APIs and custom Admin Panels, to ensure seamless integration and customization for our clients.</w:t>
+      </w:r>
+    </w:p>
+    <w:p>
+      <w:pPr>
+        <w:pStyle w:val="ListParagraph"/>
+        <w:numPr>
+          <w:ilvl w:val="3"/>
+          <w:numId w:val="22"/>
+        </w:numPr>
+        <w:tabs>
+          <w:tab w:val="left" w:pos="900"/>
+          <w:tab w:val="left" w:pos="2160"/>
+        </w:tabs>
+        <w:ind w:left="900" w:hanging="180"/>
+        <w:rPr>
+          <w:rFonts w:ascii="Poppins" w:eastAsia="Times New Roman" w:hAnsi="Poppins" w:cs="Poppins"/>
+          <w:sz w:val="16"/>
+          <w:szCs w:val="16"/>
+        </w:rPr>
+      </w:pPr>
+      <w:r>
+        <w:rPr>
+          <w:rFonts w:ascii="Poppins" w:eastAsia="Times New Roman" w:hAnsi="Poppins" w:cs="Poppins"/>
+          <w:b/>
+          <w:bCs/>
+          <w:sz w:val="16"/>
+          <w:szCs w:val="16"/>
+        </w:rPr>
+        <w:t>Project</w:t>
+      </w:r>
+      <w:r>
+        <w:rPr>
+          <w:b/>
+          <w:bCs/>
+          <w:sz w:val="20"/>
+          <w:szCs w:val="20"/>
+        </w:rPr>
+        <w:t xml:space="preserve"> </w:t>
+      </w:r>
+      <w:r>
+        <w:rPr>
+          <w:rFonts w:ascii="Poppins" w:eastAsia="Times New Roman" w:hAnsi="Poppins" w:cs="Poppins"/>
+          <w:b/>
+          <w:bCs/>
+          <w:sz w:val="16"/>
+          <w:szCs w:val="16"/>
+        </w:rPr>
+        <w:t>in Laravel Framework:</w:t>
+      </w:r>
+      <w:r>
+        <w:rPr>
+          <w:rFonts w:ascii="Poppins" w:eastAsia="Times New Roman" w:hAnsi="Poppins" w:cs="Poppins"/>
+          <w:sz w:val="16"/>
+          <w:szCs w:val="16"/>
+        </w:rPr>
+        <w:t xml:space="preserve"> Worked as Full Stack developer.</w:t>
+      </w:r>
+      <w:bookmarkStart w:id="0" w:name="_Hlk158463685"/>
+    </w:p>
+    <w:bookmarkEnd w:id="0"/>
+    <w:p>
+      <w:pPr>
+        <w:pStyle w:val="ListParagraph"/>
+        <w:numPr>
+          <w:ilvl w:val="3"/>
+          <w:numId w:val="22"/>
+        </w:numPr>
+        <w:tabs>
+          <w:tab w:val="left" w:pos="900"/>
+          <w:tab w:val="left" w:pos="2160"/>
+        </w:tabs>
+        <w:ind w:left="3240" w:hanging="2520"/>
+        <w:rPr>
+          <w:rFonts w:ascii="Poppins" w:eastAsia="Times New Roman" w:hAnsi="Poppins" w:cs="Poppins"/>
+          <w:sz w:val="16"/>
+          <w:szCs w:val="16"/>
+        </w:rPr>
+      </w:pPr>
+      <w:r>
+        <w:rPr>
+          <w:rFonts w:ascii="Poppins" w:eastAsia="Times New Roman" w:hAnsi="Poppins" w:cs="Poppins"/>
+          <w:sz w:val="16"/>
+          <w:szCs w:val="16"/>
+        </w:rPr>
+        <w:t xml:space="preserve">Building Components with </w:t>
+      </w:r>
+      <w:r>
+        <w:rPr>
+          <w:rFonts w:ascii="Poppins" w:eastAsia="Times New Roman" w:hAnsi="Poppins" w:cs="Poppins"/>
+          <w:sz w:val="16"/>
+          <w:szCs w:val="16"/>
+        </w:rPr>
+        <w:t xml:space="preserve">JavaScript, React, </w:t>
+      </w:r>
+      <w:r>
+        <w:rPr>
+          <w:rFonts w:ascii="Poppins" w:eastAsia="Times New Roman" w:hAnsi="Poppins" w:cs="Poppins"/>
+          <w:sz w:val="16"/>
+          <w:szCs w:val="16"/>
+        </w:rPr>
+        <w:t>PHP.</w:t>
+      </w:r>
+    </w:p>
+    <w:p>
+      <w:pPr>
+        <w:pStyle w:val="ListParagraph"/>
+        <w:widowControl w:val="0"/>
+        <w:numPr>
+          <w:ilvl w:val="0"/>
+          <w:numId w:val="22"/>
+        </w:numPr>
+        <w:autoSpaceDE w:val="0"/>
+        <w:autoSpaceDN w:val="0"/>
+        <w:spacing w:after="0" w:line="240" w:lineRule="auto"/>
+        <w:ind w:left="630" w:hanging="630"/>
+        <w:contextualSpacing w:val="0"/>
+        <w:rPr>
+          <w:rFonts w:ascii="Poppins" w:hAnsi="Poppins" w:cs="Poppins"/>
+          <w:b/>
+          <w:bCs/>
+          <w:color w:val="7F7F7F" w:themeColor="text1" w:themeTint="80"/>
+          <w:sz w:val="20"/>
+          <w:szCs w:val="20"/>
+        </w:rPr>
+      </w:pPr>
+      <w:r>
+        <w:rPr>
           <w:rFonts w:eastAsia="Times New Roman"/>
           <w:noProof/>
           <w:color w:val="000000" w:themeColor="text1"/>
@@ -3666,13 +3883,13 @@
         <mc:AlternateContent>
           <mc:Choice Requires="wps">
             <w:drawing>
-              <wp:anchor distT="0" distB="0" distL="114300" distR="114300" simplePos="0" relativeHeight="251685888" behindDoc="0" locked="0" layoutInCell="1" allowOverlap="1" wp14:anchorId="0D7FFBD0" wp14:editId="48DFBF7E">
+              <wp:anchor distT="0" distB="0" distL="114300" distR="114300" simplePos="0" relativeHeight="251685888" behindDoc="0" locked="0" layoutInCell="1" allowOverlap="1" wp14:anchorId="0D7FFBD0" wp14:editId="6425D525">
                 <wp:simplePos x="0" y="0"/>
                 <wp:positionH relativeFrom="column">
-                  <wp:posOffset>6778353</wp:posOffset>
+                  <wp:posOffset>6779260</wp:posOffset>
                 </wp:positionH>
                 <wp:positionV relativeFrom="paragraph">
-                  <wp:posOffset>1909445</wp:posOffset>
+                  <wp:posOffset>429260</wp:posOffset>
                 </wp:positionV>
                 <wp:extent cx="0" cy="826770"/>
                 <wp:effectExtent l="0" t="0" r="38100" b="30480"/>
@@ -3728,221 +3945,13 @@
           </mc:Choice>
           <mc:Fallback>
             <w:pict>
-              <v:line w14:anchorId="136A4019" id="Straight Connector 5" o:spid="_x0000_s1026" style="position:absolute;z-index:251685888;visibility:visible;mso-wrap-style:square;mso-width-percent:0;mso-height-percent:0;mso-wrap-distance-left:9pt;mso-wrap-distance-top:0;mso-wrap-distance-right:9pt;mso-wrap-distance-bottom:0;mso-position-horizontal:absolute;mso-position-horizontal-relative:text;mso-position-vertical:absolute;mso-position-vertical-relative:text;mso-width-percent:0;mso-height-percent:0;mso-width-relative:margin;mso-height-relative:margin" from="533.75pt,150.35pt" to="533.75pt,215.45pt" o:gfxdata="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" strokecolor="#2f5496 [2404]" strokeweight="1pt">
+              <v:line w14:anchorId="3A05D899" id="Straight Connector 5" o:spid="_x0000_s1026" style="position:absolute;z-index:251685888;visibility:visible;mso-wrap-style:square;mso-width-percent:0;mso-height-percent:0;mso-wrap-distance-left:9pt;mso-wrap-distance-top:0;mso-wrap-distance-right:9pt;mso-wrap-distance-bottom:0;mso-position-horizontal:absolute;mso-position-horizontal-relative:text;mso-position-vertical:absolute;mso-position-vertical-relative:text;mso-width-percent:0;mso-height-percent:0;mso-width-relative:margin;mso-height-relative:margin" from="533.8pt,33.8pt" to="533.8pt,98.9pt" o:gfxdata="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" strokecolor="#2f5496 [2404]" strokeweight="1pt">
                 <v:stroke joinstyle="miter"/>
               </v:line>
             </w:pict>
           </mc:Fallback>
         </mc:AlternateContent>
       </w:r>
-      <w:r>
-        <w:rPr>
-          <w:rFonts w:ascii="Poppins" w:eastAsia="Times New Roman" w:hAnsi="Poppins" w:cs="Poppins"/>
-          <w:b/>
-          <w:bCs/>
-          <w:sz w:val="16"/>
-          <w:szCs w:val="16"/>
-          <w:lang w:bidi="en-US"/>
-        </w:rPr>
-        <w:t>A2I Chatbot for Govt. sites</w:t>
-      </w:r>
-      <w:r>
-        <w:rPr>
-          <w:rFonts w:ascii="Poppins" w:eastAsia="Times New Roman" w:hAnsi="Poppins" w:cs="Poppins"/>
-          <w:b/>
-          <w:bCs/>
-          <w:sz w:val="16"/>
-          <w:szCs w:val="16"/>
-          <w:lang w:bidi="en-US"/>
-        </w:rPr>
-        <w:t xml:space="preserve">: </w:t>
-      </w:r>
-      <w:r>
-        <w:rPr>
-          <w:rFonts w:ascii="Poppins" w:eastAsia="Times New Roman" w:hAnsi="Poppins" w:cs="Poppins"/>
-          <w:sz w:val="16"/>
-          <w:szCs w:val="16"/>
-        </w:rPr>
-        <w:t xml:space="preserve">In developing multilingual conversational chatbots, including Bengali, for government websites in collaboration with A2I, I spearhead pioneering research in Bangla Large Language Models (LLM) along with RASA. The technical pursuits involve advanced data scraping, preprocessing, fine-tuning, and quantization of LLMs like Llama-2, </w:t>
-      </w:r>
-      <w:proofErr w:type="spellStart"/>
-      <w:r>
-        <w:rPr>
-          <w:rFonts w:ascii="Poppins" w:eastAsia="Times New Roman" w:hAnsi="Poppins" w:cs="Poppins"/>
-          <w:sz w:val="16"/>
-          <w:szCs w:val="16"/>
-        </w:rPr>
-        <w:t>mBart</w:t>
-      </w:r>
-      <w:proofErr w:type="spellEnd"/>
-      <w:r>
-        <w:rPr>
-          <w:rFonts w:ascii="Poppins" w:eastAsia="Times New Roman" w:hAnsi="Poppins" w:cs="Poppins"/>
-          <w:sz w:val="16"/>
-          <w:szCs w:val="16"/>
-        </w:rPr>
-        <w:t xml:space="preserve">, and GPT-3.5. Leveraging </w:t>
-      </w:r>
-      <w:proofErr w:type="spellStart"/>
-      <w:r>
-        <w:rPr>
-          <w:rFonts w:ascii="Poppins" w:eastAsia="Times New Roman" w:hAnsi="Poppins" w:cs="Poppins"/>
-          <w:sz w:val="16"/>
-          <w:szCs w:val="16"/>
-        </w:rPr>
-        <w:t>LangChain</w:t>
-      </w:r>
-      <w:proofErr w:type="spellEnd"/>
-      <w:r>
-        <w:rPr>
-          <w:rFonts w:ascii="Poppins" w:eastAsia="Times New Roman" w:hAnsi="Poppins" w:cs="Poppins"/>
-          <w:sz w:val="16"/>
-          <w:szCs w:val="16"/>
-        </w:rPr>
-        <w:t xml:space="preserve">, the team heightens chatbot responsiveness. Our work on prominent platforms like </w:t>
-      </w:r>
-      <w:proofErr w:type="spellStart"/>
-      <w:r>
-        <w:rPr>
-          <w:rFonts w:ascii="Poppins" w:eastAsia="Times New Roman" w:hAnsi="Poppins" w:cs="Poppins"/>
-          <w:sz w:val="16"/>
-          <w:szCs w:val="16"/>
-        </w:rPr>
-        <w:t>Muktopaath</w:t>
-      </w:r>
-      <w:proofErr w:type="spellEnd"/>
-      <w:r>
-        <w:rPr>
-          <w:rFonts w:ascii="Poppins" w:eastAsia="Times New Roman" w:hAnsi="Poppins" w:cs="Poppins"/>
-          <w:sz w:val="16"/>
-          <w:szCs w:val="16"/>
-        </w:rPr>
-        <w:t xml:space="preserve"> and MyGov underscores our dedication to pushing the boundaries of Bangla LLM research, contributing to the evolution of public service delivery in Bangladesh. It includes Full Stack jobs like development of Flask API and custom Admin Panel for the client to ingest data, control and customize the chatbots.</w:t>
-      </w:r>
-    </w:p>
-    <w:p>
-      <w:pPr>
-        <w:pStyle w:val="ListParagraph"/>
-        <w:numPr>
-          <w:ilvl w:val="3"/>
-          <w:numId w:val="22"/>
-        </w:numPr>
-        <w:tabs>
-          <w:tab w:val="left" w:pos="900"/>
-          <w:tab w:val="left" w:pos="2160"/>
-        </w:tabs>
-        <w:ind w:left="900" w:hanging="180"/>
-        <w:rPr>
-          <w:rFonts w:ascii="Poppins" w:eastAsia="Times New Roman" w:hAnsi="Poppins" w:cs="Poppins"/>
-          <w:sz w:val="16"/>
-          <w:szCs w:val="16"/>
-        </w:rPr>
-      </w:pPr>
-      <w:r>
-        <w:rPr>
-          <w:rFonts w:ascii="Poppins" w:eastAsia="Times New Roman" w:hAnsi="Poppins" w:cs="Poppins"/>
-          <w:b/>
-          <w:bCs/>
-          <w:sz w:val="16"/>
-          <w:szCs w:val="16"/>
-        </w:rPr>
-        <w:t>Project</w:t>
-      </w:r>
-      <w:r>
-        <w:rPr>
-          <w:b/>
-          <w:bCs/>
-          <w:sz w:val="20"/>
-          <w:szCs w:val="20"/>
-        </w:rPr>
-        <w:t xml:space="preserve"> </w:t>
-      </w:r>
-      <w:r>
-        <w:rPr>
-          <w:rFonts w:ascii="Poppins" w:eastAsia="Times New Roman" w:hAnsi="Poppins" w:cs="Poppins"/>
-          <w:b/>
-          <w:bCs/>
-          <w:sz w:val="16"/>
-          <w:szCs w:val="16"/>
-        </w:rPr>
-        <w:t>in Laravel Framework:</w:t>
-      </w:r>
-      <w:r>
-        <w:rPr>
-          <w:rFonts w:ascii="Poppins" w:eastAsia="Times New Roman" w:hAnsi="Poppins" w:cs="Poppins"/>
-          <w:sz w:val="16"/>
-          <w:szCs w:val="16"/>
-        </w:rPr>
-        <w:t xml:space="preserve"> Worked as Full Stack developer.</w:t>
-      </w:r>
-      <w:bookmarkStart w:id="0" w:name="_Hlk158463685"/>
-    </w:p>
-    <w:bookmarkEnd w:id="0"/>
-    <w:p>
-      <w:pPr>
-        <w:pStyle w:val="ListParagraph"/>
-        <w:numPr>
-          <w:ilvl w:val="3"/>
-          <w:numId w:val="22"/>
-        </w:numPr>
-        <w:tabs>
-          <w:tab w:val="left" w:pos="900"/>
-          <w:tab w:val="left" w:pos="2160"/>
-        </w:tabs>
-        <w:ind w:left="3240" w:hanging="2520"/>
-        <w:rPr>
-          <w:rFonts w:ascii="Poppins" w:eastAsia="Times New Roman" w:hAnsi="Poppins" w:cs="Poppins"/>
-          <w:sz w:val="16"/>
-          <w:szCs w:val="16"/>
-        </w:rPr>
-      </w:pPr>
-      <w:r>
-        <w:rPr>
-          <w:rFonts w:ascii="Poppins" w:eastAsia="Times New Roman" w:hAnsi="Poppins" w:cs="Poppins"/>
-          <w:sz w:val="16"/>
-          <w:szCs w:val="16"/>
-        </w:rPr>
-        <w:t xml:space="preserve">Building Components with </w:t>
-      </w:r>
-      <w:r>
-        <w:rPr>
-          <w:rFonts w:ascii="Poppins" w:eastAsia="Times New Roman" w:hAnsi="Poppins" w:cs="Poppins"/>
-          <w:sz w:val="16"/>
-          <w:szCs w:val="16"/>
-        </w:rPr>
-        <w:t xml:space="preserve">JavaScript, React, </w:t>
-      </w:r>
-      <w:r>
-        <w:rPr>
-          <w:rFonts w:ascii="Poppins" w:eastAsia="Times New Roman" w:hAnsi="Poppins" w:cs="Poppins"/>
-          <w:sz w:val="16"/>
-          <w:szCs w:val="16"/>
-        </w:rPr>
-        <w:t>PHP.</w:t>
-      </w:r>
-    </w:p>
-    <w:p>
-      <w:pPr>
-        <w:pStyle w:val="ListParagraph"/>
-        <w:widowControl w:val="0"/>
-        <w:numPr>
-          <w:ilvl w:val="0"/>
-          <w:numId w:val="22"/>
-        </w:numPr>
-        <w:autoSpaceDE w:val="0"/>
-        <w:autoSpaceDN w:val="0"/>
-        <w:spacing w:after="0" w:line="240" w:lineRule="auto"/>
-        <w:ind w:left="630" w:hanging="630"/>
-        <w:contextualSpacing w:val="0"/>
-        <w:rPr>
-          <w:rFonts w:ascii="Poppins" w:hAnsi="Poppins" w:cs="Poppins"/>
-          <w:b/>
-          <w:bCs/>
-          <w:color w:val="7F7F7F" w:themeColor="text1" w:themeTint="80"/>
-          <w:sz w:val="20"/>
-          <w:szCs w:val="20"/>
-        </w:rPr>
-      </w:pPr>
       <w:r>
         <w:rPr>
           <w:rFonts w:ascii="Poppins" w:hAnsi="Poppins" w:cs="Poppins"/>
@@ -4219,8 +4228,7 @@
     </w:p>
     <w:p>
       <w:pPr>
-        <w:ind w:left="540" w:firstLine="90"/>
-        <w:jc w:val="both"/>
+        <w:ind w:left="2154" w:hanging="1524"/>
         <w:rPr>
           <w:rFonts w:ascii="Poppins" w:hAnsi="Poppins" w:cs="Poppins"/>
           <w:color w:val="7F7F7F" w:themeColor="text1" w:themeTint="80"/>
@@ -4250,7 +4258,6 @@
         </w:rPr>
         <w:tab/>
       </w:r>
-      <w:proofErr w:type="spellStart"/>
       <w:r>
         <w:rPr>
           <w:rFonts w:ascii="Poppins" w:hAnsi="Poppins" w:cs="Poppins"/>
@@ -4260,19 +4267,16 @@
           <w:sz w:val="20"/>
           <w:szCs w:val="20"/>
         </w:rPr>
-        <w:t>MyMedicalHUB</w:t>
-      </w:r>
-      <w:proofErr w:type="spellEnd"/>
-      <w:r>
-        <w:rPr>
-          <w:rFonts w:ascii="Poppins" w:hAnsi="Poppins" w:cs="Poppins"/>
-          <w:b/>
-          <w:bCs/>
+        <w:t>MyMedicalHUB Int.</w:t>
+      </w:r>
+      <w:r>
+        <w:rPr>
+          <w:rFonts w:ascii="Poppins" w:hAnsi="Poppins" w:cs="Poppins"/>
           <w:color w:val="7F7F7F" w:themeColor="text1" w:themeTint="80"/>
           <w:sz w:val="20"/>
           <w:szCs w:val="20"/>
         </w:rPr>
-        <w:t xml:space="preserve"> Int.</w:t>
+        <w:t xml:space="preserve"> – Florida, USA (Remote)</w:t>
       </w:r>
       <w:r>
         <w:rPr>
@@ -4281,54 +4285,7 @@
           <w:sz w:val="20"/>
           <w:szCs w:val="20"/>
         </w:rPr>
-        <w:t xml:space="preserve"> – Florida, USA (Remote)</w:t>
-      </w:r>
-    </w:p>
-    <w:p>
-      <w:pPr>
-        <w:pStyle w:val="ListParagraph"/>
-        <w:ind w:left="630" w:hanging="90"/>
-        <w:rPr>
-          <w:rFonts w:ascii="Poppins" w:eastAsia="Times New Roman" w:hAnsi="Poppins" w:cs="Poppins"/>
-          <w:sz w:val="20"/>
-          <w:szCs w:val="20"/>
-        </w:rPr>
-      </w:pPr>
-      <w:r>
-        <w:rPr>
-          <w:rFonts w:ascii="Poppins" w:hAnsi="Poppins" w:cs="Poppins"/>
-          <w:color w:val="7F7F7F" w:themeColor="text1" w:themeTint="80"/>
-          <w:sz w:val="20"/>
-          <w:szCs w:val="20"/>
-        </w:rPr>
-        <w:tab/>
-      </w:r>
-      <w:r>
-        <w:rPr>
-          <w:rFonts w:ascii="Poppins" w:hAnsi="Poppins" w:cs="Poppins"/>
-          <w:color w:val="7F7F7F" w:themeColor="text1" w:themeTint="80"/>
-          <w:sz w:val="20"/>
-          <w:szCs w:val="20"/>
-        </w:rPr>
-        <w:tab/>
-      </w:r>
-      <w:r>
-        <w:rPr>
-          <w:rFonts w:ascii="Poppins" w:hAnsi="Poppins" w:cs="Poppins"/>
-          <w:color w:val="7F7F7F" w:themeColor="text1" w:themeTint="80"/>
-          <w:sz w:val="20"/>
-          <w:szCs w:val="20"/>
-        </w:rPr>
-        <w:tab/>
-      </w:r>
-      <w:r>
-        <w:rPr>
-          <w:rFonts w:ascii="Poppins" w:hAnsi="Poppins" w:cs="Poppins"/>
-          <w:color w:val="7F7F7F" w:themeColor="text1" w:themeTint="80"/>
-          <w:sz w:val="20"/>
-          <w:szCs w:val="20"/>
-        </w:rPr>
-        <w:tab/>
+        <w:br/>
       </w:r>
       <w:r>
         <w:rPr>
@@ -4391,13 +4348,13 @@
         <mc:AlternateContent>
           <mc:Choice Requires="wps">
             <w:drawing>
-              <wp:anchor distT="0" distB="0" distL="114300" distR="114300" simplePos="0" relativeHeight="251670528" behindDoc="0" locked="0" layoutInCell="1" allowOverlap="1" wp14:anchorId="4F926077" wp14:editId="7823F0C6">
+              <wp:anchor distT="0" distB="0" distL="114300" distR="114300" simplePos="0" relativeHeight="251670528" behindDoc="0" locked="0" layoutInCell="1" allowOverlap="1" wp14:anchorId="4F926077" wp14:editId="49C40840">
                 <wp:simplePos x="0" y="0"/>
                 <wp:positionH relativeFrom="column">
-                  <wp:posOffset>6776085</wp:posOffset>
+                  <wp:posOffset>6777355</wp:posOffset>
                 </wp:positionH>
                 <wp:positionV relativeFrom="paragraph">
-                  <wp:posOffset>217707</wp:posOffset>
+                  <wp:posOffset>217170</wp:posOffset>
                 </wp:positionV>
                 <wp:extent cx="0" cy="283845"/>
                 <wp:effectExtent l="0" t="0" r="38100" b="20955"/>
@@ -4453,7 +4410,7 @@
           </mc:Choice>
           <mc:Fallback>
             <w:pict>
-              <v:line w14:anchorId="45F895E9" id="Straight Connector 23" o:spid="_x0000_s1026" style="position:absolute;z-index:251670528;visibility:visible;mso-wrap-style:square;mso-width-percent:0;mso-height-percent:0;mso-wrap-distance-left:9pt;mso-wrap-distance-top:0;mso-wrap-distance-right:9pt;mso-wrap-distance-bottom:0;mso-position-horizontal:absolute;mso-position-horizontal-relative:text;mso-position-vertical:absolute;mso-position-vertical-relative:text;mso-width-percent:0;mso-height-percent:0;mso-width-relative:margin;mso-height-relative:margin" from="533.55pt,17.15pt" to="533.55pt,39.5pt" o:gfxdata="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" strokecolor="#2f5496 [2404]" strokeweight="1pt">
+              <v:line w14:anchorId="2DF83287" id="Straight Connector 23" o:spid="_x0000_s1026" style="position:absolute;z-index:251670528;visibility:visible;mso-wrap-style:square;mso-width-percent:0;mso-height-percent:0;mso-wrap-distance-left:9pt;mso-wrap-distance-top:0;mso-wrap-distance-right:9pt;mso-wrap-distance-bottom:0;mso-position-horizontal:absolute;mso-position-horizontal-relative:text;mso-position-vertical:absolute;mso-position-vertical-relative:text;mso-width-percent:0;mso-height-percent:0;mso-width-relative:margin;mso-height-relative:margin" from="533.65pt,17.1pt" to="533.65pt,39.45pt" o:gfxdata="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" strokecolor="#2f5496 [2404]" strokeweight="1pt">
                 <v:stroke joinstyle="miter"/>
               </v:line>
             </w:pict>
@@ -4553,13 +4510,13 @@
         <mc:AlternateContent>
           <mc:Choice Requires="wps">
             <w:drawing>
-              <wp:anchor distT="0" distB="0" distL="114300" distR="114300" simplePos="0" relativeHeight="251672576" behindDoc="0" locked="0" layoutInCell="1" allowOverlap="1" wp14:anchorId="6D335EDE" wp14:editId="59553BEF">
+              <wp:anchor distT="0" distB="0" distL="114300" distR="114300" simplePos="0" relativeHeight="251672576" behindDoc="0" locked="0" layoutInCell="1" allowOverlap="1" wp14:anchorId="6D335EDE" wp14:editId="01D8D892">
                 <wp:simplePos x="0" y="0"/>
                 <wp:positionH relativeFrom="column">
-                  <wp:posOffset>6774815</wp:posOffset>
+                  <wp:posOffset>6778214</wp:posOffset>
                 </wp:positionH>
                 <wp:positionV relativeFrom="paragraph">
-                  <wp:posOffset>177067</wp:posOffset>
+                  <wp:posOffset>176530</wp:posOffset>
                 </wp:positionV>
                 <wp:extent cx="0" cy="284480"/>
                 <wp:effectExtent l="0" t="0" r="38100" b="20320"/>
@@ -4615,7 +4572,7 @@
           </mc:Choice>
           <mc:Fallback>
             <w:pict>
-              <v:line w14:anchorId="66ED96CA" id="Straight Connector 24" o:spid="_x0000_s1026" style="position:absolute;z-index:251672576;visibility:visible;mso-wrap-style:square;mso-width-percent:0;mso-height-percent:0;mso-wrap-distance-left:9pt;mso-wrap-distance-top:0;mso-wrap-distance-right:9pt;mso-wrap-distance-bottom:0;mso-position-horizontal:absolute;mso-position-horizontal-relative:text;mso-position-vertical:absolute;mso-position-vertical-relative:text;mso-width-percent:0;mso-height-percent:0;mso-width-relative:margin;mso-height-relative:margin" from="533.45pt,13.95pt" to="533.45pt,36.35pt" o:gfxdata="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" strokecolor="#2f5496 [2404]" strokeweight="1pt">
+              <v:line w14:anchorId="6ACDB0DE" id="Straight Connector 24" o:spid="_x0000_s1026" style="position:absolute;z-index:251672576;visibility:visible;mso-wrap-style:square;mso-width-percent:0;mso-height-percent:0;mso-wrap-distance-left:9pt;mso-wrap-distance-top:0;mso-wrap-distance-right:9pt;mso-wrap-distance-bottom:0;mso-position-horizontal:absolute;mso-position-horizontal-relative:text;mso-position-vertical:absolute;mso-position-vertical-relative:text;mso-width-percent:0;mso-height-percent:0;mso-width-relative:margin;mso-height-relative:margin" from="533.7pt,13.9pt" to="533.7pt,36.3pt" o:gfxdata="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" strokecolor="#2f5496 [2404]" strokeweight="1pt">
                 <v:stroke joinstyle="miter"/>
               </v:line>
             </w:pict>
@@ -4698,10 +4655,10 @@
         <mc:AlternateContent>
           <mc:Choice Requires="wps">
             <w:drawing>
-              <wp:anchor distT="0" distB="0" distL="114300" distR="114300" simplePos="0" relativeHeight="251676672" behindDoc="0" locked="0" layoutInCell="1" allowOverlap="1" wp14:anchorId="3EA23689" wp14:editId="0DA7417A">
+              <wp:anchor distT="0" distB="0" distL="114300" distR="114300" simplePos="0" relativeHeight="251676672" behindDoc="0" locked="0" layoutInCell="1" allowOverlap="1" wp14:anchorId="3EA23689" wp14:editId="5A691966">
                 <wp:simplePos x="0" y="0"/>
                 <wp:positionH relativeFrom="column">
-                  <wp:posOffset>42334</wp:posOffset>
+                  <wp:posOffset>45720</wp:posOffset>
                 </wp:positionH>
                 <wp:positionV relativeFrom="paragraph">
                   <wp:posOffset>104775</wp:posOffset>
@@ -4760,7 +4717,7 @@
           </mc:Choice>
           <mc:Fallback>
             <w:pict>
-              <v:line w14:anchorId="11FB67D0" id="Straight Connector 26" o:spid="_x0000_s1026" style="position:absolute;z-index:251676672;visibility:visible;mso-wrap-style:square;mso-width-percent:0;mso-height-percent:0;mso-wrap-distance-left:9pt;mso-wrap-distance-top:0;mso-wrap-distance-right:9pt;mso-wrap-distance-bottom:0;mso-position-horizontal:absolute;mso-position-horizontal-relative:text;mso-position-vertical:absolute;mso-position-vertical-relative:text;mso-width-percent:0;mso-height-percent:0;mso-width-relative:margin;mso-height-relative:margin" from="3.35pt,8.25pt" to="3.35pt,163.6pt" o:gfxdata="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" strokecolor="#2f5496 [2404]" strokeweight="1pt">
+              <v:line w14:anchorId="5FF48DB4" id="Straight Connector 26" o:spid="_x0000_s1026" style="position:absolute;z-index:251676672;visibility:visible;mso-wrap-style:square;mso-width-percent:0;mso-height-percent:0;mso-wrap-distance-left:9pt;mso-wrap-distance-top:0;mso-wrap-distance-right:9pt;mso-wrap-distance-bottom:0;mso-position-horizontal:absolute;mso-position-horizontal-relative:text;mso-position-vertical:absolute;mso-position-vertical-relative:text;mso-width-percent:0;mso-height-percent:0;mso-width-relative:margin;mso-height-relative:margin" from="3.6pt,8.25pt" to="3.6pt,163.6pt" o:gfxdata="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" strokecolor="#2f5496 [2404]" strokeweight="1pt">
                 <v:stroke joinstyle="miter"/>
               </v:line>
             </w:pict>
@@ -4945,7 +4902,6 @@
         </w:numPr>
         <w:spacing w:line="192" w:lineRule="auto"/>
         <w:ind w:left="634" w:hanging="634"/>
-        <w:jc w:val="both"/>
         <w:rPr>
           <w:rFonts w:ascii="Poppins" w:eastAsia="Times New Roman" w:hAnsi="Poppins" w:cs="Poppins"/>
           <w:b/>
@@ -5029,7 +4985,7 @@
           <w:sz w:val="18"/>
           <w:szCs w:val="18"/>
         </w:rPr>
-        <w:t>Python, Data Analysis &amp; Visualization, ANN, CNN,</w:t>
+        <w:t xml:space="preserve">Data </w:t>
       </w:r>
       <w:r>
         <w:rPr>
@@ -5038,7 +4994,7 @@
           <w:sz w:val="18"/>
           <w:szCs w:val="18"/>
         </w:rPr>
-        <w:t xml:space="preserve"> LLM, </w:t>
+        <w:t xml:space="preserve">Preprocessing, </w:t>
       </w:r>
       <w:r>
         <w:rPr>
@@ -5047,7 +5003,7 @@
           <w:sz w:val="18"/>
           <w:szCs w:val="18"/>
         </w:rPr>
-        <w:t>Rasa</w:t>
+        <w:t>Analysis &amp; Visualization, ANN, CNN,</w:t>
       </w:r>
       <w:r>
         <w:rPr>
@@ -5056,7 +5012,7 @@
           <w:sz w:val="18"/>
           <w:szCs w:val="18"/>
         </w:rPr>
-        <w:t>,</w:t>
+        <w:t xml:space="preserve"> </w:t>
       </w:r>
     </w:p>
     <w:p>
@@ -5132,6 +5088,15 @@
       <w:r>
         <w:rPr>
           <w:rFonts w:ascii="Poppins" w:hAnsi="Poppins" w:cs="Poppins"/>
+          <w:color w:val="000000" w:themeColor="text1"/>
+          <w:sz w:val="18"/>
+          <w:szCs w:val="18"/>
+        </w:rPr>
+        <w:t xml:space="preserve">LLM, RAG, LangChain, Rasa, </w:t>
+      </w:r>
+      <w:r>
+        <w:rPr>
+          <w:rFonts w:ascii="Poppins" w:hAnsi="Poppins" w:cs="Poppins"/>
           <w:sz w:val="18"/>
           <w:szCs w:val="18"/>
         </w:rPr>
@@ -5232,7 +5197,34 @@
           <w:sz w:val="18"/>
           <w:szCs w:val="18"/>
         </w:rPr>
-        <w:t>Feature Engineering, Feature Selection &amp; Extraction.</w:t>
+        <w:t>Feature Engineering, Feature Selection &amp; Extraction</w:t>
+      </w:r>
+      <w:r>
+        <w:rPr>
+          <w:rFonts w:ascii="Poppins" w:hAnsi="Poppins" w:cs="Poppins"/>
+          <w:color w:val="000000" w:themeColor="text1"/>
+          <w:sz w:val="18"/>
+          <w:szCs w:val="18"/>
+        </w:rPr>
+        <w:t>, Fine-Tuning</w:t>
+      </w:r>
+      <w:r>
+        <w:rPr>
+          <w:rFonts w:ascii="Poppins" w:hAnsi="Poppins" w:cs="Poppins"/>
+          <w:color w:val="000000" w:themeColor="text1"/>
+          <w:sz w:val="18"/>
+          <w:szCs w:val="18"/>
+        </w:rPr>
+        <w:t xml:space="preserve"> &amp; Training</w:t>
+      </w:r>
+      <w:r>
+        <w:rPr>
+          <w:rFonts w:ascii="Poppins" w:hAnsi="Poppins" w:cs="Poppins"/>
+          <w:color w:val="000000" w:themeColor="text1"/>
+          <w:sz w:val="18"/>
+          <w:szCs w:val="18"/>
+        </w:rPr>
+        <w:t>.</w:t>
       </w:r>
     </w:p>
     <w:p>
@@ -5334,23 +5326,21 @@
         </w:rPr>
         <w:t xml:space="preserve">low, </w:t>
       </w:r>
-      <w:proofErr w:type="spellStart"/>
-      <w:r>
-        <w:rPr>
-          <w:rFonts w:ascii="Poppins" w:hAnsi="Poppins" w:cs="Poppins"/>
-          <w:sz w:val="18"/>
-          <w:szCs w:val="18"/>
-        </w:rPr>
-        <w:t>Keras</w:t>
-      </w:r>
-      <w:proofErr w:type="spellEnd"/>
-      <w:r>
-        <w:rPr>
-          <w:rFonts w:ascii="Poppins" w:hAnsi="Poppins" w:cs="Poppins"/>
-          <w:sz w:val="18"/>
-          <w:szCs w:val="18"/>
-        </w:rPr>
-        <w:t xml:space="preserve">, </w:t>
+      <w:r>
+        <w:rPr>
+          <w:rFonts w:ascii="Poppins" w:hAnsi="Poppins" w:cs="Poppins"/>
+          <w:sz w:val="18"/>
+          <w:szCs w:val="18"/>
+        </w:rPr>
+        <w:t xml:space="preserve">PyTorch, </w:t>
+      </w:r>
+      <w:r>
+        <w:rPr>
+          <w:rFonts w:ascii="Poppins" w:hAnsi="Poppins" w:cs="Poppins"/>
+          <w:sz w:val="18"/>
+          <w:szCs w:val="18"/>
+        </w:rPr>
+        <w:t xml:space="preserve">Keras, </w:t>
       </w:r>
       <w:r>
         <w:rPr>
@@ -5979,13 +5969,13 @@
         <mc:AlternateContent>
           <mc:Choice Requires="wps">
             <w:drawing>
-              <wp:anchor distT="0" distB="0" distL="114300" distR="114300" simplePos="0" relativeHeight="251661312" behindDoc="0" locked="0" layoutInCell="1" allowOverlap="1" wp14:anchorId="295643E2" wp14:editId="7D851DC4">
+              <wp:anchor distT="0" distB="0" distL="114300" distR="114300" simplePos="0" relativeHeight="251661312" behindDoc="0" locked="0" layoutInCell="1" allowOverlap="1" wp14:anchorId="295643E2" wp14:editId="650E80C0">
                 <wp:simplePos x="0" y="0"/>
                 <wp:positionH relativeFrom="column">
-                  <wp:posOffset>43962</wp:posOffset>
+                  <wp:posOffset>47625</wp:posOffset>
                 </wp:positionH>
                 <wp:positionV relativeFrom="paragraph">
-                  <wp:posOffset>139944</wp:posOffset>
+                  <wp:posOffset>139700</wp:posOffset>
                 </wp:positionV>
                 <wp:extent cx="0" cy="633046"/>
                 <wp:effectExtent l="0" t="0" r="38100" b="34290"/>
@@ -6041,7 +6031,7 @@
           </mc:Choice>
           <mc:Fallback>
             <w:pict>
-              <v:line w14:anchorId="434BC4BC" id="Straight Connector 17" o:spid="_x0000_s1026" style="position:absolute;z-index:251661312;visibility:visible;mso-wrap-style:square;mso-width-percent:0;mso-height-percent:0;mso-wrap-distance-left:9pt;mso-wrap-distance-top:0;mso-wrap-distance-right:9pt;mso-wrap-distance-bottom:0;mso-position-horizontal:absolute;mso-position-horizontal-relative:text;mso-position-vertical:absolute;mso-position-vertical-relative:text;mso-width-percent:0;mso-height-percent:0;mso-width-relative:margin;mso-height-relative:margin" from="3.45pt,11pt" to="3.45pt,60.85pt" o:gfxdata="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" strokecolor="#2f5496 [2404]" strokeweight="1pt">
+              <v:line w14:anchorId="5FB2F45A" id="Straight Connector 17" o:spid="_x0000_s1026" style="position:absolute;z-index:251661312;visibility:visible;mso-wrap-style:square;mso-width-percent:0;mso-height-percent:0;mso-wrap-distance-left:9pt;mso-wrap-distance-top:0;mso-wrap-distance-right:9pt;mso-wrap-distance-bottom:0;mso-position-horizontal:absolute;mso-position-horizontal-relative:text;mso-position-vertical:absolute;mso-position-vertical-relative:text;mso-width-percent:0;mso-height-percent:0;mso-width-relative:margin;mso-height-relative:margin" from="3.75pt,11pt" to="3.75pt,60.85pt" o:gfxdata="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" strokecolor="#2f5496 [2404]" strokeweight="1pt">
                 <v:stroke joinstyle="miter"/>
               </v:line>
             </w:pict>
@@ -6057,31 +6047,7 @@
           <w:sz w:val="18"/>
           <w:szCs w:val="18"/>
         </w:rPr>
-        <w:t>Accurate Gait Recognition with Inertial Sensors using a New FCN-</w:t>
-      </w:r>
-      <w:proofErr w:type="spellStart"/>
-      <w:r>
-        <w:rPr>
-          <w:rFonts w:ascii="Poppins" w:eastAsia="Times New Roman" w:hAnsi="Poppins" w:cs="Poppins"/>
-          <w:b/>
-          <w:bCs/>
-          <w:color w:val="000000" w:themeColor="text1"/>
-          <w:sz w:val="18"/>
-          <w:szCs w:val="18"/>
-        </w:rPr>
-        <w:t>BiLSTM</w:t>
-      </w:r>
-      <w:proofErr w:type="spellEnd"/>
-      <w:r>
-        <w:rPr>
-          <w:rFonts w:ascii="Poppins" w:eastAsia="Times New Roman" w:hAnsi="Poppins" w:cs="Poppins"/>
-          <w:b/>
-          <w:bCs/>
-          <w:color w:val="000000" w:themeColor="text1"/>
-          <w:sz w:val="18"/>
-          <w:szCs w:val="18"/>
-        </w:rPr>
-        <w:t xml:space="preserve"> Architecture</w:t>
+        <w:t>Accurate Gait Recognition with Inertial Sensors using a New FCN-BiLSTM Architecture</w:t>
       </w:r>
     </w:p>
     <w:p>
@@ -6377,13 +6343,13 @@
         <mc:AlternateContent>
           <mc:Choice Requires="wps">
             <w:drawing>
-              <wp:anchor distT="0" distB="0" distL="114300" distR="114300" simplePos="0" relativeHeight="251663360" behindDoc="0" locked="0" layoutInCell="1" allowOverlap="1" wp14:anchorId="655CB87C" wp14:editId="4F8CAD80">
+              <wp:anchor distT="0" distB="0" distL="114300" distR="114300" simplePos="0" relativeHeight="251663360" behindDoc="0" locked="0" layoutInCell="1" allowOverlap="1" wp14:anchorId="655CB87C" wp14:editId="36377C4D">
                 <wp:simplePos x="0" y="0"/>
                 <wp:positionH relativeFrom="column">
-                  <wp:posOffset>42333</wp:posOffset>
+                  <wp:posOffset>45720</wp:posOffset>
                 </wp:positionH>
                 <wp:positionV relativeFrom="paragraph">
-                  <wp:posOffset>125942</wp:posOffset>
+                  <wp:posOffset>125730</wp:posOffset>
                 </wp:positionV>
                 <wp:extent cx="0" cy="804333"/>
                 <wp:effectExtent l="0" t="0" r="38100" b="34290"/>
@@ -6439,7 +6405,7 @@
           </mc:Choice>
           <mc:Fallback>
             <w:pict>
-              <v:line w14:anchorId="339EB521" id="Straight Connector 19" o:spid="_x0000_s1026" style="position:absolute;z-index:251663360;visibility:visible;mso-wrap-style:square;mso-width-percent:0;mso-height-percent:0;mso-wrap-distance-left:9pt;mso-wrap-distance-top:0;mso-wrap-distance-right:9pt;mso-wrap-distance-bottom:0;mso-position-horizontal:absolute;mso-position-horizontal-relative:text;mso-position-vertical:absolute;mso-position-vertical-relative:text;mso-width-percent:0;mso-height-percent:0;mso-width-relative:margin;mso-height-relative:margin" from="3.35pt,9.9pt" to="3.35pt,73.25pt" o:gfxdata="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" strokecolor="#2f5496 [2404]" strokeweight="1pt">
+              <v:line w14:anchorId="2480EE09" id="Straight Connector 19" o:spid="_x0000_s1026" style="position:absolute;z-index:251663360;visibility:visible;mso-wrap-style:square;mso-width-percent:0;mso-height-percent:0;mso-wrap-distance-left:9pt;mso-wrap-distance-top:0;mso-wrap-distance-right:9pt;mso-wrap-distance-bottom:0;mso-position-horizontal:absolute;mso-position-horizontal-relative:text;mso-position-vertical:absolute;mso-position-vertical-relative:text;mso-width-percent:0;mso-height-percent:0;mso-width-relative:margin;mso-height-relative:margin" from="3.6pt,9.9pt" to="3.6pt,73.25pt" o:gfxdata="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" strokecolor="#2f5496 [2404]" strokeweight="1pt">
                 <v:stroke joinstyle="miter"/>
               </v:line>
             </w:pict>
@@ -6698,7 +6664,7 @@
         </w:numPr>
         <w:shd w:val="clear" w:color="auto" w:fill="FFFFFF"/>
         <w:spacing w:before="0" w:beforeAutospacing="0" w:after="0" w:afterAutospacing="0" w:line="192" w:lineRule="auto"/>
-        <w:ind w:left="633" w:hanging="547"/>
+        <w:ind w:left="633" w:hanging="633"/>
         <w:rPr>
           <w:rFonts w:ascii="Poppins" w:hAnsi="Poppins" w:cs="Poppins"/>
           <w:color w:val="7F7F7F" w:themeColor="text1" w:themeTint="80"/>
@@ -6719,13 +6685,13 @@
         <mc:AlternateContent>
           <mc:Choice Requires="wps">
             <w:drawing>
-              <wp:anchor distT="0" distB="0" distL="114300" distR="114300" simplePos="0" relativeHeight="251665408" behindDoc="0" locked="0" layoutInCell="1" allowOverlap="1" wp14:anchorId="79D586DB" wp14:editId="00FF9EFC">
+              <wp:anchor distT="0" distB="0" distL="114300" distR="114300" simplePos="0" relativeHeight="251665408" behindDoc="0" locked="0" layoutInCell="1" allowOverlap="1" wp14:anchorId="79D586DB" wp14:editId="4BA63C15">
                 <wp:simplePos x="0" y="0"/>
                 <wp:positionH relativeFrom="column">
-                  <wp:posOffset>101600</wp:posOffset>
+                  <wp:posOffset>46355</wp:posOffset>
                 </wp:positionH>
                 <wp:positionV relativeFrom="paragraph">
-                  <wp:posOffset>151553</wp:posOffset>
+                  <wp:posOffset>151130</wp:posOffset>
                 </wp:positionV>
                 <wp:extent cx="0" cy="990600"/>
                 <wp:effectExtent l="0" t="0" r="38100" b="19050"/>
@@ -6781,7 +6747,7 @@
           </mc:Choice>
           <mc:Fallback>
             <w:pict>
-              <v:line w14:anchorId="110DA7CD" id="Straight Connector 20" o:spid="_x0000_s1026" style="position:absolute;z-index:251665408;visibility:visible;mso-wrap-style:square;mso-width-percent:0;mso-height-percent:0;mso-wrap-distance-left:9pt;mso-wrap-distance-top:0;mso-wrap-distance-right:9pt;mso-wrap-distance-bottom:0;mso-position-horizontal:absolute;mso-position-horizontal-relative:text;mso-position-vertical:absolute;mso-position-vertical-relative:text;mso-width-percent:0;mso-height-percent:0;mso-width-relative:margin;mso-height-relative:margin" from="8pt,11.95pt" to="8pt,89.95pt" o:gfxdata="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" strokecolor="#2f5496 [2404]" strokeweight="1pt">
+              <v:line w14:anchorId="78DBEC50" id="Straight Connector 20" o:spid="_x0000_s1026" style="position:absolute;z-index:251665408;visibility:visible;mso-wrap-style:square;mso-width-percent:0;mso-height-percent:0;mso-wrap-distance-left:9pt;mso-wrap-distance-top:0;mso-wrap-distance-right:9pt;mso-wrap-distance-bottom:0;mso-position-horizontal:absolute;mso-position-horizontal-relative:text;mso-position-vertical:absolute;mso-position-vertical-relative:text;mso-width-percent:0;mso-height-percent:0;mso-width-relative:margin;mso-height-relative:margin" from="3.65pt,11.9pt" to="3.65pt,89.9pt" o:gfxdata="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" strokecolor="#2f5496 [2404]" strokeweight="1pt">
                 <v:stroke joinstyle="miter"/>
               </v:line>
             </w:pict>
@@ -6841,7 +6807,7 @@
         </w:numPr>
         <w:shd w:val="clear" w:color="auto" w:fill="FFFFFF"/>
         <w:spacing w:before="0" w:beforeAutospacing="0" w:after="0" w:afterAutospacing="0" w:line="192" w:lineRule="auto"/>
-        <w:ind w:left="633" w:hanging="547"/>
+        <w:ind w:left="633" w:hanging="633"/>
         <w:rPr>
           <w:rFonts w:ascii="Poppins" w:hAnsi="Poppins" w:cs="Poppins"/>
           <w:color w:val="7F7F7F" w:themeColor="text1" w:themeTint="80"/>
@@ -6895,7 +6861,6 @@
         </w:rPr>
         <w:t xml:space="preserve"> - </w:t>
       </w:r>
-      <w:proofErr w:type="spellStart"/>
       <w:r>
         <w:rPr>
           <w:rStyle w:val="badword"/>
@@ -6908,7 +6873,6 @@
         </w:rPr>
         <w:t>Pawpularity</w:t>
       </w:r>
-      <w:proofErr w:type="spellEnd"/>
       <w:r>
         <w:rPr>
           <w:rFonts w:ascii="Poppins" w:hAnsi="Poppins" w:cs="Poppins"/>
@@ -6950,15 +6914,14 @@
         </w:numPr>
         <w:shd w:val="clear" w:color="auto" w:fill="FFFFFF"/>
         <w:spacing w:before="0" w:beforeAutospacing="0" w:after="0" w:afterAutospacing="0" w:line="192" w:lineRule="auto"/>
-        <w:ind w:left="633" w:hanging="547"/>
-        <w:rPr>
-          <w:rFonts w:ascii="Poppins" w:hAnsi="Poppins" w:cs="Poppins"/>
-          <w:color w:val="7F7F7F" w:themeColor="text1" w:themeTint="80"/>
-          <w:sz w:val="18"/>
-          <w:szCs w:val="18"/>
-        </w:rPr>
-      </w:pPr>
-      <w:proofErr w:type="spellStart"/>
+        <w:ind w:left="633" w:hanging="633"/>
+        <w:rPr>
+          <w:rFonts w:ascii="Poppins" w:hAnsi="Poppins" w:cs="Poppins"/>
+          <w:color w:val="7F7F7F" w:themeColor="text1" w:themeTint="80"/>
+          <w:sz w:val="18"/>
+          <w:szCs w:val="18"/>
+        </w:rPr>
+      </w:pPr>
       <w:r>
         <w:rPr>
           <w:rStyle w:val="badword"/>
@@ -6971,7 +6934,6 @@
         </w:rPr>
         <w:t>Datahack</w:t>
       </w:r>
-      <w:proofErr w:type="spellEnd"/>
       <w:r>
         <w:rPr>
           <w:rFonts w:ascii="Poppins" w:hAnsi="Poppins" w:cs="Poppins"/>
@@ -7015,15 +6977,14 @@
         </w:numPr>
         <w:shd w:val="clear" w:color="auto" w:fill="FFFFFF"/>
         <w:spacing w:before="0" w:beforeAutospacing="0" w:after="0" w:afterAutospacing="0" w:line="192" w:lineRule="auto"/>
-        <w:ind w:left="633" w:hanging="547"/>
-        <w:rPr>
-          <w:rFonts w:ascii="Poppins" w:hAnsi="Poppins" w:cs="Poppins"/>
-          <w:color w:val="7F7F7F" w:themeColor="text1" w:themeTint="80"/>
-          <w:sz w:val="18"/>
-          <w:szCs w:val="18"/>
-        </w:rPr>
-      </w:pPr>
-      <w:proofErr w:type="spellStart"/>
+        <w:ind w:left="633" w:hanging="633"/>
+        <w:rPr>
+          <w:rFonts w:ascii="Poppins" w:hAnsi="Poppins" w:cs="Poppins"/>
+          <w:color w:val="7F7F7F" w:themeColor="text1" w:themeTint="80"/>
+          <w:sz w:val="18"/>
+          <w:szCs w:val="18"/>
+        </w:rPr>
+      </w:pPr>
       <w:r>
         <w:rPr>
           <w:rStyle w:val="badword"/>
@@ -7036,7 +6997,6 @@
         </w:rPr>
         <w:t>HackerEarth</w:t>
       </w:r>
-      <w:proofErr w:type="spellEnd"/>
       <w:r>
         <w:rPr>
           <w:rFonts w:ascii="Poppins" w:hAnsi="Poppins" w:cs="Poppins"/>
@@ -7078,15 +7038,14 @@
         </w:numPr>
         <w:shd w:val="clear" w:color="auto" w:fill="FFFFFF"/>
         <w:spacing w:before="0" w:beforeAutospacing="0" w:after="0" w:afterAutospacing="0" w:line="192" w:lineRule="auto"/>
-        <w:ind w:left="633" w:hanging="547"/>
-        <w:rPr>
-          <w:rFonts w:ascii="Poppins" w:hAnsi="Poppins" w:cs="Poppins"/>
-          <w:color w:val="7F7F7F" w:themeColor="text1" w:themeTint="80"/>
-          <w:sz w:val="18"/>
-          <w:szCs w:val="18"/>
-        </w:rPr>
-      </w:pPr>
-      <w:proofErr w:type="spellStart"/>
+        <w:ind w:left="633" w:hanging="633"/>
+        <w:rPr>
+          <w:rFonts w:ascii="Poppins" w:hAnsi="Poppins" w:cs="Poppins"/>
+          <w:color w:val="7F7F7F" w:themeColor="text1" w:themeTint="80"/>
+          <w:sz w:val="18"/>
+          <w:szCs w:val="18"/>
+        </w:rPr>
+      </w:pPr>
       <w:r>
         <w:rPr>
           <w:rStyle w:val="badword"/>
@@ -7099,7 +7058,6 @@
         </w:rPr>
         <w:t>HackerEarth</w:t>
       </w:r>
-      <w:proofErr w:type="spellEnd"/>
       <w:r>
         <w:rPr>
           <w:rFonts w:ascii="Poppins" w:hAnsi="Poppins" w:cs="Poppins"/>
@@ -7141,7 +7099,7 @@
         </w:numPr>
         <w:shd w:val="clear" w:color="auto" w:fill="FFFFFF"/>
         <w:spacing w:before="0" w:beforeAutospacing="0" w:after="0" w:afterAutospacing="0" w:line="192" w:lineRule="auto"/>
-        <w:ind w:left="633" w:hanging="547"/>
+        <w:ind w:left="633" w:hanging="633"/>
         <w:rPr>
           <w:rFonts w:ascii="Poppins" w:hAnsi="Poppins" w:cs="Poppins"/>
           <w:color w:val="7F7F7F" w:themeColor="text1" w:themeTint="80"/>
@@ -7180,7 +7138,6 @@
         </w:rPr>
         <w:t xml:space="preserve"> </w:t>
       </w:r>
-      <w:proofErr w:type="spellStart"/>
       <w:r>
         <w:rPr>
           <w:rStyle w:val="badword"/>
@@ -7191,7 +7148,6 @@
         </w:rPr>
         <w:t>Codeforces</w:t>
       </w:r>
-      <w:proofErr w:type="spellEnd"/>
       <w:r>
         <w:rPr>
           <w:rFonts w:ascii="Poppins" w:hAnsi="Poppins" w:cs="Poppins"/>
@@ -7201,7 +7157,6 @@
         </w:rPr>
         <w:t xml:space="preserve">, </w:t>
       </w:r>
-      <w:proofErr w:type="spellStart"/>
       <w:r>
         <w:rPr>
           <w:rStyle w:val="badword"/>
@@ -7212,7 +7167,6 @@
         </w:rPr>
         <w:t>Codechef</w:t>
       </w:r>
-      <w:proofErr w:type="spellEnd"/>
       <w:r>
         <w:rPr>
           <w:rFonts w:ascii="Poppins" w:hAnsi="Poppins" w:cs="Poppins"/>
@@ -7229,38 +7183,17 @@
           <w:sz w:val="18"/>
           <w:szCs w:val="18"/>
         </w:rPr>
+        <w:t xml:space="preserve"> Leetcode,</w:t>
+      </w:r>
+      <w:r>
+        <w:rPr>
+          <w:rFonts w:ascii="Poppins" w:hAnsi="Poppins" w:cs="Poppins"/>
+          <w:color w:val="7F7F7F" w:themeColor="text1" w:themeTint="80"/>
+          <w:sz w:val="18"/>
+          <w:szCs w:val="18"/>
+        </w:rPr>
         <w:t xml:space="preserve"> </w:t>
       </w:r>
-      <w:proofErr w:type="spellStart"/>
-      <w:r>
-        <w:rPr>
-          <w:rFonts w:ascii="Poppins" w:hAnsi="Poppins" w:cs="Poppins"/>
-          <w:color w:val="7F7F7F" w:themeColor="text1" w:themeTint="80"/>
-          <w:sz w:val="18"/>
-          <w:szCs w:val="18"/>
-        </w:rPr>
-        <w:t>Leetcode</w:t>
-      </w:r>
-      <w:proofErr w:type="spellEnd"/>
-      <w:r>
-        <w:rPr>
-          <w:rFonts w:ascii="Poppins" w:hAnsi="Poppins" w:cs="Poppins"/>
-          <w:color w:val="7F7F7F" w:themeColor="text1" w:themeTint="80"/>
-          <w:sz w:val="18"/>
-          <w:szCs w:val="18"/>
-        </w:rPr>
-        <w:t>,</w:t>
-      </w:r>
-      <w:r>
-        <w:rPr>
-          <w:rFonts w:ascii="Poppins" w:hAnsi="Poppins" w:cs="Poppins"/>
-          <w:color w:val="7F7F7F" w:themeColor="text1" w:themeTint="80"/>
-          <w:sz w:val="18"/>
-          <w:szCs w:val="18"/>
-        </w:rPr>
-        <w:t xml:space="preserve"> </w:t>
-      </w:r>
-      <w:proofErr w:type="spellStart"/>
       <w:r>
         <w:rPr>
           <w:rStyle w:val="badword"/>
@@ -7271,7 +7204,6 @@
         </w:rPr>
         <w:t>LightOJ</w:t>
       </w:r>
-      <w:proofErr w:type="spellEnd"/>
       <w:r>
         <w:rPr>
           <w:rFonts w:ascii="Poppins" w:hAnsi="Poppins" w:cs="Poppins"/>
@@ -7293,7 +7225,7 @@
 </file>
 
 <file path=word/endnotes.xml><?xml version="1.0" encoding="utf-8"?>
-<w:endnotes xmlns:wpc="http://schemas.microsoft.com/office/word/2010/wordprocessingCanvas" xmlns:cx="http://schemas.microsoft.com/office/drawing/2014/chartex" xmlns:cx1="http://schemas.microsoft.com/office/drawing/2015/9/8/chartex" xmlns:cx2="http://schemas.microsoft.com/office/drawing/2015/10/21/chartex" xmlns:cx3="http://schemas.microsoft.com/office/drawing/2016/5/9/chartex" xmlns:cx4="http://schemas.microsoft.com/office/drawing/2016/5/10/chartex" xmlns:cx5="http://schemas.microsoft.com/office/drawing/2016/5/11/chartex" xmlns:cx6="http://schemas.microsoft.com/office/drawing/2016/5/12/chartex" xmlns:cx7="http://schemas.microsoft.com/office/drawing/2016/5/13/chartex" xmlns:cx8="http://schemas.microsoft.com/office/drawing/2016/5/14/chartex" xmlns:mc="http://schemas.openxmlformats.org/markup-compatibility/2006" xmlns:aink="http://schemas.microsoft.com/office/drawing/2016/ink" xmlns:am3d="http://schemas.microsoft.com/office/drawing/2017/model3d" xmlns:o="urn:schemas-microsoft-com:office:office" xmlns:oel="http://schemas.microsoft.com/office/2019/extlst" xmlns:r="http://schemas.openxmlformats.org/officeDocument/2006/relationships" xmlns:m="http://schemas.openxmlformats.org/officeDocument/2006/math" xmlns:v="urn:schemas-microsoft-com:vml" xmlns:wp14="http://schemas.microsoft.com/office/word/2010/wordprocessingDrawing" xmlns:wp="http://schemas.openxmlformats.org/drawingml/2006/wordprocessingDrawing" xmlns:w10="urn:schemas-microsoft-com:office:word" xmlns:w="http://schemas.openxmlformats.org/wordprocessingml/2006/main" xmlns:w14="http://schemas.microsoft.com/office/word/2010/wordml" xmlns:w15="http://schemas.microsoft.com/office/word/2012/wordml" xmlns:w16cex="http://schemas.microsoft.com/office/word/2018/wordml/cex" xmlns:w16cid="http://schemas.microsoft.com/office/word/2016/wordml/cid" xmlns:w16="http://schemas.microsoft.com/office/word/2018/wordml" xmlns:w16sdtdh="http://schemas.microsoft.com/office/word/2020/wordml/sdtdatahash" xmlns:w16se="http://schemas.microsoft.com/office/word/2015/wordml/symex" xmlns:wpg="http://schemas.microsoft.com/office/word/2010/wordprocessingGroup" xmlns:wpi="http://schemas.microsoft.com/office/word/2010/wordprocessingInk" xmlns:wne="http://schemas.microsoft.com/office/word/2006/wordml" xmlns:wps="http://schemas.microsoft.com/office/word/2010/wordprocessingShape" mc:Ignorable="w14 w15 w16se w16cid w16 w16cex w16sdtdh wp14">
+<w:endnotes xmlns:wpc="http://schemas.microsoft.com/office/word/2010/wordprocessingCanvas" xmlns:cx="http://schemas.microsoft.com/office/drawing/2014/chartex" xmlns:cx1="http://schemas.microsoft.com/office/drawing/2015/9/8/chartex" xmlns:cx2="http://schemas.microsoft.com/office/drawing/2015/10/21/chartex" xmlns:cx3="http://schemas.microsoft.com/office/drawing/2016/5/9/chartex" xmlns:cx4="http://schemas.microsoft.com/office/drawing/2016/5/10/chartex" xmlns:cx5="http://schemas.microsoft.com/office/drawing/2016/5/11/chartex" xmlns:cx6="http://schemas.microsoft.com/office/drawing/2016/5/12/chartex" xmlns:cx7="http://schemas.microsoft.com/office/drawing/2016/5/13/chartex" xmlns:cx8="http://schemas.microsoft.com/office/drawing/2016/5/14/chartex" xmlns:mc="http://schemas.openxmlformats.org/markup-compatibility/2006" xmlns:aink="http://schemas.microsoft.com/office/drawing/2016/ink" xmlns:am3d="http://schemas.microsoft.com/office/drawing/2017/model3d" xmlns:o="urn:schemas-microsoft-com:office:office" xmlns:oel="http://schemas.microsoft.com/office/2019/extlst" xmlns:r="http://schemas.openxmlformats.org/officeDocument/2006/relationships" xmlns:m="http://schemas.openxmlformats.org/officeDocument/2006/math" xmlns:v="urn:schemas-microsoft-com:vml" xmlns:wp14="http://schemas.microsoft.com/office/word/2010/wordprocessingDrawing" xmlns:wp="http://schemas.openxmlformats.org/drawingml/2006/wordprocessingDrawing" xmlns:w10="urn:schemas-microsoft-com:office:word" xmlns:w="http://schemas.openxmlformats.org/wordprocessingml/2006/main" xmlns:w14="http://schemas.microsoft.com/office/word/2010/wordml" xmlns:w15="http://schemas.microsoft.com/office/word/2012/wordml" xmlns:w16cex="http://schemas.microsoft.com/office/word/2018/wordml/cex" xmlns:w16cid="http://schemas.microsoft.com/office/word/2016/wordml/cid" xmlns:w16="http://schemas.microsoft.com/office/word/2018/wordml" xmlns:w16du="http://schemas.microsoft.com/office/word/2023/wordml/word16du" xmlns:w16sdtdh="http://schemas.microsoft.com/office/word/2020/wordml/sdtdatahash" xmlns:w16se="http://schemas.microsoft.com/office/word/2015/wordml/symex" xmlns:wpg="http://schemas.microsoft.com/office/word/2010/wordprocessingGroup" xmlns:wpi="http://schemas.microsoft.com/office/word/2010/wordprocessingInk" xmlns:wne="http://schemas.microsoft.com/office/word/2006/wordml" xmlns:wps="http://schemas.microsoft.com/office/word/2010/wordprocessingShape" mc:Ignorable="w14 w15 w16se w16cid w16 w16cex w16sdtdh w16du wp14">
   <w:endnote w:type="separator" w:id="-1">
     <w:p>
       <w:pPr>
@@ -7318,7 +7250,7 @@
 </file>
 
 <file path=word/footnotes.xml><?xml version="1.0" encoding="utf-8"?>
-<w:footnotes xmlns:wpc="http://schemas.microsoft.com/office/word/2010/wordprocessingCanvas" xmlns:cx="http://schemas.microsoft.com/office/drawing/2014/chartex" xmlns:cx1="http://schemas.microsoft.com/office/drawing/2015/9/8/chartex" xmlns:cx2="http://schemas.microsoft.com/office/drawing/2015/10/21/chartex" xmlns:cx3="http://schemas.microsoft.com/office/drawing/2016/5/9/chartex" xmlns:cx4="http://schemas.microsoft.com/office/drawing/2016/5/10/chartex" xmlns:cx5="http://schemas.microsoft.com/office/drawing/2016/5/11/chartex" xmlns:cx6="http://schemas.microsoft.com/office/drawing/2016/5/12/chartex" xmlns:cx7="http://schemas.microsoft.com/office/drawing/2016/5/13/chartex" xmlns:cx8="http://schemas.microsoft.com/office/drawing/2016/5/14/chartex" xmlns:mc="http://schemas.openxmlformats.org/markup-compatibility/2006" xmlns:aink="http://schemas.microsoft.com/office/drawing/2016/ink" xmlns:am3d="http://schemas.microsoft.com/office/drawing/2017/model3d" xmlns:o="urn:schemas-microsoft-com:office:office" xmlns:oel="http://schemas.microsoft.com/office/2019/extlst" xmlns:r="http://schemas.openxmlformats.org/officeDocument/2006/relationships" xmlns:m="http://schemas.openxmlformats.org/officeDocument/2006/math" xmlns:v="urn:schemas-microsoft-com:vml" xmlns:wp14="http://schemas.microsoft.com/office/word/2010/wordprocessingDrawing" xmlns:wp="http://schemas.openxmlformats.org/drawingml/2006/wordprocessingDrawing" xmlns:w10="urn:schemas-microsoft-com:office:word" xmlns:w="http://schemas.openxmlformats.org/wordprocessingml/2006/main" xmlns:w14="http://schemas.microsoft.com/office/word/2010/wordml" xmlns:w15="http://schemas.microsoft.com/office/word/2012/wordml" xmlns:w16cex="http://schemas.microsoft.com/office/word/2018/wordml/cex" xmlns:w16cid="http://schemas.microsoft.com/office/word/2016/wordml/cid" xmlns:w16="http://schemas.microsoft.com/office/word/2018/wordml" xmlns:w16sdtdh="http://schemas.microsoft.com/office/word/2020/wordml/sdtdatahash" xmlns:w16se="http://schemas.microsoft.com/office/word/2015/wordml/symex" xmlns:wpg="http://schemas.microsoft.com/office/word/2010/wordprocessingGroup" xmlns:wpi="http://schemas.microsoft.com/office/word/2010/wordprocessingInk" xmlns:wne="http://schemas.microsoft.com/office/word/2006/wordml" xmlns:wps="http://schemas.microsoft.com/office/word/2010/wordprocessingShape" mc:Ignorable="w14 w15 w16se w16cid w16 w16cex w16sdtdh wp14">
+<w:footnotes xmlns:wpc="http://schemas.microsoft.com/office/word/2010/wordprocessingCanvas" xmlns:cx="http://schemas.microsoft.com/office/drawing/2014/chartex" xmlns:cx1="http://schemas.microsoft.com/office/drawing/2015/9/8/chartex" xmlns:cx2="http://schemas.microsoft.com/office/drawing/2015/10/21/chartex" xmlns:cx3="http://schemas.microsoft.com/office/drawing/2016/5/9/chartex" xmlns:cx4="http://schemas.microsoft.com/office/drawing/2016/5/10/chartex" xmlns:cx5="http://schemas.microsoft.com/office/drawing/2016/5/11/chartex" xmlns:cx6="http://schemas.microsoft.com/office/drawing/2016/5/12/chartex" xmlns:cx7="http://schemas.microsoft.com/office/drawing/2016/5/13/chartex" xmlns:cx8="http://schemas.microsoft.com/office/drawing/2016/5/14/chartex" xmlns:mc="http://schemas.openxmlformats.org/markup-compatibility/2006" xmlns:aink="http://schemas.microsoft.com/office/drawing/2016/ink" xmlns:am3d="http://schemas.microsoft.com/office/drawing/2017/model3d" xmlns:o="urn:schemas-microsoft-com:office:office" xmlns:oel="http://schemas.microsoft.com/office/2019/extlst" xmlns:r="http://schemas.openxmlformats.org/officeDocument/2006/relationships" xmlns:m="http://schemas.openxmlformats.org/officeDocument/2006/math" xmlns:v="urn:schemas-microsoft-com:vml" xmlns:wp14="http://schemas.microsoft.com/office/word/2010/wordprocessingDrawing" xmlns:wp="http://schemas.openxmlformats.org/drawingml/2006/wordprocessingDrawing" xmlns:w10="urn:schemas-microsoft-com:office:word" xmlns:w="http://schemas.openxmlformats.org/wordprocessingml/2006/main" xmlns:w14="http://schemas.microsoft.com/office/word/2010/wordml" xmlns:w15="http://schemas.microsoft.com/office/word/2012/wordml" xmlns:w16cex="http://schemas.microsoft.com/office/word/2018/wordml/cex" xmlns:w16cid="http://schemas.microsoft.com/office/word/2016/wordml/cid" xmlns:w16="http://schemas.microsoft.com/office/word/2018/wordml" xmlns:w16du="http://schemas.microsoft.com/office/word/2023/wordml/word16du" xmlns:w16sdtdh="http://schemas.microsoft.com/office/word/2020/wordml/sdtdatahash" xmlns:w16se="http://schemas.microsoft.com/office/word/2015/wordml/symex" xmlns:wpg="http://schemas.microsoft.com/office/word/2010/wordprocessingGroup" xmlns:wpi="http://schemas.microsoft.com/office/word/2010/wordprocessingInk" xmlns:wne="http://schemas.microsoft.com/office/word/2006/wordml" xmlns:wps="http://schemas.microsoft.com/office/word/2010/wordprocessingShape" mc:Ignorable="w14 w15 w16se w16cid w16 w16cex w16sdtdh w16du wp14">
   <w:footnote w:type="separator" w:id="-1">
     <w:p>
       <w:pPr>
@@ -7343,7 +7275,7 @@
 </file>
 
 <file path=word/numbering.xml><?xml version="1.0" encoding="utf-8"?>
-<w:numbering xmlns:wpc="http://schemas.microsoft.com/office/word/2010/wordprocessingCanvas" xmlns:cx="http://schemas.microsoft.com/office/drawing/2014/chartex" xmlns:cx1="http://schemas.microsoft.com/office/drawing/2015/9/8/chartex" xmlns:cx2="http://schemas.microsoft.com/office/drawing/2015/10/21/chartex" xmlns:cx3="http://schemas.microsoft.com/office/drawing/2016/5/9/chartex" xmlns:cx4="http://schemas.microsoft.com/office/drawing/2016/5/10/chartex" xmlns:cx5="http://schemas.microsoft.com/office/drawing/2016/5/11/chartex" xmlns:cx6="http://schemas.microsoft.com/office/drawing/2016/5/12/chartex" xmlns:cx7="http://schemas.microsoft.com/office/drawing/2016/5/13/chartex" xmlns:cx8="http://schemas.microsoft.com/office/drawing/2016/5/14/chartex" xmlns:mc="http://schemas.openxmlformats.org/markup-compatibility/2006" xmlns:aink="http://schemas.microsoft.com/office/drawing/2016/ink" xmlns:am3d="http://schemas.microsoft.com/office/drawing/2017/model3d" xmlns:o="urn:schemas-microsoft-com:office:office" xmlns:oel="http://schemas.microsoft.com/office/2019/extlst" xmlns:r="http://schemas.openxmlformats.org/officeDocument/2006/relationships" xmlns:m="http://schemas.openxmlformats.org/officeDocument/2006/math" xmlns:v="urn:schemas-microsoft-com:vml" xmlns:wp14="http://schemas.microsoft.com/office/word/2010/wordprocessingDrawing" xmlns:wp="http://schemas.openxmlformats.org/drawingml/2006/wordprocessingDrawing" xmlns:w10="urn:schemas-microsoft-com:office:word" xmlns:w="http://schemas.openxmlformats.org/wordprocessingml/2006/main" xmlns:w14="http://schemas.microsoft.com/office/word/2010/wordml" xmlns:w15="http://schemas.microsoft.com/office/word/2012/wordml" xmlns:w16cex="http://schemas.microsoft.com/office/word/2018/wordml/cex" xmlns:w16cid="http://schemas.microsoft.com/office/word/2016/wordml/cid" xmlns:w16="http://schemas.microsoft.com/office/word/2018/wordml" xmlns:w16sdtdh="http://schemas.microsoft.com/office/word/2020/wordml/sdtdatahash" xmlns:w16se="http://schemas.microsoft.com/office/word/2015/wordml/symex" xmlns:wpg="http://schemas.microsoft.com/office/word/2010/wordprocessingGroup" xmlns:wpi="http://schemas.microsoft.com/office/word/2010/wordprocessingInk" xmlns:wne="http://schemas.microsoft.com/office/word/2006/wordml" xmlns:wps="http://schemas.microsoft.com/office/word/2010/wordprocessingShape" mc:Ignorable="w14 w15 w16se w16cid w16 w16cex w16sdtdh wp14">
+<w:numbering xmlns:wpc="http://schemas.microsoft.com/office/word/2010/wordprocessingCanvas" xmlns:cx="http://schemas.microsoft.com/office/drawing/2014/chartex" xmlns:cx1="http://schemas.microsoft.com/office/drawing/2015/9/8/chartex" xmlns:cx2="http://schemas.microsoft.com/office/drawing/2015/10/21/chartex" xmlns:cx3="http://schemas.microsoft.com/office/drawing/2016/5/9/chartex" xmlns:cx4="http://schemas.microsoft.com/office/drawing/2016/5/10/chartex" xmlns:cx5="http://schemas.microsoft.com/office/drawing/2016/5/11/chartex" xmlns:cx6="http://schemas.microsoft.com/office/drawing/2016/5/12/chartex" xmlns:cx7="http://schemas.microsoft.com/office/drawing/2016/5/13/chartex" xmlns:cx8="http://schemas.microsoft.com/office/drawing/2016/5/14/chartex" xmlns:mc="http://schemas.openxmlformats.org/markup-compatibility/2006" xmlns:aink="http://schemas.microsoft.com/office/drawing/2016/ink" xmlns:am3d="http://schemas.microsoft.com/office/drawing/2017/model3d" xmlns:o="urn:schemas-microsoft-com:office:office" xmlns:oel="http://schemas.microsoft.com/office/2019/extlst" xmlns:r="http://schemas.openxmlformats.org/officeDocument/2006/relationships" xmlns:m="http://schemas.openxmlformats.org/officeDocument/2006/math" xmlns:v="urn:schemas-microsoft-com:vml" xmlns:wp14="http://schemas.microsoft.com/office/word/2010/wordprocessingDrawing" xmlns:wp="http://schemas.openxmlformats.org/drawingml/2006/wordprocessingDrawing" xmlns:w10="urn:schemas-microsoft-com:office:word" xmlns:w="http://schemas.openxmlformats.org/wordprocessingml/2006/main" xmlns:w14="http://schemas.microsoft.com/office/word/2010/wordml" xmlns:w15="http://schemas.microsoft.com/office/word/2012/wordml" xmlns:w16cex="http://schemas.microsoft.com/office/word/2018/wordml/cex" xmlns:w16cid="http://schemas.microsoft.com/office/word/2016/wordml/cid" xmlns:w16="http://schemas.microsoft.com/office/word/2018/wordml" xmlns:w16du="http://schemas.microsoft.com/office/word/2023/wordml/word16du" xmlns:w16sdtdh="http://schemas.microsoft.com/office/word/2020/wordml/sdtdatahash" xmlns:w16se="http://schemas.microsoft.com/office/word/2015/wordml/symex" xmlns:wpg="http://schemas.microsoft.com/office/word/2010/wordprocessingGroup" xmlns:wpi="http://schemas.microsoft.com/office/word/2010/wordprocessingInk" xmlns:wne="http://schemas.microsoft.com/office/word/2006/wordml" xmlns:wps="http://schemas.microsoft.com/office/word/2010/wordprocessingShape" mc:Ignorable="w14 w15 w16se w16cid w16 w16cex w16sdtdh w16du wp14">
   <w:numPicBullet w:numPicBulletId="0">
     <w:pict>
       <v:shapetype id="_x0000_t75" coordsize="21600,21600" o:spt="75" o:preferrelative="t" path="m@4@5l@4@11@9@11@9@5xe" filled="f" stroked="f">
@@ -7365,28 +7297,28 @@
         <v:path o:extrusionok="f" gradientshapeok="t" o:connecttype="rect"/>
         <o:lock v:ext="edit" aspectratio="t"/>
       </v:shapetype>
-      <v:shape id="_x0000_i1275" type="#_x0000_t75" style="width:21.8pt;height:21.8pt;visibility:visible;mso-wrap-style:square" o:bullet="t">
+      <v:shape id="_x0000_i1034" type="#_x0000_t75" style="width:21.3pt;height:21.3pt;visibility:visible;mso-wrap-style:square" o:bullet="t">
         <v:imagedata r:id="rId1" o:title=""/>
       </v:shape>
     </w:pict>
   </w:numPicBullet>
   <w:numPicBullet w:numPicBulletId="1">
     <w:pict>
-      <v:shape id="_x0000_i1276" type="#_x0000_t75" style="width:24pt;height:19.65pt;visibility:visible;mso-wrap-style:square" o:bullet="t">
+      <v:shape id="_x0000_i1035" type="#_x0000_t75" style="width:23.8pt;height:20.05pt;visibility:visible;mso-wrap-style:square" o:bullet="t">
         <v:imagedata r:id="rId2" o:title=""/>
       </v:shape>
     </w:pict>
   </w:numPicBullet>
   <w:numPicBullet w:numPicBulletId="2">
     <w:pict>
-      <v:shape id="_x0000_i1277" type="#_x0000_t75" style="width:75.25pt;height:75.25pt;visibility:visible;mso-wrap-style:square" o:bullet="t">
+      <v:shape id="_x0000_i1036" type="#_x0000_t75" style="width:75.15pt;height:75.15pt;visibility:visible;mso-wrap-style:square" o:bullet="t">
         <v:imagedata r:id="rId3" o:title=""/>
       </v:shape>
     </w:pict>
   </w:numPicBullet>
   <w:numPicBullet w:numPicBulletId="3">
     <w:pict>
-      <v:shape id="_x0000_i1278" type="#_x0000_t75" style="width:10.9pt;height:10.9pt" o:bullet="t">
+      <v:shape id="_x0000_i1037" type="#_x0000_t75" style="width:10.65pt;height:10.65pt" o:bullet="t">
         <v:imagedata r:id="rId4" o:title="mso5527"/>
       </v:shape>
     </w:pict>
@@ -10535,7 +10467,7 @@
 </file>
 
 <file path=word/styles.xml><?xml version="1.0" encoding="utf-8"?>
-<w:styles xmlns:mc="http://schemas.openxmlformats.org/markup-compatibility/2006" xmlns:r="http://schemas.openxmlformats.org/officeDocument/2006/relationships" xmlns:w="http://schemas.openxmlformats.org/wordprocessingml/2006/main" xmlns:w14="http://schemas.microsoft.com/office/word/2010/wordml" xmlns:w15="http://schemas.microsoft.com/office/word/2012/wordml" xmlns:w16cex="http://schemas.microsoft.com/office/word/2018/wordml/cex" xmlns:w16cid="http://schemas.microsoft.com/office/word/2016/wordml/cid" xmlns:w16="http://schemas.microsoft.com/office/word/2018/wordml" xmlns:w16sdtdh="http://schemas.microsoft.com/office/word/2020/wordml/sdtdatahash" xmlns:w16se="http://schemas.microsoft.com/office/word/2015/wordml/symex" mc:Ignorable="w14 w15 w16se w16cid w16 w16cex w16sdtdh">
+<w:styles xmlns:mc="http://schemas.openxmlformats.org/markup-compatibility/2006" xmlns:r="http://schemas.openxmlformats.org/officeDocument/2006/relationships" xmlns:w="http://schemas.openxmlformats.org/wordprocessingml/2006/main" xmlns:w14="http://schemas.microsoft.com/office/word/2010/wordml" xmlns:w15="http://schemas.microsoft.com/office/word/2012/wordml" xmlns:w16cex="http://schemas.microsoft.com/office/word/2018/wordml/cex" xmlns:w16cid="http://schemas.microsoft.com/office/word/2016/wordml/cid" xmlns:w16="http://schemas.microsoft.com/office/word/2018/wordml" xmlns:w16du="http://schemas.microsoft.com/office/word/2023/wordml/word16du" xmlns:w16sdtdh="http://schemas.microsoft.com/office/word/2020/wordml/sdtdatahash" xmlns:w16se="http://schemas.microsoft.com/office/word/2015/wordml/symex" mc:Ignorable="w14 w15 w16se w16cid w16 w16cex w16sdtdh w16du">
   <w:docDefaults>
     <w:rPrDefault>
       <w:rPr>

</xml_diff>